<commit_message>
Added Team Member Info
</commit_message>
<xml_diff>
--- a/Milestone 1.docx
+++ b/Milestone 1.docx
@@ -75,27 +75,6 @@
     </w:p>
     <w:p>
       <w:pPr>
-        <w:rPr>
-          <w:lang w:val="en-AU"/>
-        </w:rPr>
-      </w:pPr>
-    </w:p>
-    <w:p>
-      <w:pPr>
-        <w:rPr>
-          <w:lang w:val="en-AU"/>
-        </w:rPr>
-      </w:pPr>
-    </w:p>
-    <w:p>
-      <w:pPr>
-        <w:rPr>
-          <w:lang w:val="en-AU"/>
-        </w:rPr>
-      </w:pPr>
-    </w:p>
-    <w:p>
-      <w:pPr>
         <w:jc w:val="center"/>
         <w:rPr>
           <w:sz w:val="60"/>
@@ -253,21 +232,50 @@
           <w:szCs w:val="40"/>
           <w:lang w:val="en-AU"/>
         </w:rPr>
-        <w:t>Group Number: _________</w:t>
-      </w:r>
-    </w:p>
-    <w:p>
-      <w:pPr>
-        <w:jc w:val="center"/>
+        <w:t xml:space="preserve">Group Number: </w:t>
+      </w:r>
+      <w:r>
         <w:rPr>
           <w:sz w:val="40"/>
           <w:szCs w:val="40"/>
           <w:lang w:val="en-AU"/>
         </w:rPr>
-      </w:pPr>
-    </w:p>
-    <w:p>
-      <w:pPr>
+        <w:t>10</w:t>
+      </w:r>
+    </w:p>
+    <w:p>
+      <w:pPr>
+        <w:jc w:val="center"/>
+        <w:rPr>
+          <w:sz w:val="40"/>
+          <w:szCs w:val="40"/>
+          <w:lang w:val="en-AU"/>
+        </w:rPr>
+      </w:pPr>
+    </w:p>
+    <w:p>
+      <w:pPr>
+        <w:jc w:val="center"/>
+        <w:rPr>
+          <w:sz w:val="40"/>
+          <w:szCs w:val="40"/>
+          <w:lang w:val="en-AU"/>
+        </w:rPr>
+      </w:pPr>
+    </w:p>
+    <w:p>
+      <w:pPr>
+        <w:jc w:val="center"/>
+        <w:rPr>
+          <w:sz w:val="40"/>
+          <w:szCs w:val="40"/>
+          <w:lang w:val="en-AU"/>
+        </w:rPr>
+      </w:pPr>
+    </w:p>
+    <w:p>
+      <w:pPr>
+        <w:jc w:val="both"/>
         <w:rPr>
           <w:rFonts w:ascii="Times" w:hAnsi="Times"/>
         </w:rPr>
@@ -275,125 +283,333 @@
       <w:r>
         <w:rPr>
           <w:rFonts w:ascii="Times" w:hAnsi="Times"/>
-        </w:rPr>
-        <w:t xml:space="preserve">Student </w:t>
-      </w:r>
-      <w:proofErr w:type="gramStart"/>
+          <w:b/>
+          <w:bCs/>
+        </w:rPr>
+        <w:t>Student name:</w:t>
+      </w:r>
       <w:r>
         <w:rPr>
           <w:rFonts w:ascii="Times" w:hAnsi="Times"/>
         </w:rPr>
-        <w:t>name:_</w:t>
-      </w:r>
-      <w:proofErr w:type="gramEnd"/>
+        <w:t xml:space="preserve"> Daniel De Calmer</w:t>
+      </w:r>
       <w:r>
         <w:rPr>
           <w:rFonts w:ascii="Times" w:hAnsi="Times"/>
         </w:rPr>
-        <w:t>___________ Student ID:___________  Enrolled Course Code: _________</w:t>
-      </w:r>
-    </w:p>
-    <w:p>
-      <w:pPr>
+        <w:t xml:space="preserve"> </w:t>
+      </w:r>
+      <w:r>
         <w:rPr>
           <w:rFonts w:ascii="Times" w:hAnsi="Times"/>
         </w:rPr>
-      </w:pPr>
-    </w:p>
-    <w:p>
-      <w:pPr>
+        <w:tab/>
+      </w:r>
+      <w:r>
         <w:rPr>
           <w:rFonts w:ascii="Times" w:hAnsi="Times"/>
-        </w:rPr>
-      </w:pPr>
+          <w:b/>
+          <w:bCs/>
+        </w:rPr>
+        <w:t>Student ID:</w:t>
+      </w:r>
       <w:r>
         <w:rPr>
           <w:rFonts w:ascii="Times" w:hAnsi="Times"/>
-        </w:rPr>
-        <w:t xml:space="preserve">Student </w:t>
-      </w:r>
-      <w:proofErr w:type="gramStart"/>
+          <w:b/>
+          <w:bCs/>
+        </w:rPr>
+        <w:t xml:space="preserve"> </w:t>
+      </w:r>
       <w:r>
         <w:rPr>
           <w:rFonts w:ascii="Times" w:hAnsi="Times"/>
         </w:rPr>
-        <w:t>name:_</w:t>
-      </w:r>
-      <w:proofErr w:type="gramEnd"/>
+        <w:t>s5294811</w:t>
+      </w:r>
       <w:r>
         <w:rPr>
           <w:rFonts w:ascii="Times" w:hAnsi="Times"/>
         </w:rPr>
-        <w:t>___________ Student ID:___________  Enrolled Course Code: _________</w:t>
-      </w:r>
-    </w:p>
-    <w:p>
-      <w:pPr>
+        <w:tab/>
+      </w:r>
+      <w:r>
         <w:rPr>
           <w:rFonts w:ascii="Times" w:hAnsi="Times"/>
-        </w:rPr>
-      </w:pPr>
-    </w:p>
-    <w:p>
-      <w:pPr>
+          <w:b/>
+          <w:bCs/>
+        </w:rPr>
+        <w:t>Enrolled Course Code:</w:t>
+      </w:r>
+      <w:r>
         <w:rPr>
           <w:rFonts w:ascii="Times" w:hAnsi="Times"/>
         </w:rPr>
-      </w:pPr>
+        <w:t xml:space="preserve"> </w:t>
+      </w:r>
       <w:r>
         <w:rPr>
           <w:rFonts w:ascii="Times" w:hAnsi="Times"/>
         </w:rPr>
-        <w:t xml:space="preserve">Student </w:t>
-      </w:r>
-      <w:proofErr w:type="gramStart"/>
-      <w:r>
+        <w:t>3815ICT</w:t>
+      </w:r>
+    </w:p>
+    <w:p>
+      <w:pPr>
+        <w:jc w:val="both"/>
         <w:rPr>
           <w:rFonts w:ascii="Times" w:hAnsi="Times"/>
         </w:rPr>
-        <w:t>name:_</w:t>
-      </w:r>
-      <w:proofErr w:type="gramEnd"/>
-      <w:r>
+      </w:pPr>
+    </w:p>
+    <w:p>
+      <w:pPr>
+        <w:jc w:val="both"/>
         <w:rPr>
           <w:rFonts w:ascii="Times" w:hAnsi="Times"/>
         </w:rPr>
-        <w:t>___________ Student ID:___________  Enrolled Course Code: _________</w:t>
-      </w:r>
-    </w:p>
-    <w:p>
-      <w:pPr>
+      </w:pPr>
+      <w:r>
         <w:rPr>
           <w:rFonts w:ascii="Times" w:hAnsi="Times"/>
-        </w:rPr>
-      </w:pPr>
-    </w:p>
-    <w:p>
-      <w:pPr>
+          <w:b/>
+          <w:bCs/>
+        </w:rPr>
+        <w:t>Student name:</w:t>
+      </w:r>
+      <w:r>
         <w:rPr>
           <w:rFonts w:ascii="Times" w:hAnsi="Times"/>
         </w:rPr>
+        <w:t xml:space="preserve"> Anton Koulakov </w:t>
+      </w:r>
+      <w:r>
+        <w:rPr>
+          <w:rFonts w:ascii="Times" w:hAnsi="Times"/>
+        </w:rPr>
+        <w:tab/>
+      </w:r>
+      <w:r>
+        <w:rPr>
+          <w:rFonts w:ascii="Times" w:hAnsi="Times"/>
+          <w:b/>
+          <w:bCs/>
+        </w:rPr>
+        <w:t>Student ID:</w:t>
+      </w:r>
+      <w:r>
+        <w:rPr>
+          <w:rFonts w:ascii="Times" w:hAnsi="Times"/>
+        </w:rPr>
+        <w:t xml:space="preserve"> s5297083 </w:t>
+      </w:r>
+      <w:r>
+        <w:rPr>
+          <w:rFonts w:ascii="Times" w:hAnsi="Times"/>
+        </w:rPr>
+        <w:tab/>
+      </w:r>
+      <w:r>
+        <w:rPr>
+          <w:rFonts w:ascii="Times" w:hAnsi="Times"/>
+          <w:b/>
+          <w:bCs/>
+        </w:rPr>
+        <w:t>Enrolled Course Code:</w:t>
+      </w:r>
+      <w:r>
+        <w:rPr>
+          <w:rFonts w:ascii="Times" w:hAnsi="Times"/>
+        </w:rPr>
+        <w:t xml:space="preserve"> </w:t>
+      </w:r>
+      <w:r>
+        <w:rPr>
+          <w:rFonts w:ascii="Times" w:hAnsi="Times"/>
+        </w:rPr>
+        <w:t>3815ICT</w:t>
+      </w:r>
+    </w:p>
+    <w:p>
+      <w:pPr>
+        <w:jc w:val="both"/>
+        <w:rPr>
+          <w:rFonts w:ascii="Times" w:hAnsi="Times"/>
+        </w:rPr>
+      </w:pPr>
+    </w:p>
+    <w:p>
+      <w:pPr>
+        <w:jc w:val="both"/>
+        <w:rPr>
+          <w:rFonts w:ascii="Times" w:hAnsi="Times"/>
+        </w:rPr>
+      </w:pPr>
+      <w:r>
+        <w:rPr>
+          <w:rFonts w:ascii="Times" w:hAnsi="Times"/>
+          <w:b/>
+          <w:bCs/>
+        </w:rPr>
+        <w:t>Student name:</w:t>
+      </w:r>
+      <w:r>
+        <w:rPr>
+          <w:rFonts w:ascii="Times" w:hAnsi="Times"/>
+        </w:rPr>
+        <w:t xml:space="preserve"> Draco Zhang </w:t>
+      </w:r>
+      <w:r>
+        <w:rPr>
+          <w:rFonts w:ascii="Times" w:hAnsi="Times"/>
+        </w:rPr>
+        <w:tab/>
+      </w:r>
+      <w:r>
+        <w:rPr>
+          <w:rFonts w:ascii="Times" w:hAnsi="Times"/>
+        </w:rPr>
+        <w:tab/>
+      </w:r>
+      <w:r>
+        <w:rPr>
+          <w:rFonts w:ascii="Times" w:hAnsi="Times"/>
+          <w:b/>
+          <w:bCs/>
+        </w:rPr>
+        <w:t>Student ID:</w:t>
+      </w:r>
+      <w:r>
+        <w:rPr>
+          <w:rFonts w:ascii="Times" w:hAnsi="Times"/>
+        </w:rPr>
+        <w:t xml:space="preserve"> s5286938</w:t>
+      </w:r>
+      <w:r>
+        <w:rPr>
+          <w:rFonts w:ascii="Times" w:hAnsi="Times"/>
+          <w:b/>
+          <w:bCs/>
+        </w:rPr>
+        <w:t xml:space="preserve"> </w:t>
+      </w:r>
+      <w:r>
+        <w:rPr>
+          <w:rFonts w:ascii="Times" w:hAnsi="Times"/>
+          <w:b/>
+          <w:bCs/>
+        </w:rPr>
+        <w:tab/>
+      </w:r>
+      <w:r>
+        <w:rPr>
+          <w:rFonts w:ascii="Times" w:hAnsi="Times"/>
+          <w:b/>
+          <w:bCs/>
+        </w:rPr>
+        <w:t>Enrolled Course Code:</w:t>
+      </w:r>
+      <w:r>
+        <w:rPr>
+          <w:rFonts w:ascii="Times" w:hAnsi="Times"/>
+        </w:rPr>
+        <w:t xml:space="preserve"> </w:t>
+      </w:r>
+      <w:r>
+        <w:rPr>
+          <w:rFonts w:ascii="Times" w:hAnsi="Times"/>
+        </w:rPr>
+        <w:t>3815ICT</w:t>
+      </w:r>
+    </w:p>
+    <w:p>
+      <w:pPr>
+        <w:jc w:val="both"/>
+        <w:rPr>
+          <w:rFonts w:ascii="Times" w:hAnsi="Times"/>
+        </w:rPr>
+      </w:pPr>
+    </w:p>
+    <w:p>
+      <w:pPr>
+        <w:jc w:val="both"/>
+        <w:rPr>
+          <w:rFonts w:ascii="Times" w:hAnsi="Times"/>
+        </w:rPr>
       </w:pPr>
       <w:bookmarkStart w:id="0" w:name="OLE_LINK14"/>
       <w:r>
         <w:rPr>
           <w:rFonts w:ascii="Times" w:hAnsi="Times"/>
-        </w:rPr>
-        <w:t xml:space="preserve">Student </w:t>
-      </w:r>
-      <w:proofErr w:type="gramStart"/>
+          <w:b/>
+          <w:bCs/>
+        </w:rPr>
+        <w:t>Student name:</w:t>
+      </w:r>
       <w:r>
         <w:rPr>
           <w:rFonts w:ascii="Times" w:hAnsi="Times"/>
         </w:rPr>
-        <w:t>name:_</w:t>
-      </w:r>
-      <w:proofErr w:type="gramEnd"/>
+        <w:t xml:space="preserve"> Elijah De Calmer</w:t>
+      </w:r>
       <w:r>
         <w:rPr>
           <w:rFonts w:ascii="Times" w:hAnsi="Times"/>
         </w:rPr>
-        <w:t>___________ Student ID:___________  Enrolled Course Code: _________</w:t>
+        <w:t xml:space="preserve"> </w:t>
+      </w:r>
+      <w:r>
+        <w:rPr>
+          <w:rFonts w:ascii="Times" w:hAnsi="Times"/>
+        </w:rPr>
+        <w:tab/>
+      </w:r>
+      <w:r>
+        <w:rPr>
+          <w:rFonts w:ascii="Times" w:hAnsi="Times"/>
+          <w:b/>
+          <w:bCs/>
+        </w:rPr>
+        <w:t>Student ID:</w:t>
+      </w:r>
+      <w:r>
+        <w:rPr>
+          <w:rFonts w:ascii="Times" w:hAnsi="Times"/>
+        </w:rPr>
+        <w:t xml:space="preserve"> s5264616</w:t>
+      </w:r>
+      <w:r>
+        <w:rPr>
+          <w:rFonts w:ascii="Times" w:hAnsi="Times"/>
+        </w:rPr>
+        <w:t xml:space="preserve"> </w:t>
+      </w:r>
+      <w:r>
+        <w:rPr>
+          <w:rFonts w:ascii="Times" w:hAnsi="Times"/>
+        </w:rPr>
+        <w:tab/>
+      </w:r>
+      <w:r>
+        <w:rPr>
+          <w:rFonts w:ascii="Times" w:hAnsi="Times"/>
+          <w:b/>
+          <w:bCs/>
+        </w:rPr>
+        <w:t>Enrolled Course Code:</w:t>
+      </w:r>
+      <w:r>
+        <w:rPr>
+          <w:rFonts w:ascii="Times" w:hAnsi="Times"/>
+        </w:rPr>
+        <w:t xml:space="preserve"> </w:t>
+      </w:r>
+      <w:r>
+        <w:rPr>
+          <w:rFonts w:ascii="Times" w:hAnsi="Times"/>
+        </w:rPr>
+        <w:t>3815ICT</w:t>
       </w:r>
     </w:p>
     <w:bookmarkEnd w:id="0"/>
@@ -401,33 +617,6 @@
       <w:pPr>
         <w:jc w:val="center"/>
       </w:pPr>
-    </w:p>
-    <w:p>
-      <w:pPr>
-        <w:rPr>
-          <w:rFonts w:ascii="Times" w:hAnsi="Times"/>
-        </w:rPr>
-      </w:pPr>
-      <w:r>
-        <w:rPr>
-          <w:rFonts w:ascii="Times" w:hAnsi="Times"/>
-        </w:rPr>
-        <w:t xml:space="preserve">Student </w:t>
-      </w:r>
-      <w:proofErr w:type="gramStart"/>
-      <w:r>
-        <w:rPr>
-          <w:rFonts w:ascii="Times" w:hAnsi="Times"/>
-        </w:rPr>
-        <w:t>name:_</w:t>
-      </w:r>
-      <w:proofErr w:type="gramEnd"/>
-      <w:r>
-        <w:rPr>
-          <w:rFonts w:ascii="Times" w:hAnsi="Times"/>
-        </w:rPr>
-        <w:t>___________ Student ID:___________  Enrolled Course Code: _________</w:t>
-      </w:r>
     </w:p>
     <w:p>
       <w:pPr>
@@ -13404,7 +13593,12 @@
 </file>
 
 <file path=customXml/item2.xml><?xml version="1.0" encoding="utf-8"?>
-<b:Sources xmlns:b="http://schemas.openxmlformats.org/officeDocument/2006/bibliography" xmlns="http://schemas.openxmlformats.org/officeDocument/2006/bibliography" SelectedStyle="/APASixthEditionOfficeOnline.xsl" StyleName="APA" Version="6"/>
+<?mso-contentType ?>
+<FormTemplates xmlns="http://schemas.microsoft.com/sharepoint/v3/contenttype/forms">
+  <Display>DocumentLibraryForm</Display>
+  <Edit>DocumentLibraryForm</Edit>
+  <New>DocumentLibraryForm</New>
+</FormTemplates>
 </file>
 
 <file path=customXml/item3.xml><?xml version="1.0" encoding="utf-8"?>
@@ -13419,12 +13613,7 @@
 </file>
 
 <file path=customXml/item4.xml><?xml version="1.0" encoding="utf-8"?>
-<?mso-contentType ?>
-<FormTemplates xmlns="http://schemas.microsoft.com/sharepoint/v3/contenttype/forms">
-  <Display>DocumentLibraryForm</Display>
-  <Edit>DocumentLibraryForm</Edit>
-  <New>DocumentLibraryForm</New>
-</FormTemplates>
+<b:Sources xmlns:b="http://schemas.openxmlformats.org/officeDocument/2006/bibliography" xmlns="http://schemas.openxmlformats.org/officeDocument/2006/bibliography" SelectedStyle="/APASixthEditionOfficeOnline.xsl" StyleName="APA" Version="6"/>
 </file>
 
 <file path=customXml/itemProps1.xml><?xml version="1.0" encoding="utf-8"?>
@@ -13447,9 +13636,9 @@
 </file>
 
 <file path=customXml/itemProps2.xml><?xml version="1.0" encoding="utf-8"?>
-<ds:datastoreItem xmlns:ds="http://schemas.openxmlformats.org/officeDocument/2006/customXml" ds:itemID="{544077E3-188C-1747-8C27-4D9A51EF7A95}">
+<ds:datastoreItem xmlns:ds="http://schemas.openxmlformats.org/officeDocument/2006/customXml" ds:itemID="{0706489E-4B78-4F48-942B-FDEAA6BC1BFF}">
   <ds:schemaRefs>
-    <ds:schemaRef ds:uri="http://schemas.openxmlformats.org/officeDocument/2006/bibliography"/>
+    <ds:schemaRef ds:uri="http://schemas.microsoft.com/sharepoint/v3/contenttype/forms"/>
   </ds:schemaRefs>
 </ds:datastoreItem>
 </file>
@@ -13466,9 +13655,9 @@
 </file>
 
 <file path=customXml/itemProps4.xml><?xml version="1.0" encoding="utf-8"?>
-<ds:datastoreItem xmlns:ds="http://schemas.openxmlformats.org/officeDocument/2006/customXml" ds:itemID="{0706489E-4B78-4F48-942B-FDEAA6BC1BFF}">
+<ds:datastoreItem xmlns:ds="http://schemas.openxmlformats.org/officeDocument/2006/customXml" ds:itemID="{544077E3-188C-1747-8C27-4D9A51EF7A95}">
   <ds:schemaRefs>
-    <ds:schemaRef ds:uri="http://schemas.microsoft.com/sharepoint/v3/contenttype/forms"/>
+    <ds:schemaRef ds:uri="http://schemas.openxmlformats.org/officeDocument/2006/bibliography"/>
   </ds:schemaRefs>
 </ds:datastoreItem>
 </file>

</xml_diff>

<commit_message>
Completed Non-Functional Requirements, Use Case Diagram and Activity Diagram
</commit_message>
<xml_diff>
--- a/Milestone 1.docx
+++ b/Milestone 1.docx
@@ -209,13 +209,23 @@
     </w:p>
     <w:p>
       <w:pPr>
-        <w:jc w:val="center"/>
+        <w:tabs>
+          <w:tab w:val="left" w:pos="5983"/>
+        </w:tabs>
         <w:rPr>
           <w:sz w:val="40"/>
           <w:szCs w:val="40"/>
           <w:lang w:val="en-AU"/>
         </w:rPr>
       </w:pPr>
+      <w:r>
+        <w:rPr>
+          <w:sz w:val="40"/>
+          <w:szCs w:val="40"/>
+          <w:lang w:val="en-AU"/>
+        </w:rPr>
+        <w:tab/>
+      </w:r>
     </w:p>
     <w:p>
       <w:pPr>
@@ -2306,6 +2316,13 @@
                 <w:sz w:val="20"/>
               </w:rPr>
             </w:pPr>
+            <w:r>
+              <w:rPr>
+                <w:rFonts w:ascii="Helvetica" w:hAnsi="Helvetica"/>
+                <w:sz w:val="20"/>
+              </w:rPr>
+              <w:t>1 day</w:t>
+            </w:r>
           </w:p>
         </w:tc>
         <w:tc>
@@ -2321,6 +2338,13 @@
                 <w:sz w:val="20"/>
               </w:rPr>
             </w:pPr>
+            <w:r>
+              <w:rPr>
+                <w:rFonts w:ascii="Helvetica" w:hAnsi="Helvetica"/>
+                <w:sz w:val="20"/>
+              </w:rPr>
+              <w:t>2 days</w:t>
+            </w:r>
           </w:p>
         </w:tc>
         <w:tc>
@@ -2336,6 +2360,13 @@
                 <w:sz w:val="20"/>
               </w:rPr>
             </w:pPr>
+            <w:r>
+              <w:rPr>
+                <w:rFonts w:ascii="Helvetica" w:hAnsi="Helvetica"/>
+                <w:sz w:val="20"/>
+              </w:rPr>
+              <w:t>30/07</w:t>
+            </w:r>
           </w:p>
         </w:tc>
       </w:tr>
@@ -2402,7 +2433,7 @@
                 <w:rFonts w:ascii="Helvetica" w:hAnsi="Helvetica"/>
                 <w:sz w:val="20"/>
               </w:rPr>
-              <w:t>Elijah</w:t>
+              <w:t>Daniel</w:t>
             </w:r>
           </w:p>
         </w:tc>
@@ -2485,6 +2516,13 @@
                 <w:sz w:val="20"/>
               </w:rPr>
             </w:pPr>
+            <w:r>
+              <w:rPr>
+                <w:rFonts w:ascii="Helvetica" w:hAnsi="Helvetica"/>
+                <w:sz w:val="20"/>
+              </w:rPr>
+              <w:t>1 day</w:t>
+            </w:r>
           </w:p>
         </w:tc>
         <w:tc>
@@ -2500,6 +2538,13 @@
                 <w:sz w:val="20"/>
               </w:rPr>
             </w:pPr>
+            <w:r>
+              <w:rPr>
+                <w:rFonts w:ascii="Helvetica" w:hAnsi="Helvetica"/>
+                <w:sz w:val="20"/>
+              </w:rPr>
+              <w:t>3 days</w:t>
+            </w:r>
           </w:p>
         </w:tc>
         <w:tc>
@@ -2515,6 +2560,13 @@
                 <w:sz w:val="20"/>
               </w:rPr>
             </w:pPr>
+            <w:r>
+              <w:rPr>
+                <w:rFonts w:ascii="Helvetica" w:hAnsi="Helvetica"/>
+                <w:sz w:val="20"/>
+              </w:rPr>
+              <w:t>08/08</w:t>
+            </w:r>
           </w:p>
         </w:tc>
       </w:tr>
@@ -2581,7 +2633,7 @@
                 <w:rFonts w:ascii="Helvetica" w:hAnsi="Helvetica"/>
                 <w:sz w:val="20"/>
               </w:rPr>
-              <w:t>Elijah</w:t>
+              <w:t>Daniel</w:t>
             </w:r>
           </w:p>
         </w:tc>
@@ -2671,6 +2723,13 @@
                 <w:sz w:val="20"/>
               </w:rPr>
             </w:pPr>
+            <w:r>
+              <w:rPr>
+                <w:rFonts w:ascii="Helvetica" w:hAnsi="Helvetica"/>
+                <w:sz w:val="20"/>
+              </w:rPr>
+              <w:t>1 day</w:t>
+            </w:r>
           </w:p>
         </w:tc>
         <w:tc>
@@ -2686,6 +2745,13 @@
                 <w:sz w:val="20"/>
               </w:rPr>
             </w:pPr>
+            <w:r>
+              <w:rPr>
+                <w:rFonts w:ascii="Helvetica" w:hAnsi="Helvetica"/>
+                <w:sz w:val="20"/>
+              </w:rPr>
+              <w:t>3 days</w:t>
+            </w:r>
           </w:p>
         </w:tc>
         <w:tc>
@@ -2701,6 +2767,13 @@
                 <w:sz w:val="20"/>
               </w:rPr>
             </w:pPr>
+            <w:r>
+              <w:rPr>
+                <w:rFonts w:ascii="Helvetica" w:hAnsi="Helvetica"/>
+                <w:sz w:val="20"/>
+              </w:rPr>
+              <w:t>08/08</w:t>
+            </w:r>
           </w:p>
         </w:tc>
       </w:tr>
@@ -2857,6 +2930,13 @@
                 <w:sz w:val="20"/>
               </w:rPr>
             </w:pPr>
+            <w:r>
+              <w:rPr>
+                <w:rFonts w:ascii="Helvetica" w:hAnsi="Helvetica"/>
+                <w:sz w:val="20"/>
+              </w:rPr>
+              <w:t>1 day</w:t>
+            </w:r>
           </w:p>
         </w:tc>
         <w:tc>
@@ -2872,6 +2952,13 @@
                 <w:sz w:val="20"/>
               </w:rPr>
             </w:pPr>
+            <w:r>
+              <w:rPr>
+                <w:rFonts w:ascii="Helvetica" w:hAnsi="Helvetica"/>
+                <w:sz w:val="20"/>
+              </w:rPr>
+              <w:t>4 days</w:t>
+            </w:r>
           </w:p>
         </w:tc>
         <w:tc>
@@ -2887,6 +2974,13 @@
                 <w:sz w:val="20"/>
               </w:rPr>
             </w:pPr>
+            <w:r>
+              <w:rPr>
+                <w:rFonts w:ascii="Helvetica" w:hAnsi="Helvetica"/>
+                <w:sz w:val="20"/>
+              </w:rPr>
+              <w:t>09/08</w:t>
+            </w:r>
           </w:p>
         </w:tc>
       </w:tr>
@@ -2931,7 +3025,14 @@
                 <w:rFonts w:ascii="Helvetica" w:hAnsi="Helvetica"/>
                 <w:sz w:val="20"/>
               </w:rPr>
-              <w:t>Create Main Screen</w:t>
+              <w:t xml:space="preserve">Create Main </w:t>
+            </w:r>
+            <w:r>
+              <w:rPr>
+                <w:rFonts w:ascii="Helvetica" w:hAnsi="Helvetica"/>
+                <w:sz w:val="20"/>
+              </w:rPr>
+              <w:t>Menu</w:t>
             </w:r>
           </w:p>
         </w:tc>
@@ -4462,7 +4563,7 @@
                 <w:rFonts w:ascii="Helvetica" w:hAnsi="Helvetica"/>
                 <w:sz w:val="20"/>
               </w:rPr>
-              <w:t>Daniel</w:t>
+              <w:t>Elijah</w:t>
             </w:r>
           </w:p>
         </w:tc>
@@ -4853,16 +4954,8 @@
         <w:rPr>
           <w:lang w:val="en-AU"/>
         </w:rPr>
-        <w:t xml:space="preserve">[Group meeting is important for group project, please record group meeting. Date, time attendance, online or face to face meeting. And also report any software tools used for manage the group </w:t>
-      </w:r>
-      <w:proofErr w:type="gramStart"/>
-      <w:r>
-        <w:rPr>
-          <w:lang w:val="en-AU"/>
-        </w:rPr>
-        <w:t>project ]</w:t>
-      </w:r>
-      <w:proofErr w:type="gramEnd"/>
+        <w:t>[Group meeting is important for group project, please record group meeting. Date, time attendance, online or face to face meeting. And also report any software tools used for manage the group project ]</w:t>
+      </w:r>
     </w:p>
     <w:p>
       <w:pPr>
@@ -5042,10 +5135,34 @@
             <w:pPr>
               <w:rPr>
                 <w:rFonts w:ascii="Helvetica" w:hAnsi="Helvetica"/>
-                <w:b/>
-                <w:sz w:val="20"/>
-              </w:rPr>
-            </w:pPr>
+                <w:bCs/>
+                <w:sz w:val="20"/>
+              </w:rPr>
+            </w:pPr>
+            <w:r>
+              <w:rPr>
+                <w:rFonts w:ascii="Helvetica" w:hAnsi="Helvetica"/>
+                <w:bCs/>
+                <w:sz w:val="20"/>
+              </w:rPr>
+              <w:t>Daniel De Calmer (</w:t>
+            </w:r>
+            <w:r>
+              <w:rPr>
+                <w:rFonts w:ascii="Helvetica" w:hAnsi="Helvetica"/>
+                <w:bCs/>
+                <w:sz w:val="20"/>
+              </w:rPr>
+              <w:t>5294811</w:t>
+            </w:r>
+            <w:r>
+              <w:rPr>
+                <w:rFonts w:ascii="Helvetica" w:hAnsi="Helvetica"/>
+                <w:bCs/>
+                <w:sz w:val="20"/>
+              </w:rPr>
+              <w:t>)</w:t>
+            </w:r>
           </w:p>
         </w:tc>
         <w:tc>
@@ -5092,10 +5209,34 @@
             <w:pPr>
               <w:rPr>
                 <w:rFonts w:ascii="Helvetica" w:hAnsi="Helvetica"/>
-                <w:b/>
-                <w:sz w:val="20"/>
-              </w:rPr>
-            </w:pPr>
+                <w:bCs/>
+                <w:sz w:val="20"/>
+              </w:rPr>
+            </w:pPr>
+            <w:r>
+              <w:rPr>
+                <w:rFonts w:ascii="Helvetica" w:hAnsi="Helvetica"/>
+                <w:bCs/>
+                <w:sz w:val="20"/>
+              </w:rPr>
+              <w:t>Anton Koulakov    (</w:t>
+            </w:r>
+            <w:r>
+              <w:rPr>
+                <w:rFonts w:ascii="Helvetica" w:hAnsi="Helvetica"/>
+                <w:bCs/>
+                <w:sz w:val="20"/>
+              </w:rPr>
+              <w:t>5297083</w:t>
+            </w:r>
+            <w:r>
+              <w:rPr>
+                <w:rFonts w:ascii="Helvetica" w:hAnsi="Helvetica"/>
+                <w:bCs/>
+                <w:sz w:val="20"/>
+              </w:rPr>
+              <w:t>)</w:t>
+            </w:r>
           </w:p>
         </w:tc>
         <w:tc>
@@ -5142,10 +5283,34 @@
             <w:pPr>
               <w:rPr>
                 <w:rFonts w:ascii="Helvetica" w:hAnsi="Helvetica"/>
-                <w:b/>
-                <w:sz w:val="20"/>
-              </w:rPr>
-            </w:pPr>
+                <w:bCs/>
+                <w:sz w:val="20"/>
+              </w:rPr>
+            </w:pPr>
+            <w:r>
+              <w:rPr>
+                <w:rFonts w:ascii="Helvetica" w:hAnsi="Helvetica"/>
+                <w:bCs/>
+                <w:sz w:val="20"/>
+              </w:rPr>
+              <w:t>Draco Zhang         (</w:t>
+            </w:r>
+            <w:r>
+              <w:rPr>
+                <w:rFonts w:ascii="Helvetica" w:hAnsi="Helvetica"/>
+                <w:bCs/>
+                <w:sz w:val="20"/>
+              </w:rPr>
+              <w:t>5286938</w:t>
+            </w:r>
+            <w:r>
+              <w:rPr>
+                <w:rFonts w:ascii="Helvetica" w:hAnsi="Helvetica"/>
+                <w:bCs/>
+                <w:sz w:val="20"/>
+              </w:rPr>
+              <w:t>)</w:t>
+            </w:r>
           </w:p>
         </w:tc>
         <w:tc>
@@ -5192,10 +5357,34 @@
             <w:pPr>
               <w:rPr>
                 <w:rFonts w:ascii="Helvetica" w:hAnsi="Helvetica"/>
-                <w:b/>
-                <w:sz w:val="20"/>
-              </w:rPr>
-            </w:pPr>
+                <w:bCs/>
+                <w:sz w:val="20"/>
+              </w:rPr>
+            </w:pPr>
+            <w:r>
+              <w:rPr>
+                <w:rFonts w:ascii="Helvetica" w:hAnsi="Helvetica"/>
+                <w:bCs/>
+                <w:sz w:val="20"/>
+              </w:rPr>
+              <w:t>Elijah De Calmer   (</w:t>
+            </w:r>
+            <w:r>
+              <w:rPr>
+                <w:rFonts w:ascii="Helvetica" w:hAnsi="Helvetica"/>
+                <w:bCs/>
+                <w:sz w:val="20"/>
+              </w:rPr>
+              <w:t>5264616</w:t>
+            </w:r>
+            <w:r>
+              <w:rPr>
+                <w:rFonts w:ascii="Helvetica" w:hAnsi="Helvetica"/>
+                <w:bCs/>
+                <w:sz w:val="20"/>
+              </w:rPr>
+              <w:t>)</w:t>
+            </w:r>
           </w:p>
         </w:tc>
         <w:tc>
@@ -5409,76 +5598,54 @@
       </w:pPr>
     </w:p>
     <w:p>
-      <w:pPr>
-        <w:rPr>
-          <w:lang w:val="en-AU"/>
-        </w:rPr>
-      </w:pPr>
-      <w:r>
-        <w:rPr>
-          <w:lang w:val="en-AU"/>
-        </w:rPr>
-        <w:t xml:space="preserve">[Your group needs to use </w:t>
-      </w:r>
-      <w:r>
-        <w:rPr>
-          <w:lang w:val="en-AU"/>
-        </w:rPr>
-        <w:t xml:space="preserve">GitHub to </w:t>
-      </w:r>
-      <w:r>
-        <w:rPr>
-          <w:lang w:val="en-AU"/>
-        </w:rPr>
-        <w:t>store your project. Please provide your project’s GitHub link.</w:t>
-      </w:r>
-      <w:r>
-        <w:rPr>
-          <w:lang w:val="en-AU"/>
-        </w:rPr>
-        <w:t xml:space="preserve"> </w:t>
-      </w:r>
-      <w:proofErr w:type="gramStart"/>
-      <w:r>
-        <w:rPr>
-          <w:lang w:val="en-AU"/>
-        </w:rPr>
-        <w:t>And also</w:t>
-      </w:r>
-      <w:proofErr w:type="gramEnd"/>
-      <w:r>
-        <w:rPr>
-          <w:lang w:val="en-AU"/>
-        </w:rPr>
-        <w:t xml:space="preserve"> show screenshot of GitHub commit records.</w:t>
-      </w:r>
-      <w:r>
-        <w:rPr>
-          <w:lang w:val="en-AU"/>
-        </w:rPr>
-        <w:t>]</w:t>
-      </w:r>
-    </w:p>
-    <w:p>
-      <w:pPr>
-        <w:rPr>
-          <w:lang w:val="en-AU"/>
-        </w:rPr>
-      </w:pPr>
-    </w:p>
-    <w:p>
-      <w:pPr>
-        <w:rPr>
-          <w:lang w:val="en-AU"/>
-        </w:rPr>
-      </w:pPr>
-    </w:p>
-    <w:p>
-      <w:pPr>
-        <w:rPr>
-          <w:lang w:val="en-AU"/>
-        </w:rPr>
-      </w:pPr>
+      <w:hyperlink r:id="rId11" w:history="1">
+        <w:r>
+          <w:rPr>
+            <w:rStyle w:val="Hyperlink"/>
+          </w:rPr>
+          <w:t>dwacochan/Enhanced-Tetris (github.com)</w:t>
+        </w:r>
+      </w:hyperlink>
+    </w:p>
+    <w:p>
+      <w:pPr>
+        <w:rPr>
+          <w:lang w:val="en-AU"/>
+        </w:rPr>
+      </w:pPr>
+      <w:r>
+        <w:rPr>
+          <w:highlight w:val="yellow"/>
+        </w:rPr>
+        <w:t>[NEED SCREENSHOT OF GIT COMMITS]</w:t>
+      </w:r>
+    </w:p>
+    <w:p>
+      <w:pPr>
+        <w:rPr>
+          <w:lang w:val="en-AU"/>
+        </w:rPr>
+      </w:pPr>
+    </w:p>
+    <w:p>
+      <w:pPr>
+        <w:rPr>
+          <w:lang w:val="en-AU"/>
+        </w:rPr>
+      </w:pPr>
+    </w:p>
+    <w:p>
+      <w:pPr>
+        <w:rPr>
+          <w:lang w:val="en-AU"/>
+        </w:rPr>
+      </w:pPr>
+      <w:r>
+        <w:rPr>
+          <w:lang w:val="en-AU"/>
+        </w:rPr>
+        <w:br w:type="page"/>
+      </w:r>
     </w:p>
     <w:p>
       <w:pPr>
@@ -5496,25 +5663,11 @@
         <w:rPr>
           <w:lang w:val="en-AU"/>
         </w:rPr>
+        <w:lastRenderedPageBreak/>
         <w:t>2.0 Requirements Analysis</w:t>
       </w:r>
       <w:bookmarkEnd w:id="13"/>
-    </w:p>
-    <w:bookmarkEnd w:id="14"/>
-    <w:p>
-      <w:pPr>
-        <w:rPr>
-          <w:lang w:val="en-AU"/>
-        </w:rPr>
-      </w:pPr>
-    </w:p>
-    <w:p>
-      <w:pPr>
-        <w:jc w:val="both"/>
-        <w:rPr>
-          <w:lang w:val="en-AU"/>
-        </w:rPr>
-      </w:pPr>
+      <w:bookmarkEnd w:id="14"/>
     </w:p>
     <w:p>
       <w:pPr>
@@ -5733,7 +5886,6 @@
           <w:b/>
           <w:bCs/>
         </w:rPr>
-        <w:lastRenderedPageBreak/>
         <w:t xml:space="preserve">ID: </w:t>
       </w:r>
       <w:r>
@@ -6878,7 +7030,6 @@
           <w:b/>
           <w:bCs/>
         </w:rPr>
-        <w:lastRenderedPageBreak/>
         <w:t>Postcondition:</w:t>
       </w:r>
       <w:r>
@@ -7620,18 +7771,165 @@
     <w:p>
       <w:pPr>
         <w:pStyle w:val="ListParagraph"/>
-        <w:rPr>
-          <w:rFonts w:ascii="Trebuchet MS" w:hAnsi="Trebuchet MS"/>
-        </w:rPr>
-      </w:pPr>
+        <w:numPr>
+          <w:ilvl w:val="0"/>
+          <w:numId w:val="6"/>
+        </w:numPr>
+        <w:spacing w:line="278" w:lineRule="auto"/>
+        <w:rPr>
+          <w:rFonts w:ascii="Trebuchet MS" w:hAnsi="Trebuchet MS"/>
+        </w:rPr>
+      </w:pPr>
+      <w:r>
+        <w:rPr>
+          <w:rFonts w:ascii="Trebuchet MS" w:hAnsi="Trebuchet MS"/>
+          <w:b/>
+          <w:bCs/>
+        </w:rPr>
+        <w:t>ID:</w:t>
+      </w:r>
+      <w:r>
+        <w:rPr>
+          <w:rFonts w:ascii="Trebuchet MS" w:hAnsi="Trebuchet MS"/>
+        </w:rPr>
+        <w:t xml:space="preserve"> FR-011</w:t>
+      </w:r>
     </w:p>
     <w:p>
       <w:pPr>
         <w:pStyle w:val="ListParagraph"/>
-        <w:rPr>
-          <w:rFonts w:ascii="Trebuchet MS" w:hAnsi="Trebuchet MS"/>
-        </w:rPr>
-      </w:pPr>
+        <w:numPr>
+          <w:ilvl w:val="1"/>
+          <w:numId w:val="6"/>
+        </w:numPr>
+        <w:spacing w:line="278" w:lineRule="auto"/>
+        <w:rPr>
+          <w:rFonts w:ascii="Trebuchet MS" w:hAnsi="Trebuchet MS"/>
+        </w:rPr>
+      </w:pPr>
+      <w:r>
+        <w:rPr>
+          <w:rFonts w:ascii="Trebuchet MS" w:hAnsi="Trebuchet MS"/>
+          <w:b/>
+          <w:bCs/>
+        </w:rPr>
+        <w:t>Title:</w:t>
+      </w:r>
+      <w:r>
+        <w:rPr>
+          <w:rFonts w:ascii="Trebuchet MS" w:hAnsi="Trebuchet MS"/>
+        </w:rPr>
+        <w:t xml:space="preserve"> Display high scores</w:t>
+      </w:r>
+    </w:p>
+    <w:p>
+      <w:pPr>
+        <w:pStyle w:val="ListParagraph"/>
+        <w:numPr>
+          <w:ilvl w:val="1"/>
+          <w:numId w:val="6"/>
+        </w:numPr>
+        <w:spacing w:line="278" w:lineRule="auto"/>
+        <w:rPr>
+          <w:rFonts w:ascii="Trebuchet MS" w:hAnsi="Trebuchet MS"/>
+        </w:rPr>
+      </w:pPr>
+      <w:r>
+        <w:rPr>
+          <w:rFonts w:ascii="Trebuchet MS" w:hAnsi="Trebuchet MS"/>
+          <w:b/>
+          <w:bCs/>
+        </w:rPr>
+        <w:t>Precondition:</w:t>
+      </w:r>
+      <w:r>
+        <w:rPr>
+          <w:rFonts w:ascii="Trebuchet MS" w:hAnsi="Trebuchet MS"/>
+        </w:rPr>
+        <w:t xml:space="preserve"> Main menu is displayed</w:t>
+      </w:r>
+    </w:p>
+    <w:p>
+      <w:pPr>
+        <w:pStyle w:val="ListParagraph"/>
+        <w:numPr>
+          <w:ilvl w:val="1"/>
+          <w:numId w:val="6"/>
+        </w:numPr>
+        <w:spacing w:line="278" w:lineRule="auto"/>
+        <w:rPr>
+          <w:rFonts w:ascii="Trebuchet MS" w:hAnsi="Trebuchet MS"/>
+        </w:rPr>
+      </w:pPr>
+      <w:r>
+        <w:rPr>
+          <w:rFonts w:ascii="Trebuchet MS" w:hAnsi="Trebuchet MS"/>
+          <w:b/>
+          <w:bCs/>
+        </w:rPr>
+        <w:t>Event:</w:t>
+      </w:r>
+      <w:r>
+        <w:rPr>
+          <w:rFonts w:ascii="Trebuchet MS" w:hAnsi="Trebuchet MS"/>
+        </w:rPr>
+        <w:t xml:space="preserve"> User navigates to the high scores screen</w:t>
+      </w:r>
+    </w:p>
+    <w:p>
+      <w:pPr>
+        <w:pStyle w:val="ListParagraph"/>
+        <w:numPr>
+          <w:ilvl w:val="1"/>
+          <w:numId w:val="6"/>
+        </w:numPr>
+        <w:spacing w:line="278" w:lineRule="auto"/>
+        <w:rPr>
+          <w:rFonts w:ascii="Trebuchet MS" w:hAnsi="Trebuchet MS"/>
+        </w:rPr>
+      </w:pPr>
+      <w:r>
+        <w:rPr>
+          <w:rFonts w:ascii="Trebuchet MS" w:hAnsi="Trebuchet MS"/>
+          <w:b/>
+          <w:bCs/>
+        </w:rPr>
+        <w:t>Postcondition:</w:t>
+      </w:r>
+      <w:r>
+        <w:rPr>
+          <w:rFonts w:ascii="Trebuchet MS" w:hAnsi="Trebuchet MS"/>
+        </w:rPr>
+        <w:t xml:space="preserve"> High scores table is displayed</w:t>
+      </w:r>
+    </w:p>
+    <w:p>
+      <w:pPr>
+        <w:pStyle w:val="ListParagraph"/>
+        <w:numPr>
+          <w:ilvl w:val="1"/>
+          <w:numId w:val="6"/>
+        </w:numPr>
+        <w:spacing w:line="278" w:lineRule="auto"/>
+        <w:rPr>
+          <w:rFonts w:ascii="Trebuchet MS" w:hAnsi="Trebuchet MS"/>
+        </w:rPr>
+      </w:pPr>
+      <w:r>
+        <w:rPr>
+          <w:rFonts w:ascii="Trebuchet MS" w:hAnsi="Trebuchet MS"/>
+          <w:b/>
+          <w:bCs/>
+        </w:rPr>
+        <w:lastRenderedPageBreak/>
+        <w:t>Constraints:</w:t>
+      </w:r>
+      <w:r>
+        <w:rPr>
+          <w:rFonts w:ascii="Trebuchet MS" w:hAnsi="Trebuchet MS"/>
+        </w:rPr>
+        <w:t xml:space="preserve"> Updated as soon as new high score is set, and displayed in descending order</w:t>
+      </w:r>
     </w:p>
     <w:p>
       <w:pPr>
@@ -7657,7 +7955,7 @@
         <w:rPr>
           <w:rFonts w:ascii="Trebuchet MS" w:hAnsi="Trebuchet MS"/>
         </w:rPr>
-        <w:t xml:space="preserve"> FR-011</w:t>
+        <w:t xml:space="preserve"> FR-012</w:t>
       </w:r>
     </w:p>
     <w:p>
@@ -7684,7 +7982,7 @@
         <w:rPr>
           <w:rFonts w:ascii="Trebuchet MS" w:hAnsi="Trebuchet MS"/>
         </w:rPr>
-        <w:t xml:space="preserve"> Display high scores</w:t>
+        <w:t xml:space="preserve"> Exit Application</w:t>
       </w:r>
     </w:p>
     <w:p>
@@ -7738,7 +8036,7 @@
         <w:rPr>
           <w:rFonts w:ascii="Trebuchet MS" w:hAnsi="Trebuchet MS"/>
         </w:rPr>
-        <w:t xml:space="preserve"> User navigates to the high scores screen</w:t>
+        <w:t xml:space="preserve"> User clicks the exit button</w:t>
       </w:r>
     </w:p>
     <w:p>
@@ -7765,7 +8063,7 @@
         <w:rPr>
           <w:rFonts w:ascii="Trebuchet MS" w:hAnsi="Trebuchet MS"/>
         </w:rPr>
-        <w:t xml:space="preserve"> High scores table is displayed</w:t>
+        <w:t xml:space="preserve"> Confirmation window is displayed</w:t>
       </w:r>
     </w:p>
     <w:p>
@@ -7783,16 +8081,8 @@
       <w:r>
         <w:rPr>
           <w:rFonts w:ascii="Trebuchet MS" w:hAnsi="Trebuchet MS"/>
-          <w:b/>
-          <w:bCs/>
-        </w:rPr>
-        <w:t>Constraints:</w:t>
-      </w:r>
-      <w:r>
-        <w:rPr>
-          <w:rFonts w:ascii="Trebuchet MS" w:hAnsi="Trebuchet MS"/>
-        </w:rPr>
-        <w:t xml:space="preserve"> Updated as soon as new high score is set, and displayed in descending order</w:t>
+        </w:rPr>
+        <w:t>‘No’ closes text window</w:t>
       </w:r>
     </w:p>
     <w:p>
@@ -7819,7 +8109,7 @@
         <w:rPr>
           <w:rFonts w:ascii="Trebuchet MS" w:hAnsi="Trebuchet MS"/>
         </w:rPr>
-        <w:t xml:space="preserve"> FR-012</w:t>
+        <w:t xml:space="preserve"> FR-012-1</w:t>
       </w:r>
     </w:p>
     <w:p>
@@ -7846,7 +8136,7 @@
         <w:rPr>
           <w:rFonts w:ascii="Trebuchet MS" w:hAnsi="Trebuchet MS"/>
         </w:rPr>
-        <w:t xml:space="preserve"> Exit Application</w:t>
+        <w:t xml:space="preserve"> Confirm Exit</w:t>
       </w:r>
     </w:p>
     <w:p>
@@ -7873,7 +8163,7 @@
         <w:rPr>
           <w:rFonts w:ascii="Trebuchet MS" w:hAnsi="Trebuchet MS"/>
         </w:rPr>
-        <w:t xml:space="preserve"> Main menu is displayed</w:t>
+        <w:t xml:space="preserve"> User clicks exit button</w:t>
       </w:r>
     </w:p>
     <w:p>
@@ -7900,7 +8190,7 @@
         <w:rPr>
           <w:rFonts w:ascii="Trebuchet MS" w:hAnsi="Trebuchet MS"/>
         </w:rPr>
-        <w:t xml:space="preserve"> User clicks the exit button</w:t>
+        <w:t xml:space="preserve"> User clicks ‘yes’ on the confirmation window</w:t>
       </w:r>
     </w:p>
     <w:p>
@@ -7927,7 +8217,34 @@
         <w:rPr>
           <w:rFonts w:ascii="Trebuchet MS" w:hAnsi="Trebuchet MS"/>
         </w:rPr>
-        <w:t xml:space="preserve"> Confirmation window is displayed</w:t>
+        <w:t xml:space="preserve"> Application closes</w:t>
+      </w:r>
+    </w:p>
+    <w:p>
+      <w:pPr>
+        <w:pStyle w:val="ListParagraph"/>
+        <w:numPr>
+          <w:ilvl w:val="0"/>
+          <w:numId w:val="6"/>
+        </w:numPr>
+        <w:spacing w:line="278" w:lineRule="auto"/>
+        <w:rPr>
+          <w:rFonts w:ascii="Trebuchet MS" w:hAnsi="Trebuchet MS"/>
+        </w:rPr>
+      </w:pPr>
+      <w:r>
+        <w:rPr>
+          <w:rFonts w:ascii="Trebuchet MS" w:hAnsi="Trebuchet MS"/>
+          <w:b/>
+          <w:bCs/>
+        </w:rPr>
+        <w:t>ID:</w:t>
+      </w:r>
+      <w:r>
+        <w:rPr>
+          <w:rFonts w:ascii="Trebuchet MS" w:hAnsi="Trebuchet MS"/>
+        </w:rPr>
+        <w:t xml:space="preserve"> FR-012-2</w:t>
       </w:r>
     </w:p>
     <w:p>
@@ -7945,36 +8262,16 @@
       <w:r>
         <w:rPr>
           <w:rFonts w:ascii="Trebuchet MS" w:hAnsi="Trebuchet MS"/>
-        </w:rPr>
-        <w:t>‘No’ closes text window</w:t>
-      </w:r>
-    </w:p>
-    <w:p>
-      <w:pPr>
-        <w:pStyle w:val="ListParagraph"/>
-        <w:numPr>
-          <w:ilvl w:val="0"/>
-          <w:numId w:val="6"/>
-        </w:numPr>
-        <w:spacing w:line="278" w:lineRule="auto"/>
-        <w:rPr>
-          <w:rFonts w:ascii="Trebuchet MS" w:hAnsi="Trebuchet MS"/>
-        </w:rPr>
-      </w:pPr>
-      <w:r>
-        <w:rPr>
-          <w:rFonts w:ascii="Trebuchet MS" w:hAnsi="Trebuchet MS"/>
-          <w:b/>
-          <w:bCs/>
-        </w:rPr>
-        <w:lastRenderedPageBreak/>
-        <w:t>ID:</w:t>
-      </w:r>
-      <w:r>
-        <w:rPr>
-          <w:rFonts w:ascii="Trebuchet MS" w:hAnsi="Trebuchet MS"/>
-        </w:rPr>
-        <w:t xml:space="preserve"> FR-012-1</w:t>
+          <w:b/>
+          <w:bCs/>
+        </w:rPr>
+        <w:t>Title:</w:t>
+      </w:r>
+      <w:r>
+        <w:rPr>
+          <w:rFonts w:ascii="Trebuchet MS" w:hAnsi="Trebuchet MS"/>
+        </w:rPr>
+        <w:t xml:space="preserve"> Cancel Exit</w:t>
       </w:r>
     </w:p>
     <w:p>
@@ -7995,13 +8292,13 @@
           <w:b/>
           <w:bCs/>
         </w:rPr>
-        <w:t>Title:</w:t>
-      </w:r>
-      <w:r>
-        <w:rPr>
-          <w:rFonts w:ascii="Trebuchet MS" w:hAnsi="Trebuchet MS"/>
-        </w:rPr>
-        <w:t xml:space="preserve"> Confirm Exit</w:t>
+        <w:t>Precondition:</w:t>
+      </w:r>
+      <w:r>
+        <w:rPr>
+          <w:rFonts w:ascii="Trebuchet MS" w:hAnsi="Trebuchet MS"/>
+        </w:rPr>
+        <w:t xml:space="preserve"> User clicks exit button</w:t>
       </w:r>
     </w:p>
     <w:p>
@@ -8022,13 +8319,13 @@
           <w:b/>
           <w:bCs/>
         </w:rPr>
-        <w:t>Precondition:</w:t>
-      </w:r>
-      <w:r>
-        <w:rPr>
-          <w:rFonts w:ascii="Trebuchet MS" w:hAnsi="Trebuchet MS"/>
-        </w:rPr>
-        <w:t xml:space="preserve"> User clicks exit button</w:t>
+        <w:t>Event:</w:t>
+      </w:r>
+      <w:r>
+        <w:rPr>
+          <w:rFonts w:ascii="Trebuchet MS" w:hAnsi="Trebuchet MS"/>
+        </w:rPr>
+        <w:t xml:space="preserve"> User clicks ‘no’ on the confirmation window</w:t>
       </w:r>
     </w:p>
     <w:p>
@@ -8049,192 +8346,27 @@
           <w:b/>
           <w:bCs/>
         </w:rPr>
-        <w:t>Event:</w:t>
-      </w:r>
-      <w:r>
-        <w:rPr>
-          <w:rFonts w:ascii="Trebuchet MS" w:hAnsi="Trebuchet MS"/>
-        </w:rPr>
-        <w:t xml:space="preserve"> User clicks ‘yes’ on the confirmation window</w:t>
-      </w:r>
-    </w:p>
-    <w:p>
-      <w:pPr>
-        <w:pStyle w:val="ListParagraph"/>
-        <w:numPr>
-          <w:ilvl w:val="1"/>
-          <w:numId w:val="6"/>
-        </w:numPr>
-        <w:spacing w:line="278" w:lineRule="auto"/>
-        <w:rPr>
-          <w:rFonts w:ascii="Trebuchet MS" w:hAnsi="Trebuchet MS"/>
-        </w:rPr>
-      </w:pPr>
-      <w:r>
-        <w:rPr>
-          <w:rFonts w:ascii="Trebuchet MS" w:hAnsi="Trebuchet MS"/>
-          <w:b/>
-          <w:bCs/>
-        </w:rPr>
         <w:t>Postcondition:</w:t>
       </w:r>
       <w:r>
         <w:rPr>
           <w:rFonts w:ascii="Trebuchet MS" w:hAnsi="Trebuchet MS"/>
         </w:rPr>
-        <w:t xml:space="preserve"> Application closes</w:t>
-      </w:r>
-    </w:p>
-    <w:p>
-      <w:pPr>
-        <w:pStyle w:val="ListParagraph"/>
-        <w:numPr>
-          <w:ilvl w:val="0"/>
-          <w:numId w:val="6"/>
-        </w:numPr>
-        <w:spacing w:line="278" w:lineRule="auto"/>
-        <w:rPr>
-          <w:rFonts w:ascii="Trebuchet MS" w:hAnsi="Trebuchet MS"/>
-        </w:rPr>
-      </w:pPr>
-      <w:r>
-        <w:rPr>
-          <w:rFonts w:ascii="Trebuchet MS" w:hAnsi="Trebuchet MS"/>
-          <w:b/>
-          <w:bCs/>
-        </w:rPr>
-        <w:t>ID:</w:t>
-      </w:r>
-      <w:r>
-        <w:rPr>
-          <w:rFonts w:ascii="Trebuchet MS" w:hAnsi="Trebuchet MS"/>
-        </w:rPr>
-        <w:t xml:space="preserve"> FR-012-2</w:t>
-      </w:r>
-    </w:p>
-    <w:p>
-      <w:pPr>
-        <w:pStyle w:val="ListParagraph"/>
-        <w:numPr>
-          <w:ilvl w:val="1"/>
-          <w:numId w:val="6"/>
-        </w:numPr>
-        <w:spacing w:line="278" w:lineRule="auto"/>
-        <w:rPr>
-          <w:rFonts w:ascii="Trebuchet MS" w:hAnsi="Trebuchet MS"/>
-        </w:rPr>
-      </w:pPr>
-      <w:r>
-        <w:rPr>
-          <w:rFonts w:ascii="Trebuchet MS" w:hAnsi="Trebuchet MS"/>
-          <w:b/>
-          <w:bCs/>
-        </w:rPr>
-        <w:t>Title:</w:t>
-      </w:r>
-      <w:r>
-        <w:rPr>
-          <w:rFonts w:ascii="Trebuchet MS" w:hAnsi="Trebuchet MS"/>
-        </w:rPr>
-        <w:t xml:space="preserve"> Cancel Exit</w:t>
-      </w:r>
-    </w:p>
-    <w:p>
-      <w:pPr>
-        <w:pStyle w:val="ListParagraph"/>
-        <w:numPr>
-          <w:ilvl w:val="1"/>
-          <w:numId w:val="6"/>
-        </w:numPr>
-        <w:spacing w:line="278" w:lineRule="auto"/>
-        <w:rPr>
-          <w:rFonts w:ascii="Trebuchet MS" w:hAnsi="Trebuchet MS"/>
-        </w:rPr>
-      </w:pPr>
-      <w:r>
-        <w:rPr>
-          <w:rFonts w:ascii="Trebuchet MS" w:hAnsi="Trebuchet MS"/>
-          <w:b/>
-          <w:bCs/>
-        </w:rPr>
-        <w:t>Precondition:</w:t>
-      </w:r>
-      <w:r>
-        <w:rPr>
-          <w:rFonts w:ascii="Trebuchet MS" w:hAnsi="Trebuchet MS"/>
-        </w:rPr>
-        <w:t xml:space="preserve"> User clicks exit button</w:t>
-      </w:r>
-    </w:p>
-    <w:p>
-      <w:pPr>
-        <w:pStyle w:val="ListParagraph"/>
-        <w:numPr>
-          <w:ilvl w:val="1"/>
-          <w:numId w:val="6"/>
-        </w:numPr>
-        <w:spacing w:line="278" w:lineRule="auto"/>
-        <w:rPr>
-          <w:rFonts w:ascii="Trebuchet MS" w:hAnsi="Trebuchet MS"/>
-        </w:rPr>
-      </w:pPr>
-      <w:r>
-        <w:rPr>
-          <w:rFonts w:ascii="Trebuchet MS" w:hAnsi="Trebuchet MS"/>
-          <w:b/>
-          <w:bCs/>
-        </w:rPr>
-        <w:t>Event:</w:t>
-      </w:r>
-      <w:r>
-        <w:rPr>
-          <w:rFonts w:ascii="Trebuchet MS" w:hAnsi="Trebuchet MS"/>
-        </w:rPr>
-        <w:t xml:space="preserve"> User clicks ‘no’ on the confirmation window</w:t>
-      </w:r>
-    </w:p>
-    <w:p>
-      <w:pPr>
-        <w:pStyle w:val="ListParagraph"/>
-        <w:numPr>
-          <w:ilvl w:val="1"/>
-          <w:numId w:val="6"/>
-        </w:numPr>
-        <w:spacing w:line="278" w:lineRule="auto"/>
-        <w:rPr>
-          <w:rFonts w:ascii="Trebuchet MS" w:hAnsi="Trebuchet MS"/>
-        </w:rPr>
-      </w:pPr>
-      <w:r>
-        <w:rPr>
-          <w:rFonts w:ascii="Trebuchet MS" w:hAnsi="Trebuchet MS"/>
-          <w:b/>
-          <w:bCs/>
-        </w:rPr>
-        <w:t>Postcondition:</w:t>
-      </w:r>
-      <w:r>
-        <w:rPr>
-          <w:rFonts w:ascii="Trebuchet MS" w:hAnsi="Trebuchet MS"/>
-        </w:rPr>
         <w:t xml:space="preserve"> Confirmation window closes</w:t>
       </w:r>
     </w:p>
     <w:p>
       <w:pPr>
-        <w:jc w:val="both"/>
-        <w:rPr>
-          <w:lang w:val="en-AU"/>
-        </w:rPr>
-      </w:pPr>
-    </w:p>
-    <w:p>
-      <w:pPr>
-        <w:jc w:val="both"/>
-        <w:rPr>
-          <w:lang w:val="en-AU"/>
-        </w:rPr>
-      </w:pPr>
+        <w:rPr>
+          <w:lang w:val="en-AU"/>
+        </w:rPr>
+      </w:pPr>
+      <w:r>
+        <w:rPr>
+          <w:lang w:val="en-AU"/>
+        </w:rPr>
+        <w:br w:type="page"/>
+      </w:r>
     </w:p>
     <w:p>
       <w:pPr>
@@ -8251,6 +8383,7 @@
         <w:rPr>
           <w:lang w:val="en-AU"/>
         </w:rPr>
+        <w:lastRenderedPageBreak/>
         <w:t xml:space="preserve">2.2 </w:t>
       </w:r>
       <w:r>
@@ -8277,6 +8410,10 @@
       <w:pPr>
         <w:jc w:val="both"/>
         <w:rPr>
+          <w:rFonts w:ascii="Trebuchet MS" w:eastAsiaTheme="minorHAnsi" w:hAnsi="Trebuchet MS" w:cstheme="minorBidi"/>
+          <w:b/>
+          <w:bCs/>
+          <w:color w:val="auto"/>
           <w:lang w:val="en-AU"/>
         </w:rPr>
       </w:pPr>
@@ -8284,6 +8421,1609 @@
       <w:bookmarkStart w:id="20" w:name="h.lfzla2zan3gk" w:colFirst="0" w:colLast="0"/>
       <w:bookmarkEnd w:id="19"/>
       <w:bookmarkEnd w:id="20"/>
+      <w:r>
+        <w:rPr>
+          <w:rFonts w:ascii="Trebuchet MS" w:eastAsiaTheme="minorHAnsi" w:hAnsi="Trebuchet MS" w:cstheme="minorBidi"/>
+          <w:b/>
+          <w:bCs/>
+          <w:color w:val="auto"/>
+          <w:lang w:val="en-AU"/>
+        </w:rPr>
+        <w:t>Usability</w:t>
+      </w:r>
+    </w:p>
+    <w:p>
+      <w:pPr>
+        <w:numPr>
+          <w:ilvl w:val="0"/>
+          <w:numId w:val="7"/>
+        </w:numPr>
+        <w:tabs>
+          <w:tab w:val="num" w:pos="720"/>
+        </w:tabs>
+        <w:jc w:val="both"/>
+        <w:rPr>
+          <w:rFonts w:ascii="Trebuchet MS" w:eastAsiaTheme="minorHAnsi" w:hAnsi="Trebuchet MS" w:cstheme="minorBidi"/>
+          <w:b/>
+          <w:bCs/>
+          <w:color w:val="auto"/>
+          <w:lang w:val="en-AU"/>
+        </w:rPr>
+      </w:pPr>
+      <w:r>
+        <w:rPr>
+          <w:rFonts w:ascii="Trebuchet MS" w:eastAsiaTheme="minorHAnsi" w:hAnsi="Trebuchet MS" w:cstheme="minorBidi"/>
+          <w:b/>
+          <w:bCs/>
+          <w:color w:val="auto"/>
+          <w:lang w:val="en-AU"/>
+        </w:rPr>
+        <w:t xml:space="preserve">ID: </w:t>
+      </w:r>
+      <w:r>
+        <w:rPr>
+          <w:rFonts w:ascii="Trebuchet MS" w:eastAsiaTheme="minorHAnsi" w:hAnsi="Trebuchet MS" w:cstheme="minorBidi"/>
+          <w:color w:val="auto"/>
+          <w:lang w:val="en-AU"/>
+        </w:rPr>
+        <w:t>NFR-001</w:t>
+      </w:r>
+    </w:p>
+    <w:p>
+      <w:pPr>
+        <w:numPr>
+          <w:ilvl w:val="1"/>
+          <w:numId w:val="7"/>
+        </w:numPr>
+        <w:jc w:val="both"/>
+        <w:rPr>
+          <w:rFonts w:ascii="Trebuchet MS" w:eastAsiaTheme="minorHAnsi" w:hAnsi="Trebuchet MS" w:cstheme="minorBidi"/>
+          <w:b/>
+          <w:bCs/>
+          <w:color w:val="auto"/>
+          <w:lang w:val="en-AU"/>
+        </w:rPr>
+      </w:pPr>
+      <w:r>
+        <w:rPr>
+          <w:rFonts w:ascii="Trebuchet MS" w:eastAsiaTheme="minorHAnsi" w:hAnsi="Trebuchet MS" w:cstheme="minorBidi"/>
+          <w:b/>
+          <w:bCs/>
+          <w:color w:val="auto"/>
+          <w:lang w:val="en-AU"/>
+        </w:rPr>
+        <w:t xml:space="preserve">Title: </w:t>
+      </w:r>
+      <w:r>
+        <w:rPr>
+          <w:rFonts w:ascii="Trebuchet MS" w:eastAsiaTheme="minorHAnsi" w:hAnsi="Trebuchet MS" w:cstheme="minorBidi"/>
+          <w:color w:val="auto"/>
+          <w:lang w:val="en-AU"/>
+        </w:rPr>
+        <w:t>Intuitive User Interface</w:t>
+      </w:r>
+    </w:p>
+    <w:p>
+      <w:pPr>
+        <w:numPr>
+          <w:ilvl w:val="1"/>
+          <w:numId w:val="7"/>
+        </w:numPr>
+        <w:jc w:val="both"/>
+        <w:rPr>
+          <w:rFonts w:ascii="Trebuchet MS" w:eastAsiaTheme="minorHAnsi" w:hAnsi="Trebuchet MS" w:cstheme="minorBidi"/>
+          <w:b/>
+          <w:bCs/>
+          <w:color w:val="auto"/>
+          <w:lang w:val="en-AU"/>
+        </w:rPr>
+      </w:pPr>
+      <w:r>
+        <w:rPr>
+          <w:rFonts w:ascii="Trebuchet MS" w:eastAsiaTheme="minorHAnsi" w:hAnsi="Trebuchet MS" w:cstheme="minorBidi"/>
+          <w:b/>
+          <w:bCs/>
+          <w:color w:val="auto"/>
+          <w:lang w:val="en-AU"/>
+        </w:rPr>
+        <w:t xml:space="preserve">Description: </w:t>
+      </w:r>
+      <w:r>
+        <w:rPr>
+          <w:rFonts w:ascii="Trebuchet MS" w:eastAsiaTheme="minorHAnsi" w:hAnsi="Trebuchet MS" w:cstheme="minorBidi"/>
+          <w:color w:val="auto"/>
+          <w:lang w:val="en-AU"/>
+        </w:rPr>
+        <w:t>The game should have an intuitive and user-friendly interface.</w:t>
+      </w:r>
+    </w:p>
+    <w:p>
+      <w:pPr>
+        <w:numPr>
+          <w:ilvl w:val="1"/>
+          <w:numId w:val="7"/>
+        </w:numPr>
+        <w:jc w:val="both"/>
+        <w:rPr>
+          <w:rFonts w:ascii="Trebuchet MS" w:eastAsiaTheme="minorHAnsi" w:hAnsi="Trebuchet MS" w:cstheme="minorBidi"/>
+          <w:b/>
+          <w:bCs/>
+          <w:color w:val="auto"/>
+          <w:lang w:val="en-AU"/>
+        </w:rPr>
+      </w:pPr>
+      <w:r>
+        <w:rPr>
+          <w:rFonts w:ascii="Trebuchet MS" w:eastAsiaTheme="minorHAnsi" w:hAnsi="Trebuchet MS" w:cstheme="minorBidi"/>
+          <w:b/>
+          <w:bCs/>
+          <w:color w:val="auto"/>
+          <w:lang w:val="en-AU"/>
+        </w:rPr>
+        <w:t xml:space="preserve">Metric: </w:t>
+      </w:r>
+      <w:r>
+        <w:rPr>
+          <w:rFonts w:ascii="Trebuchet MS" w:eastAsiaTheme="minorHAnsi" w:hAnsi="Trebuchet MS" w:cstheme="minorBidi"/>
+          <w:color w:val="auto"/>
+          <w:lang w:val="en-AU"/>
+        </w:rPr>
+        <w:t xml:space="preserve">User </w:t>
+      </w:r>
+      <w:r>
+        <w:rPr>
+          <w:rFonts w:ascii="Trebuchet MS" w:eastAsiaTheme="minorHAnsi" w:hAnsi="Trebuchet MS" w:cstheme="minorBidi"/>
+          <w:color w:val="auto"/>
+          <w:lang w:val="en-AU"/>
+        </w:rPr>
+        <w:t>feedback should indicate this</w:t>
+      </w:r>
+      <w:r>
+        <w:rPr>
+          <w:rFonts w:ascii="Trebuchet MS" w:eastAsiaTheme="minorHAnsi" w:hAnsi="Trebuchet MS" w:cstheme="minorBidi"/>
+          <w:color w:val="auto"/>
+          <w:lang w:val="en-AU"/>
+        </w:rPr>
+        <w:t>.</w:t>
+      </w:r>
+    </w:p>
+    <w:p>
+      <w:pPr>
+        <w:numPr>
+          <w:ilvl w:val="1"/>
+          <w:numId w:val="7"/>
+        </w:numPr>
+        <w:jc w:val="both"/>
+        <w:rPr>
+          <w:rFonts w:ascii="Trebuchet MS" w:eastAsiaTheme="minorHAnsi" w:hAnsi="Trebuchet MS" w:cstheme="minorBidi"/>
+          <w:b/>
+          <w:bCs/>
+          <w:color w:val="auto"/>
+          <w:lang w:val="en-AU"/>
+        </w:rPr>
+      </w:pPr>
+      <w:r>
+        <w:rPr>
+          <w:rFonts w:ascii="Trebuchet MS" w:eastAsiaTheme="minorHAnsi" w:hAnsi="Trebuchet MS" w:cstheme="minorBidi"/>
+          <w:b/>
+          <w:bCs/>
+          <w:color w:val="auto"/>
+          <w:lang w:val="en-AU"/>
+        </w:rPr>
+        <w:t xml:space="preserve">Priority: </w:t>
+      </w:r>
+      <w:r>
+        <w:rPr>
+          <w:rFonts w:ascii="Trebuchet MS" w:eastAsiaTheme="minorHAnsi" w:hAnsi="Trebuchet MS" w:cstheme="minorBidi"/>
+          <w:color w:val="auto"/>
+          <w:lang w:val="en-AU"/>
+        </w:rPr>
+        <w:t>High</w:t>
+      </w:r>
+    </w:p>
+    <w:p>
+      <w:pPr>
+        <w:numPr>
+          <w:ilvl w:val="0"/>
+          <w:numId w:val="7"/>
+        </w:numPr>
+        <w:tabs>
+          <w:tab w:val="num" w:pos="720"/>
+        </w:tabs>
+        <w:jc w:val="both"/>
+        <w:rPr>
+          <w:rFonts w:ascii="Trebuchet MS" w:eastAsiaTheme="minorHAnsi" w:hAnsi="Trebuchet MS" w:cstheme="minorBidi"/>
+          <w:b/>
+          <w:bCs/>
+          <w:color w:val="auto"/>
+          <w:lang w:val="en-AU"/>
+        </w:rPr>
+      </w:pPr>
+      <w:r>
+        <w:rPr>
+          <w:rFonts w:ascii="Trebuchet MS" w:eastAsiaTheme="minorHAnsi" w:hAnsi="Trebuchet MS" w:cstheme="minorBidi"/>
+          <w:b/>
+          <w:bCs/>
+          <w:color w:val="auto"/>
+          <w:lang w:val="en-AU"/>
+        </w:rPr>
+        <w:t xml:space="preserve">ID: </w:t>
+      </w:r>
+      <w:r>
+        <w:rPr>
+          <w:rFonts w:ascii="Trebuchet MS" w:eastAsiaTheme="minorHAnsi" w:hAnsi="Trebuchet MS" w:cstheme="minorBidi"/>
+          <w:color w:val="auto"/>
+          <w:lang w:val="en-AU"/>
+        </w:rPr>
+        <w:t>NFR-00</w:t>
+      </w:r>
+      <w:r>
+        <w:rPr>
+          <w:rFonts w:ascii="Trebuchet MS" w:eastAsiaTheme="minorHAnsi" w:hAnsi="Trebuchet MS" w:cstheme="minorBidi"/>
+          <w:color w:val="auto"/>
+          <w:lang w:val="en-AU"/>
+        </w:rPr>
+        <w:t>2</w:t>
+      </w:r>
+    </w:p>
+    <w:p>
+      <w:pPr>
+        <w:numPr>
+          <w:ilvl w:val="1"/>
+          <w:numId w:val="7"/>
+        </w:numPr>
+        <w:jc w:val="both"/>
+        <w:rPr>
+          <w:rFonts w:ascii="Trebuchet MS" w:eastAsiaTheme="minorHAnsi" w:hAnsi="Trebuchet MS" w:cstheme="minorBidi"/>
+          <w:b/>
+          <w:bCs/>
+          <w:color w:val="auto"/>
+          <w:lang w:val="en-AU"/>
+        </w:rPr>
+      </w:pPr>
+      <w:r>
+        <w:rPr>
+          <w:rFonts w:ascii="Trebuchet MS" w:eastAsiaTheme="minorHAnsi" w:hAnsi="Trebuchet MS" w:cstheme="minorBidi"/>
+          <w:b/>
+          <w:bCs/>
+          <w:color w:val="auto"/>
+          <w:lang w:val="en-AU"/>
+        </w:rPr>
+        <w:t xml:space="preserve">Title: </w:t>
+      </w:r>
+      <w:r>
+        <w:rPr>
+          <w:rFonts w:ascii="Trebuchet MS" w:eastAsiaTheme="minorHAnsi" w:hAnsi="Trebuchet MS" w:cstheme="minorBidi"/>
+          <w:color w:val="auto"/>
+          <w:lang w:val="en-AU"/>
+        </w:rPr>
+        <w:t>Easy Navigation</w:t>
+      </w:r>
+    </w:p>
+    <w:p>
+      <w:pPr>
+        <w:numPr>
+          <w:ilvl w:val="1"/>
+          <w:numId w:val="7"/>
+        </w:numPr>
+        <w:jc w:val="both"/>
+        <w:rPr>
+          <w:rFonts w:ascii="Trebuchet MS" w:eastAsiaTheme="minorHAnsi" w:hAnsi="Trebuchet MS" w:cstheme="minorBidi"/>
+          <w:b/>
+          <w:bCs/>
+          <w:color w:val="auto"/>
+          <w:lang w:val="en-AU"/>
+        </w:rPr>
+      </w:pPr>
+      <w:r>
+        <w:rPr>
+          <w:rFonts w:ascii="Trebuchet MS" w:eastAsiaTheme="minorHAnsi" w:hAnsi="Trebuchet MS" w:cstheme="minorBidi"/>
+          <w:b/>
+          <w:bCs/>
+          <w:color w:val="auto"/>
+          <w:lang w:val="en-AU"/>
+        </w:rPr>
+        <w:t xml:space="preserve">Description: </w:t>
+      </w:r>
+      <w:r>
+        <w:rPr>
+          <w:rFonts w:ascii="Trebuchet MS" w:eastAsiaTheme="minorHAnsi" w:hAnsi="Trebuchet MS" w:cstheme="minorBidi"/>
+          <w:color w:val="auto"/>
+          <w:lang w:val="en-AU"/>
+        </w:rPr>
+        <w:t>Users should be able to easily navigate through the game’s menus and options.</w:t>
+      </w:r>
+    </w:p>
+    <w:p>
+      <w:pPr>
+        <w:numPr>
+          <w:ilvl w:val="1"/>
+          <w:numId w:val="7"/>
+        </w:numPr>
+        <w:jc w:val="both"/>
+        <w:rPr>
+          <w:rFonts w:ascii="Trebuchet MS" w:eastAsiaTheme="minorHAnsi" w:hAnsi="Trebuchet MS" w:cstheme="minorBidi"/>
+          <w:b/>
+          <w:bCs/>
+          <w:color w:val="auto"/>
+          <w:lang w:val="en-AU"/>
+        </w:rPr>
+      </w:pPr>
+      <w:r>
+        <w:rPr>
+          <w:rFonts w:ascii="Trebuchet MS" w:eastAsiaTheme="minorHAnsi" w:hAnsi="Trebuchet MS" w:cstheme="minorBidi"/>
+          <w:b/>
+          <w:bCs/>
+          <w:color w:val="auto"/>
+          <w:lang w:val="en-AU"/>
+        </w:rPr>
+        <w:t xml:space="preserve">Metric: </w:t>
+      </w:r>
+      <w:r>
+        <w:rPr>
+          <w:rFonts w:ascii="Trebuchet MS" w:eastAsiaTheme="minorHAnsi" w:hAnsi="Trebuchet MS" w:cstheme="minorBidi"/>
+          <w:color w:val="auto"/>
+          <w:lang w:val="en-AU"/>
+        </w:rPr>
+        <w:t>Users should be able to access any menu or option within three clicks.</w:t>
+      </w:r>
+    </w:p>
+    <w:p>
+      <w:pPr>
+        <w:numPr>
+          <w:ilvl w:val="1"/>
+          <w:numId w:val="7"/>
+        </w:numPr>
+        <w:jc w:val="both"/>
+        <w:rPr>
+          <w:rFonts w:ascii="Trebuchet MS" w:eastAsiaTheme="minorHAnsi" w:hAnsi="Trebuchet MS" w:cstheme="minorBidi"/>
+          <w:b/>
+          <w:bCs/>
+          <w:color w:val="auto"/>
+          <w:lang w:val="en-AU"/>
+        </w:rPr>
+      </w:pPr>
+      <w:r>
+        <w:rPr>
+          <w:rFonts w:ascii="Trebuchet MS" w:eastAsiaTheme="minorHAnsi" w:hAnsi="Trebuchet MS" w:cstheme="minorBidi"/>
+          <w:b/>
+          <w:bCs/>
+          <w:color w:val="auto"/>
+          <w:lang w:val="en-AU"/>
+        </w:rPr>
+        <w:t xml:space="preserve">Priority: </w:t>
+      </w:r>
+      <w:r>
+        <w:rPr>
+          <w:rFonts w:ascii="Trebuchet MS" w:eastAsiaTheme="minorHAnsi" w:hAnsi="Trebuchet MS" w:cstheme="minorBidi"/>
+          <w:color w:val="auto"/>
+          <w:lang w:val="en-AU"/>
+        </w:rPr>
+        <w:t>High</w:t>
+      </w:r>
+    </w:p>
+    <w:p>
+      <w:pPr>
+        <w:jc w:val="both"/>
+        <w:rPr>
+          <w:rFonts w:ascii="Trebuchet MS" w:eastAsiaTheme="minorHAnsi" w:hAnsi="Trebuchet MS" w:cstheme="minorBidi"/>
+          <w:b/>
+          <w:bCs/>
+          <w:color w:val="auto"/>
+          <w:lang w:val="en-AU"/>
+        </w:rPr>
+      </w:pPr>
+      <w:r>
+        <w:rPr>
+          <w:rFonts w:ascii="Trebuchet MS" w:eastAsiaTheme="minorHAnsi" w:hAnsi="Trebuchet MS" w:cstheme="minorBidi"/>
+          <w:b/>
+          <w:bCs/>
+          <w:color w:val="auto"/>
+          <w:lang w:val="en-AU"/>
+        </w:rPr>
+        <w:t>Reliability</w:t>
+      </w:r>
+    </w:p>
+    <w:p>
+      <w:pPr>
+        <w:numPr>
+          <w:ilvl w:val="0"/>
+          <w:numId w:val="8"/>
+        </w:numPr>
+        <w:jc w:val="both"/>
+        <w:rPr>
+          <w:rFonts w:ascii="Trebuchet MS" w:eastAsiaTheme="minorHAnsi" w:hAnsi="Trebuchet MS" w:cstheme="minorBidi"/>
+          <w:b/>
+          <w:bCs/>
+          <w:color w:val="auto"/>
+          <w:lang w:val="en-AU"/>
+        </w:rPr>
+      </w:pPr>
+      <w:r>
+        <w:rPr>
+          <w:rFonts w:ascii="Trebuchet MS" w:eastAsiaTheme="minorHAnsi" w:hAnsi="Trebuchet MS" w:cstheme="minorBidi"/>
+          <w:b/>
+          <w:bCs/>
+          <w:color w:val="auto"/>
+          <w:lang w:val="en-AU"/>
+        </w:rPr>
+        <w:t xml:space="preserve">ID: </w:t>
+      </w:r>
+      <w:r>
+        <w:rPr>
+          <w:rFonts w:ascii="Trebuchet MS" w:eastAsiaTheme="minorHAnsi" w:hAnsi="Trebuchet MS" w:cstheme="minorBidi"/>
+          <w:color w:val="auto"/>
+          <w:lang w:val="en-AU"/>
+        </w:rPr>
+        <w:t>NFR-00</w:t>
+      </w:r>
+      <w:r>
+        <w:rPr>
+          <w:rFonts w:ascii="Trebuchet MS" w:eastAsiaTheme="minorHAnsi" w:hAnsi="Trebuchet MS" w:cstheme="minorBidi"/>
+          <w:color w:val="auto"/>
+          <w:lang w:val="en-AU"/>
+        </w:rPr>
+        <w:t>3</w:t>
+      </w:r>
+    </w:p>
+    <w:p>
+      <w:pPr>
+        <w:numPr>
+          <w:ilvl w:val="1"/>
+          <w:numId w:val="8"/>
+        </w:numPr>
+        <w:jc w:val="both"/>
+        <w:rPr>
+          <w:rFonts w:ascii="Trebuchet MS" w:eastAsiaTheme="minorHAnsi" w:hAnsi="Trebuchet MS" w:cstheme="minorBidi"/>
+          <w:b/>
+          <w:bCs/>
+          <w:color w:val="auto"/>
+          <w:lang w:val="en-AU"/>
+        </w:rPr>
+      </w:pPr>
+      <w:r>
+        <w:rPr>
+          <w:rFonts w:ascii="Trebuchet MS" w:eastAsiaTheme="minorHAnsi" w:hAnsi="Trebuchet MS" w:cstheme="minorBidi"/>
+          <w:b/>
+          <w:bCs/>
+          <w:color w:val="auto"/>
+          <w:lang w:val="en-AU"/>
+        </w:rPr>
+        <w:t xml:space="preserve">Title: </w:t>
+      </w:r>
+      <w:r>
+        <w:rPr>
+          <w:rFonts w:ascii="Trebuchet MS" w:eastAsiaTheme="minorHAnsi" w:hAnsi="Trebuchet MS" w:cstheme="minorBidi"/>
+          <w:color w:val="auto"/>
+          <w:lang w:val="en-AU"/>
+        </w:rPr>
+        <w:t>Error Handling</w:t>
+      </w:r>
+    </w:p>
+    <w:p>
+      <w:pPr>
+        <w:numPr>
+          <w:ilvl w:val="1"/>
+          <w:numId w:val="8"/>
+        </w:numPr>
+        <w:jc w:val="both"/>
+        <w:rPr>
+          <w:rFonts w:ascii="Trebuchet MS" w:eastAsiaTheme="minorHAnsi" w:hAnsi="Trebuchet MS" w:cstheme="minorBidi"/>
+          <w:color w:val="auto"/>
+          <w:lang w:val="en-AU"/>
+        </w:rPr>
+      </w:pPr>
+      <w:r>
+        <w:rPr>
+          <w:rFonts w:ascii="Trebuchet MS" w:eastAsiaTheme="minorHAnsi" w:hAnsi="Trebuchet MS" w:cstheme="minorBidi"/>
+          <w:b/>
+          <w:bCs/>
+          <w:color w:val="auto"/>
+          <w:lang w:val="en-AU"/>
+        </w:rPr>
+        <w:t xml:space="preserve">Description: </w:t>
+      </w:r>
+      <w:r>
+        <w:rPr>
+          <w:rFonts w:ascii="Trebuchet MS" w:eastAsiaTheme="minorHAnsi" w:hAnsi="Trebuchet MS" w:cstheme="minorBidi"/>
+          <w:color w:val="auto"/>
+          <w:lang w:val="en-AU"/>
+        </w:rPr>
+        <w:t>The game should handle errors gracefully without crashing.</w:t>
+      </w:r>
+    </w:p>
+    <w:p>
+      <w:pPr>
+        <w:numPr>
+          <w:ilvl w:val="1"/>
+          <w:numId w:val="8"/>
+        </w:numPr>
+        <w:jc w:val="both"/>
+        <w:rPr>
+          <w:rFonts w:ascii="Trebuchet MS" w:eastAsiaTheme="minorHAnsi" w:hAnsi="Trebuchet MS" w:cstheme="minorBidi"/>
+          <w:b/>
+          <w:bCs/>
+          <w:color w:val="auto"/>
+          <w:lang w:val="en-AU"/>
+        </w:rPr>
+      </w:pPr>
+      <w:r>
+        <w:rPr>
+          <w:rFonts w:ascii="Trebuchet MS" w:eastAsiaTheme="minorHAnsi" w:hAnsi="Trebuchet MS" w:cstheme="minorBidi"/>
+          <w:b/>
+          <w:bCs/>
+          <w:color w:val="auto"/>
+          <w:lang w:val="en-AU"/>
+        </w:rPr>
+        <w:t xml:space="preserve">Metric: </w:t>
+      </w:r>
+      <w:r>
+        <w:rPr>
+          <w:rFonts w:ascii="Trebuchet MS" w:eastAsiaTheme="minorHAnsi" w:hAnsi="Trebuchet MS" w:cstheme="minorBidi"/>
+          <w:color w:val="auto"/>
+          <w:lang w:val="en-AU"/>
+        </w:rPr>
+        <w:t>The game should recover from errors within 5 seconds and display a user-friendly error message.</w:t>
+      </w:r>
+    </w:p>
+    <w:p>
+      <w:pPr>
+        <w:numPr>
+          <w:ilvl w:val="1"/>
+          <w:numId w:val="8"/>
+        </w:numPr>
+        <w:jc w:val="both"/>
+        <w:rPr>
+          <w:rFonts w:ascii="Trebuchet MS" w:eastAsiaTheme="minorHAnsi" w:hAnsi="Trebuchet MS" w:cstheme="minorBidi"/>
+          <w:b/>
+          <w:bCs/>
+          <w:color w:val="auto"/>
+          <w:lang w:val="en-AU"/>
+        </w:rPr>
+      </w:pPr>
+      <w:r>
+        <w:rPr>
+          <w:rFonts w:ascii="Trebuchet MS" w:eastAsiaTheme="minorHAnsi" w:hAnsi="Trebuchet MS" w:cstheme="minorBidi"/>
+          <w:b/>
+          <w:bCs/>
+          <w:color w:val="auto"/>
+          <w:lang w:val="en-AU"/>
+        </w:rPr>
+        <w:t xml:space="preserve">Priority: </w:t>
+      </w:r>
+      <w:r>
+        <w:rPr>
+          <w:rFonts w:ascii="Trebuchet MS" w:eastAsiaTheme="minorHAnsi" w:hAnsi="Trebuchet MS" w:cstheme="minorBidi"/>
+          <w:color w:val="auto"/>
+          <w:lang w:val="en-AU"/>
+        </w:rPr>
+        <w:t>High</w:t>
+      </w:r>
+    </w:p>
+    <w:p>
+      <w:pPr>
+        <w:jc w:val="both"/>
+        <w:rPr>
+          <w:rFonts w:ascii="Trebuchet MS" w:eastAsiaTheme="minorHAnsi" w:hAnsi="Trebuchet MS" w:cstheme="minorBidi"/>
+          <w:b/>
+          <w:bCs/>
+          <w:color w:val="auto"/>
+          <w:lang w:val="en-AU"/>
+        </w:rPr>
+      </w:pPr>
+      <w:r>
+        <w:rPr>
+          <w:rFonts w:ascii="Trebuchet MS" w:eastAsiaTheme="minorHAnsi" w:hAnsi="Trebuchet MS" w:cstheme="minorBidi"/>
+          <w:b/>
+          <w:bCs/>
+          <w:color w:val="auto"/>
+          <w:lang w:val="en-AU"/>
+        </w:rPr>
+        <w:t>Performance</w:t>
+      </w:r>
+    </w:p>
+    <w:p>
+      <w:pPr>
+        <w:numPr>
+          <w:ilvl w:val="0"/>
+          <w:numId w:val="9"/>
+        </w:numPr>
+        <w:jc w:val="both"/>
+        <w:rPr>
+          <w:rFonts w:ascii="Trebuchet MS" w:eastAsiaTheme="minorHAnsi" w:hAnsi="Trebuchet MS" w:cstheme="minorBidi"/>
+          <w:b/>
+          <w:bCs/>
+          <w:color w:val="auto"/>
+          <w:lang w:val="en-AU"/>
+        </w:rPr>
+      </w:pPr>
+      <w:r>
+        <w:rPr>
+          <w:rFonts w:ascii="Trebuchet MS" w:eastAsiaTheme="minorHAnsi" w:hAnsi="Trebuchet MS" w:cstheme="minorBidi"/>
+          <w:b/>
+          <w:bCs/>
+          <w:color w:val="auto"/>
+          <w:lang w:val="en-AU"/>
+        </w:rPr>
+        <w:t xml:space="preserve">ID: </w:t>
+      </w:r>
+      <w:r>
+        <w:rPr>
+          <w:rFonts w:ascii="Trebuchet MS" w:eastAsiaTheme="minorHAnsi" w:hAnsi="Trebuchet MS" w:cstheme="minorBidi"/>
+          <w:color w:val="auto"/>
+          <w:lang w:val="en-AU"/>
+        </w:rPr>
+        <w:t>NFR-00</w:t>
+      </w:r>
+      <w:r>
+        <w:rPr>
+          <w:rFonts w:ascii="Trebuchet MS" w:eastAsiaTheme="minorHAnsi" w:hAnsi="Trebuchet MS" w:cstheme="minorBidi"/>
+          <w:color w:val="auto"/>
+          <w:lang w:val="en-AU"/>
+        </w:rPr>
+        <w:t>4</w:t>
+      </w:r>
+    </w:p>
+    <w:p>
+      <w:pPr>
+        <w:numPr>
+          <w:ilvl w:val="1"/>
+          <w:numId w:val="9"/>
+        </w:numPr>
+        <w:jc w:val="both"/>
+        <w:rPr>
+          <w:rFonts w:ascii="Trebuchet MS" w:eastAsiaTheme="minorHAnsi" w:hAnsi="Trebuchet MS" w:cstheme="minorBidi"/>
+          <w:b/>
+          <w:bCs/>
+          <w:color w:val="auto"/>
+          <w:lang w:val="en-AU"/>
+        </w:rPr>
+      </w:pPr>
+      <w:r>
+        <w:rPr>
+          <w:rFonts w:ascii="Trebuchet MS" w:eastAsiaTheme="minorHAnsi" w:hAnsi="Trebuchet MS" w:cstheme="minorBidi"/>
+          <w:b/>
+          <w:bCs/>
+          <w:color w:val="auto"/>
+          <w:lang w:val="en-AU"/>
+        </w:rPr>
+        <w:t xml:space="preserve">Title: </w:t>
+      </w:r>
+      <w:r>
+        <w:rPr>
+          <w:rFonts w:ascii="Trebuchet MS" w:eastAsiaTheme="minorHAnsi" w:hAnsi="Trebuchet MS" w:cstheme="minorBidi"/>
+          <w:color w:val="auto"/>
+          <w:lang w:val="en-AU"/>
+        </w:rPr>
+        <w:t>Fast Load Times</w:t>
+      </w:r>
+    </w:p>
+    <w:p>
+      <w:pPr>
+        <w:numPr>
+          <w:ilvl w:val="1"/>
+          <w:numId w:val="9"/>
+        </w:numPr>
+        <w:jc w:val="both"/>
+        <w:rPr>
+          <w:rFonts w:ascii="Trebuchet MS" w:eastAsiaTheme="minorHAnsi" w:hAnsi="Trebuchet MS" w:cstheme="minorBidi"/>
+          <w:b/>
+          <w:bCs/>
+          <w:color w:val="auto"/>
+          <w:lang w:val="en-AU"/>
+        </w:rPr>
+      </w:pPr>
+      <w:r>
+        <w:rPr>
+          <w:rFonts w:ascii="Trebuchet MS" w:eastAsiaTheme="minorHAnsi" w:hAnsi="Trebuchet MS" w:cstheme="minorBidi"/>
+          <w:b/>
+          <w:bCs/>
+          <w:color w:val="auto"/>
+          <w:lang w:val="en-AU"/>
+        </w:rPr>
+        <w:t xml:space="preserve">Description: </w:t>
+      </w:r>
+      <w:r>
+        <w:rPr>
+          <w:rFonts w:ascii="Trebuchet MS" w:eastAsiaTheme="minorHAnsi" w:hAnsi="Trebuchet MS" w:cstheme="minorBidi"/>
+          <w:color w:val="auto"/>
+          <w:lang w:val="en-AU"/>
+        </w:rPr>
+        <w:t>The game should load quickly.</w:t>
+      </w:r>
+    </w:p>
+    <w:p>
+      <w:pPr>
+        <w:numPr>
+          <w:ilvl w:val="1"/>
+          <w:numId w:val="9"/>
+        </w:numPr>
+        <w:jc w:val="both"/>
+        <w:rPr>
+          <w:rFonts w:ascii="Trebuchet MS" w:eastAsiaTheme="minorHAnsi" w:hAnsi="Trebuchet MS" w:cstheme="minorBidi"/>
+          <w:b/>
+          <w:bCs/>
+          <w:color w:val="auto"/>
+          <w:lang w:val="en-AU"/>
+        </w:rPr>
+      </w:pPr>
+      <w:r>
+        <w:rPr>
+          <w:rFonts w:ascii="Trebuchet MS" w:eastAsiaTheme="minorHAnsi" w:hAnsi="Trebuchet MS" w:cstheme="minorBidi"/>
+          <w:b/>
+          <w:bCs/>
+          <w:color w:val="auto"/>
+          <w:lang w:val="en-AU"/>
+        </w:rPr>
+        <w:t xml:space="preserve">Metric: </w:t>
+      </w:r>
+      <w:r>
+        <w:rPr>
+          <w:rFonts w:ascii="Trebuchet MS" w:eastAsiaTheme="minorHAnsi" w:hAnsi="Trebuchet MS" w:cstheme="minorBidi"/>
+          <w:color w:val="auto"/>
+          <w:lang w:val="en-AU"/>
+        </w:rPr>
+        <w:t>The game should load the splash screen within 2 seconds and the main menu within 3 seconds.</w:t>
+      </w:r>
+    </w:p>
+    <w:p>
+      <w:pPr>
+        <w:numPr>
+          <w:ilvl w:val="1"/>
+          <w:numId w:val="9"/>
+        </w:numPr>
+        <w:jc w:val="both"/>
+        <w:rPr>
+          <w:rFonts w:ascii="Trebuchet MS" w:eastAsiaTheme="minorHAnsi" w:hAnsi="Trebuchet MS" w:cstheme="minorBidi"/>
+          <w:b/>
+          <w:bCs/>
+          <w:color w:val="auto"/>
+          <w:lang w:val="en-AU"/>
+        </w:rPr>
+      </w:pPr>
+      <w:r>
+        <w:rPr>
+          <w:rFonts w:ascii="Trebuchet MS" w:eastAsiaTheme="minorHAnsi" w:hAnsi="Trebuchet MS" w:cstheme="minorBidi"/>
+          <w:b/>
+          <w:bCs/>
+          <w:color w:val="auto"/>
+          <w:lang w:val="en-AU"/>
+        </w:rPr>
+        <w:t xml:space="preserve">Priority: </w:t>
+      </w:r>
+      <w:r>
+        <w:rPr>
+          <w:rFonts w:ascii="Trebuchet MS" w:eastAsiaTheme="minorHAnsi" w:hAnsi="Trebuchet MS" w:cstheme="minorBidi"/>
+          <w:color w:val="auto"/>
+          <w:lang w:val="en-AU"/>
+        </w:rPr>
+        <w:t>High</w:t>
+      </w:r>
+    </w:p>
+    <w:p>
+      <w:pPr>
+        <w:numPr>
+          <w:ilvl w:val="0"/>
+          <w:numId w:val="9"/>
+        </w:numPr>
+        <w:jc w:val="both"/>
+        <w:rPr>
+          <w:rFonts w:ascii="Trebuchet MS" w:eastAsiaTheme="minorHAnsi" w:hAnsi="Trebuchet MS" w:cstheme="minorBidi"/>
+          <w:b/>
+          <w:bCs/>
+          <w:color w:val="auto"/>
+          <w:lang w:val="en-AU"/>
+        </w:rPr>
+      </w:pPr>
+      <w:r>
+        <w:rPr>
+          <w:rFonts w:ascii="Trebuchet MS" w:eastAsiaTheme="minorHAnsi" w:hAnsi="Trebuchet MS" w:cstheme="minorBidi"/>
+          <w:b/>
+          <w:bCs/>
+          <w:color w:val="auto"/>
+          <w:lang w:val="en-AU"/>
+        </w:rPr>
+        <w:t xml:space="preserve">ID: </w:t>
+      </w:r>
+      <w:r>
+        <w:rPr>
+          <w:rFonts w:ascii="Trebuchet MS" w:eastAsiaTheme="minorHAnsi" w:hAnsi="Trebuchet MS" w:cstheme="minorBidi"/>
+          <w:color w:val="auto"/>
+          <w:lang w:val="en-AU"/>
+        </w:rPr>
+        <w:t>NFR-00</w:t>
+      </w:r>
+      <w:r>
+        <w:rPr>
+          <w:rFonts w:ascii="Trebuchet MS" w:eastAsiaTheme="minorHAnsi" w:hAnsi="Trebuchet MS" w:cstheme="minorBidi"/>
+          <w:color w:val="auto"/>
+          <w:lang w:val="en-AU"/>
+        </w:rPr>
+        <w:t>5</w:t>
+      </w:r>
+    </w:p>
+    <w:p>
+      <w:pPr>
+        <w:numPr>
+          <w:ilvl w:val="1"/>
+          <w:numId w:val="9"/>
+        </w:numPr>
+        <w:jc w:val="both"/>
+        <w:rPr>
+          <w:rFonts w:ascii="Trebuchet MS" w:eastAsiaTheme="minorHAnsi" w:hAnsi="Trebuchet MS" w:cstheme="minorBidi"/>
+          <w:b/>
+          <w:bCs/>
+          <w:color w:val="auto"/>
+          <w:lang w:val="en-AU"/>
+        </w:rPr>
+      </w:pPr>
+      <w:r>
+        <w:rPr>
+          <w:rFonts w:ascii="Trebuchet MS" w:eastAsiaTheme="minorHAnsi" w:hAnsi="Trebuchet MS" w:cstheme="minorBidi"/>
+          <w:b/>
+          <w:bCs/>
+          <w:color w:val="auto"/>
+          <w:lang w:val="en-AU"/>
+        </w:rPr>
+        <w:t xml:space="preserve">Title: </w:t>
+      </w:r>
+      <w:r>
+        <w:rPr>
+          <w:rFonts w:ascii="Trebuchet MS" w:eastAsiaTheme="minorHAnsi" w:hAnsi="Trebuchet MS" w:cstheme="minorBidi"/>
+          <w:color w:val="auto"/>
+          <w:lang w:val="en-AU"/>
+        </w:rPr>
+        <w:t>Smooth Gameplay</w:t>
+      </w:r>
+    </w:p>
+    <w:p>
+      <w:pPr>
+        <w:numPr>
+          <w:ilvl w:val="1"/>
+          <w:numId w:val="9"/>
+        </w:numPr>
+        <w:jc w:val="both"/>
+        <w:rPr>
+          <w:rFonts w:ascii="Trebuchet MS" w:eastAsiaTheme="minorHAnsi" w:hAnsi="Trebuchet MS" w:cstheme="minorBidi"/>
+          <w:b/>
+          <w:bCs/>
+          <w:color w:val="auto"/>
+          <w:lang w:val="en-AU"/>
+        </w:rPr>
+      </w:pPr>
+      <w:r>
+        <w:rPr>
+          <w:rFonts w:ascii="Trebuchet MS" w:eastAsiaTheme="minorHAnsi" w:hAnsi="Trebuchet MS" w:cstheme="minorBidi"/>
+          <w:b/>
+          <w:bCs/>
+          <w:color w:val="auto"/>
+          <w:lang w:val="en-AU"/>
+        </w:rPr>
+        <w:t xml:space="preserve">Description: </w:t>
+      </w:r>
+      <w:r>
+        <w:rPr>
+          <w:rFonts w:ascii="Trebuchet MS" w:eastAsiaTheme="minorHAnsi" w:hAnsi="Trebuchet MS" w:cstheme="minorBidi"/>
+          <w:color w:val="auto"/>
+          <w:lang w:val="en-AU"/>
+        </w:rPr>
+        <w:t>The game should run smoothly without lag.</w:t>
+      </w:r>
+    </w:p>
+    <w:p>
+      <w:pPr>
+        <w:numPr>
+          <w:ilvl w:val="1"/>
+          <w:numId w:val="9"/>
+        </w:numPr>
+        <w:jc w:val="both"/>
+        <w:rPr>
+          <w:rFonts w:ascii="Trebuchet MS" w:eastAsiaTheme="minorHAnsi" w:hAnsi="Trebuchet MS" w:cstheme="minorBidi"/>
+          <w:b/>
+          <w:bCs/>
+          <w:color w:val="auto"/>
+          <w:lang w:val="en-AU"/>
+        </w:rPr>
+      </w:pPr>
+      <w:r>
+        <w:rPr>
+          <w:rFonts w:ascii="Trebuchet MS" w:eastAsiaTheme="minorHAnsi" w:hAnsi="Trebuchet MS" w:cstheme="minorBidi"/>
+          <w:b/>
+          <w:bCs/>
+          <w:color w:val="auto"/>
+          <w:lang w:val="en-AU"/>
+        </w:rPr>
+        <w:t xml:space="preserve">Metric: </w:t>
+      </w:r>
+      <w:r>
+        <w:rPr>
+          <w:rFonts w:ascii="Trebuchet MS" w:eastAsiaTheme="minorHAnsi" w:hAnsi="Trebuchet MS" w:cstheme="minorBidi"/>
+          <w:color w:val="auto"/>
+          <w:lang w:val="en-AU"/>
+        </w:rPr>
+        <w:t>The game</w:t>
+      </w:r>
+      <w:r>
+        <w:rPr>
+          <w:rFonts w:ascii="Trebuchet MS" w:eastAsiaTheme="minorHAnsi" w:hAnsi="Trebuchet MS" w:cstheme="minorBidi"/>
+          <w:color w:val="auto"/>
+          <w:lang w:val="en-AU"/>
+        </w:rPr>
+        <w:t>play</w:t>
+      </w:r>
+      <w:r>
+        <w:rPr>
+          <w:rFonts w:ascii="Trebuchet MS" w:eastAsiaTheme="minorHAnsi" w:hAnsi="Trebuchet MS" w:cstheme="minorBidi"/>
+          <w:color w:val="auto"/>
+          <w:lang w:val="en-AU"/>
+        </w:rPr>
+        <w:t xml:space="preserve"> should </w:t>
+      </w:r>
+      <w:r>
+        <w:rPr>
+          <w:rFonts w:ascii="Trebuchet MS" w:eastAsiaTheme="minorHAnsi" w:hAnsi="Trebuchet MS" w:cstheme="minorBidi"/>
+          <w:color w:val="auto"/>
+          <w:lang w:val="en-AU"/>
+        </w:rPr>
+        <w:t>look visually smooth instead of</w:t>
+      </w:r>
+      <w:r>
+        <w:rPr>
+          <w:rFonts w:ascii="Trebuchet MS" w:eastAsiaTheme="minorHAnsi" w:hAnsi="Trebuchet MS" w:cstheme="minorBidi"/>
+          <w:color w:val="auto"/>
+          <w:lang w:val="en-AU"/>
+        </w:rPr>
+        <w:t xml:space="preserve"> laggy</w:t>
+      </w:r>
+      <w:r>
+        <w:rPr>
+          <w:rFonts w:ascii="Trebuchet MS" w:eastAsiaTheme="minorHAnsi" w:hAnsi="Trebuchet MS" w:cstheme="minorBidi"/>
+          <w:color w:val="auto"/>
+          <w:lang w:val="en-AU"/>
+        </w:rPr>
+        <w:t>.</w:t>
+      </w:r>
+    </w:p>
+    <w:p>
+      <w:pPr>
+        <w:numPr>
+          <w:ilvl w:val="1"/>
+          <w:numId w:val="9"/>
+        </w:numPr>
+        <w:jc w:val="both"/>
+        <w:rPr>
+          <w:rFonts w:ascii="Trebuchet MS" w:eastAsiaTheme="minorHAnsi" w:hAnsi="Trebuchet MS" w:cstheme="minorBidi"/>
+          <w:b/>
+          <w:bCs/>
+          <w:color w:val="auto"/>
+          <w:lang w:val="en-AU"/>
+        </w:rPr>
+      </w:pPr>
+      <w:r>
+        <w:rPr>
+          <w:rFonts w:ascii="Trebuchet MS" w:eastAsiaTheme="minorHAnsi" w:hAnsi="Trebuchet MS" w:cstheme="minorBidi"/>
+          <w:b/>
+          <w:bCs/>
+          <w:color w:val="auto"/>
+          <w:lang w:val="en-AU"/>
+        </w:rPr>
+        <w:t xml:space="preserve">Priority: </w:t>
+      </w:r>
+      <w:r>
+        <w:rPr>
+          <w:rFonts w:ascii="Trebuchet MS" w:eastAsiaTheme="minorHAnsi" w:hAnsi="Trebuchet MS" w:cstheme="minorBidi"/>
+          <w:color w:val="auto"/>
+          <w:lang w:val="en-AU"/>
+        </w:rPr>
+        <w:t>High</w:t>
+      </w:r>
+    </w:p>
+    <w:p>
+      <w:pPr>
+        <w:jc w:val="both"/>
+        <w:rPr>
+          <w:rFonts w:ascii="Trebuchet MS" w:eastAsiaTheme="minorHAnsi" w:hAnsi="Trebuchet MS" w:cstheme="minorBidi"/>
+          <w:b/>
+          <w:bCs/>
+          <w:color w:val="auto"/>
+          <w:lang w:val="en-AU"/>
+        </w:rPr>
+      </w:pPr>
+      <w:r>
+        <w:rPr>
+          <w:rFonts w:ascii="Trebuchet MS" w:eastAsiaTheme="minorHAnsi" w:hAnsi="Trebuchet MS" w:cstheme="minorBidi"/>
+          <w:b/>
+          <w:bCs/>
+          <w:color w:val="auto"/>
+          <w:lang w:val="en-AU"/>
+        </w:rPr>
+        <w:t>Supportability</w:t>
+      </w:r>
+    </w:p>
+    <w:p>
+      <w:pPr>
+        <w:numPr>
+          <w:ilvl w:val="0"/>
+          <w:numId w:val="10"/>
+        </w:numPr>
+        <w:jc w:val="both"/>
+        <w:rPr>
+          <w:rFonts w:ascii="Trebuchet MS" w:eastAsiaTheme="minorHAnsi" w:hAnsi="Trebuchet MS" w:cstheme="minorBidi"/>
+          <w:b/>
+          <w:bCs/>
+          <w:color w:val="auto"/>
+          <w:lang w:val="en-AU"/>
+        </w:rPr>
+      </w:pPr>
+      <w:r>
+        <w:rPr>
+          <w:rFonts w:ascii="Trebuchet MS" w:eastAsiaTheme="minorHAnsi" w:hAnsi="Trebuchet MS" w:cstheme="minorBidi"/>
+          <w:b/>
+          <w:bCs/>
+          <w:color w:val="auto"/>
+          <w:lang w:val="en-AU"/>
+        </w:rPr>
+        <w:t xml:space="preserve">ID: </w:t>
+      </w:r>
+      <w:r>
+        <w:rPr>
+          <w:rFonts w:ascii="Trebuchet MS" w:eastAsiaTheme="minorHAnsi" w:hAnsi="Trebuchet MS" w:cstheme="minorBidi"/>
+          <w:color w:val="auto"/>
+          <w:lang w:val="en-AU"/>
+        </w:rPr>
+        <w:t>NFR-00</w:t>
+      </w:r>
+      <w:r>
+        <w:rPr>
+          <w:rFonts w:ascii="Trebuchet MS" w:eastAsiaTheme="minorHAnsi" w:hAnsi="Trebuchet MS" w:cstheme="minorBidi"/>
+          <w:color w:val="auto"/>
+          <w:lang w:val="en-AU"/>
+        </w:rPr>
+        <w:t>6</w:t>
+      </w:r>
+    </w:p>
+    <w:p>
+      <w:pPr>
+        <w:numPr>
+          <w:ilvl w:val="1"/>
+          <w:numId w:val="10"/>
+        </w:numPr>
+        <w:jc w:val="both"/>
+        <w:rPr>
+          <w:rFonts w:ascii="Trebuchet MS" w:eastAsiaTheme="minorHAnsi" w:hAnsi="Trebuchet MS" w:cstheme="minorBidi"/>
+          <w:b/>
+          <w:bCs/>
+          <w:color w:val="auto"/>
+          <w:lang w:val="en-AU"/>
+        </w:rPr>
+      </w:pPr>
+      <w:r>
+        <w:rPr>
+          <w:rFonts w:ascii="Trebuchet MS" w:eastAsiaTheme="minorHAnsi" w:hAnsi="Trebuchet MS" w:cstheme="minorBidi"/>
+          <w:b/>
+          <w:bCs/>
+          <w:color w:val="auto"/>
+          <w:lang w:val="en-AU"/>
+        </w:rPr>
+        <w:t xml:space="preserve">Title: </w:t>
+      </w:r>
+      <w:r>
+        <w:rPr>
+          <w:rFonts w:ascii="Trebuchet MS" w:eastAsiaTheme="minorHAnsi" w:hAnsi="Trebuchet MS" w:cstheme="minorBidi"/>
+          <w:color w:val="auto"/>
+          <w:lang w:val="en-AU"/>
+        </w:rPr>
+        <w:t>Easy Maintenance</w:t>
+      </w:r>
+    </w:p>
+    <w:p>
+      <w:pPr>
+        <w:numPr>
+          <w:ilvl w:val="1"/>
+          <w:numId w:val="10"/>
+        </w:numPr>
+        <w:jc w:val="both"/>
+        <w:rPr>
+          <w:rFonts w:ascii="Trebuchet MS" w:eastAsiaTheme="minorHAnsi" w:hAnsi="Trebuchet MS" w:cstheme="minorBidi"/>
+          <w:b/>
+          <w:bCs/>
+          <w:color w:val="auto"/>
+          <w:lang w:val="en-AU"/>
+        </w:rPr>
+      </w:pPr>
+      <w:r>
+        <w:rPr>
+          <w:rFonts w:ascii="Trebuchet MS" w:eastAsiaTheme="minorHAnsi" w:hAnsi="Trebuchet MS" w:cstheme="minorBidi"/>
+          <w:b/>
+          <w:bCs/>
+          <w:color w:val="auto"/>
+          <w:lang w:val="en-AU"/>
+        </w:rPr>
+        <w:t xml:space="preserve">Description: </w:t>
+      </w:r>
+      <w:r>
+        <w:rPr>
+          <w:rFonts w:ascii="Trebuchet MS" w:eastAsiaTheme="minorHAnsi" w:hAnsi="Trebuchet MS" w:cstheme="minorBidi"/>
+          <w:color w:val="auto"/>
+          <w:lang w:val="en-AU"/>
+        </w:rPr>
+        <w:t>The game code should be easy to maintain and update.</w:t>
+      </w:r>
+    </w:p>
+    <w:p>
+      <w:pPr>
+        <w:numPr>
+          <w:ilvl w:val="1"/>
+          <w:numId w:val="10"/>
+        </w:numPr>
+        <w:jc w:val="both"/>
+        <w:rPr>
+          <w:rFonts w:ascii="Trebuchet MS" w:eastAsiaTheme="minorHAnsi" w:hAnsi="Trebuchet MS" w:cstheme="minorBidi"/>
+          <w:b/>
+          <w:bCs/>
+          <w:color w:val="auto"/>
+          <w:lang w:val="en-AU"/>
+        </w:rPr>
+      </w:pPr>
+      <w:r>
+        <w:rPr>
+          <w:rFonts w:ascii="Trebuchet MS" w:eastAsiaTheme="minorHAnsi" w:hAnsi="Trebuchet MS" w:cstheme="minorBidi"/>
+          <w:b/>
+          <w:bCs/>
+          <w:color w:val="auto"/>
+          <w:lang w:val="en-AU"/>
+        </w:rPr>
+        <w:t xml:space="preserve">Metric: </w:t>
+      </w:r>
+      <w:r>
+        <w:rPr>
+          <w:rFonts w:ascii="Trebuchet MS" w:eastAsiaTheme="minorHAnsi" w:hAnsi="Trebuchet MS" w:cstheme="minorBidi"/>
+          <w:color w:val="auto"/>
+          <w:lang w:val="en-AU"/>
+        </w:rPr>
+        <w:t>Code should be well-documented, and new features or bug fixes should take no more than 2 hours to implement.</w:t>
+      </w:r>
+    </w:p>
+    <w:p>
+      <w:pPr>
+        <w:numPr>
+          <w:ilvl w:val="1"/>
+          <w:numId w:val="10"/>
+        </w:numPr>
+        <w:jc w:val="both"/>
+        <w:rPr>
+          <w:rFonts w:ascii="Trebuchet MS" w:eastAsiaTheme="minorHAnsi" w:hAnsi="Trebuchet MS" w:cstheme="minorBidi"/>
+          <w:b/>
+          <w:bCs/>
+          <w:color w:val="auto"/>
+          <w:lang w:val="en-AU"/>
+        </w:rPr>
+      </w:pPr>
+      <w:r>
+        <w:rPr>
+          <w:rFonts w:ascii="Trebuchet MS" w:eastAsiaTheme="minorHAnsi" w:hAnsi="Trebuchet MS" w:cstheme="minorBidi"/>
+          <w:b/>
+          <w:bCs/>
+          <w:color w:val="auto"/>
+          <w:lang w:val="en-AU"/>
+        </w:rPr>
+        <w:t xml:space="preserve">Priority: </w:t>
+      </w:r>
+      <w:r>
+        <w:rPr>
+          <w:rFonts w:ascii="Trebuchet MS" w:eastAsiaTheme="minorHAnsi" w:hAnsi="Trebuchet MS" w:cstheme="minorBidi"/>
+          <w:color w:val="auto"/>
+          <w:lang w:val="en-AU"/>
+        </w:rPr>
+        <w:t>Medium</w:t>
+      </w:r>
+    </w:p>
+    <w:p>
+      <w:pPr>
+        <w:jc w:val="both"/>
+        <w:rPr>
+          <w:rFonts w:ascii="Trebuchet MS" w:eastAsiaTheme="minorHAnsi" w:hAnsi="Trebuchet MS" w:cstheme="minorBidi"/>
+          <w:b/>
+          <w:bCs/>
+          <w:color w:val="auto"/>
+          <w:lang w:val="en-AU"/>
+        </w:rPr>
+      </w:pPr>
+      <w:r>
+        <w:rPr>
+          <w:rFonts w:ascii="Trebuchet MS" w:eastAsiaTheme="minorHAnsi" w:hAnsi="Trebuchet MS" w:cstheme="minorBidi"/>
+          <w:b/>
+          <w:bCs/>
+          <w:color w:val="auto"/>
+          <w:lang w:val="en-AU"/>
+        </w:rPr>
+        <w:t>Aesthetics</w:t>
+      </w:r>
+      <w:r>
+        <w:rPr>
+          <w:rFonts w:ascii="Trebuchet MS" w:eastAsiaTheme="minorHAnsi" w:hAnsi="Trebuchet MS" w:cstheme="minorBidi"/>
+          <w:b/>
+          <w:bCs/>
+          <w:color w:val="auto"/>
+          <w:lang w:val="en-AU"/>
+        </w:rPr>
+        <w:t xml:space="preserve"> </w:t>
+      </w:r>
+      <w:r>
+        <w:rPr>
+          <w:rFonts w:ascii="Trebuchet MS" w:eastAsiaTheme="minorHAnsi" w:hAnsi="Trebuchet MS" w:cstheme="minorBidi"/>
+          <w:b/>
+          <w:bCs/>
+          <w:color w:val="auto"/>
+          <w:lang w:val="en-AU"/>
+        </w:rPr>
+        <w:t>(Additional Qualities)</w:t>
+      </w:r>
+    </w:p>
+    <w:p>
+      <w:pPr>
+        <w:numPr>
+          <w:ilvl w:val="0"/>
+          <w:numId w:val="14"/>
+        </w:numPr>
+        <w:jc w:val="both"/>
+        <w:rPr>
+          <w:rFonts w:ascii="Trebuchet MS" w:eastAsiaTheme="minorHAnsi" w:hAnsi="Trebuchet MS" w:cstheme="minorBidi"/>
+          <w:b/>
+          <w:bCs/>
+          <w:color w:val="auto"/>
+          <w:lang w:val="en-AU"/>
+        </w:rPr>
+      </w:pPr>
+      <w:r>
+        <w:rPr>
+          <w:rFonts w:ascii="Trebuchet MS" w:eastAsiaTheme="minorHAnsi" w:hAnsi="Trebuchet MS" w:cstheme="minorBidi"/>
+          <w:b/>
+          <w:bCs/>
+          <w:color w:val="auto"/>
+          <w:lang w:val="en-AU"/>
+        </w:rPr>
+        <w:t xml:space="preserve">ID: </w:t>
+      </w:r>
+      <w:r>
+        <w:rPr>
+          <w:rFonts w:ascii="Trebuchet MS" w:eastAsiaTheme="minorHAnsi" w:hAnsi="Trebuchet MS" w:cstheme="minorBidi"/>
+          <w:color w:val="auto"/>
+          <w:lang w:val="en-AU"/>
+        </w:rPr>
+        <w:t>NFR-0</w:t>
+      </w:r>
+      <w:r>
+        <w:rPr>
+          <w:rFonts w:ascii="Trebuchet MS" w:eastAsiaTheme="minorHAnsi" w:hAnsi="Trebuchet MS" w:cstheme="minorBidi"/>
+          <w:color w:val="auto"/>
+          <w:lang w:val="en-AU"/>
+        </w:rPr>
+        <w:t>07</w:t>
+      </w:r>
+    </w:p>
+    <w:p>
+      <w:pPr>
+        <w:numPr>
+          <w:ilvl w:val="1"/>
+          <w:numId w:val="14"/>
+        </w:numPr>
+        <w:jc w:val="both"/>
+        <w:rPr>
+          <w:rFonts w:ascii="Trebuchet MS" w:eastAsiaTheme="minorHAnsi" w:hAnsi="Trebuchet MS" w:cstheme="minorBidi"/>
+          <w:b/>
+          <w:bCs/>
+          <w:color w:val="auto"/>
+          <w:lang w:val="en-AU"/>
+        </w:rPr>
+      </w:pPr>
+      <w:r>
+        <w:rPr>
+          <w:rFonts w:ascii="Trebuchet MS" w:eastAsiaTheme="minorHAnsi" w:hAnsi="Trebuchet MS" w:cstheme="minorBidi"/>
+          <w:b/>
+          <w:bCs/>
+          <w:color w:val="auto"/>
+          <w:lang w:val="en-AU"/>
+        </w:rPr>
+        <w:t xml:space="preserve">Title: </w:t>
+      </w:r>
+      <w:r>
+        <w:rPr>
+          <w:rFonts w:ascii="Trebuchet MS" w:eastAsiaTheme="minorHAnsi" w:hAnsi="Trebuchet MS" w:cstheme="minorBidi"/>
+          <w:color w:val="auto"/>
+          <w:lang w:val="en-AU"/>
+        </w:rPr>
+        <w:t>Visual Appeal</w:t>
+      </w:r>
+    </w:p>
+    <w:p>
+      <w:pPr>
+        <w:numPr>
+          <w:ilvl w:val="1"/>
+          <w:numId w:val="14"/>
+        </w:numPr>
+        <w:jc w:val="both"/>
+        <w:rPr>
+          <w:rFonts w:ascii="Trebuchet MS" w:eastAsiaTheme="minorHAnsi" w:hAnsi="Trebuchet MS" w:cstheme="minorBidi"/>
+          <w:b/>
+          <w:bCs/>
+          <w:color w:val="auto"/>
+          <w:lang w:val="en-AU"/>
+        </w:rPr>
+      </w:pPr>
+      <w:r>
+        <w:rPr>
+          <w:rFonts w:ascii="Trebuchet MS" w:eastAsiaTheme="minorHAnsi" w:hAnsi="Trebuchet MS" w:cstheme="minorBidi"/>
+          <w:b/>
+          <w:bCs/>
+          <w:color w:val="auto"/>
+          <w:lang w:val="en-AU"/>
+        </w:rPr>
+        <w:t xml:space="preserve">Description: </w:t>
+      </w:r>
+      <w:r>
+        <w:rPr>
+          <w:rFonts w:ascii="Trebuchet MS" w:eastAsiaTheme="minorHAnsi" w:hAnsi="Trebuchet MS" w:cstheme="minorBidi"/>
+          <w:color w:val="auto"/>
+          <w:lang w:val="en-AU"/>
+        </w:rPr>
+        <w:t>The game should have visually appealing graphics and animations.</w:t>
+      </w:r>
+    </w:p>
+    <w:p>
+      <w:pPr>
+        <w:numPr>
+          <w:ilvl w:val="1"/>
+          <w:numId w:val="14"/>
+        </w:numPr>
+        <w:jc w:val="both"/>
+        <w:rPr>
+          <w:rFonts w:ascii="Trebuchet MS" w:eastAsiaTheme="minorHAnsi" w:hAnsi="Trebuchet MS" w:cstheme="minorBidi"/>
+          <w:b/>
+          <w:bCs/>
+          <w:color w:val="auto"/>
+          <w:lang w:val="en-AU"/>
+        </w:rPr>
+      </w:pPr>
+      <w:r>
+        <w:rPr>
+          <w:rFonts w:ascii="Trebuchet MS" w:eastAsiaTheme="minorHAnsi" w:hAnsi="Trebuchet MS" w:cstheme="minorBidi"/>
+          <w:b/>
+          <w:bCs/>
+          <w:color w:val="auto"/>
+          <w:lang w:val="en-AU"/>
+        </w:rPr>
+        <w:t xml:space="preserve">Metric: </w:t>
+      </w:r>
+      <w:r>
+        <w:rPr>
+          <w:rFonts w:ascii="Trebuchet MS" w:eastAsiaTheme="minorHAnsi" w:hAnsi="Trebuchet MS" w:cstheme="minorBidi"/>
+          <w:color w:val="auto"/>
+          <w:lang w:val="en-AU"/>
+        </w:rPr>
+        <w:t xml:space="preserve">User </w:t>
+      </w:r>
+      <w:r>
+        <w:rPr>
+          <w:rFonts w:ascii="Trebuchet MS" w:eastAsiaTheme="minorHAnsi" w:hAnsi="Trebuchet MS" w:cstheme="minorBidi"/>
+          <w:color w:val="auto"/>
+          <w:lang w:val="en-AU"/>
+        </w:rPr>
+        <w:t>feedback should reflect this.</w:t>
+      </w:r>
+    </w:p>
+    <w:p>
+      <w:pPr>
+        <w:numPr>
+          <w:ilvl w:val="1"/>
+          <w:numId w:val="14"/>
+        </w:numPr>
+        <w:jc w:val="both"/>
+        <w:rPr>
+          <w:rFonts w:ascii="Trebuchet MS" w:eastAsiaTheme="minorHAnsi" w:hAnsi="Trebuchet MS" w:cstheme="minorBidi"/>
+          <w:b/>
+          <w:bCs/>
+          <w:color w:val="auto"/>
+          <w:lang w:val="en-AU"/>
+        </w:rPr>
+      </w:pPr>
+      <w:r>
+        <w:rPr>
+          <w:rFonts w:ascii="Trebuchet MS" w:eastAsiaTheme="minorHAnsi" w:hAnsi="Trebuchet MS" w:cstheme="minorBidi"/>
+          <w:b/>
+          <w:bCs/>
+          <w:color w:val="auto"/>
+          <w:lang w:val="en-AU"/>
+        </w:rPr>
+        <w:lastRenderedPageBreak/>
+        <w:t xml:space="preserve">Priority: </w:t>
+      </w:r>
+      <w:r>
+        <w:rPr>
+          <w:rFonts w:ascii="Trebuchet MS" w:eastAsiaTheme="minorHAnsi" w:hAnsi="Trebuchet MS" w:cstheme="minorBidi"/>
+          <w:color w:val="auto"/>
+          <w:lang w:val="en-AU"/>
+        </w:rPr>
+        <w:t>Medium</w:t>
+      </w:r>
+    </w:p>
+    <w:p>
+      <w:pPr>
+        <w:numPr>
+          <w:ilvl w:val="0"/>
+          <w:numId w:val="14"/>
+        </w:numPr>
+        <w:jc w:val="both"/>
+        <w:rPr>
+          <w:rFonts w:ascii="Trebuchet MS" w:eastAsiaTheme="minorHAnsi" w:hAnsi="Trebuchet MS" w:cstheme="minorBidi"/>
+          <w:b/>
+          <w:bCs/>
+          <w:color w:val="auto"/>
+          <w:lang w:val="en-AU"/>
+        </w:rPr>
+      </w:pPr>
+      <w:r>
+        <w:rPr>
+          <w:rFonts w:ascii="Trebuchet MS" w:eastAsiaTheme="minorHAnsi" w:hAnsi="Trebuchet MS" w:cstheme="minorBidi"/>
+          <w:b/>
+          <w:bCs/>
+          <w:color w:val="auto"/>
+          <w:lang w:val="en-AU"/>
+        </w:rPr>
+        <w:t xml:space="preserve">ID: </w:t>
+      </w:r>
+      <w:r>
+        <w:rPr>
+          <w:rFonts w:ascii="Trebuchet MS" w:eastAsiaTheme="minorHAnsi" w:hAnsi="Trebuchet MS" w:cstheme="minorBidi"/>
+          <w:color w:val="auto"/>
+          <w:lang w:val="en-AU"/>
+        </w:rPr>
+        <w:t>NFR-0</w:t>
+      </w:r>
+      <w:r>
+        <w:rPr>
+          <w:rFonts w:ascii="Trebuchet MS" w:eastAsiaTheme="minorHAnsi" w:hAnsi="Trebuchet MS" w:cstheme="minorBidi"/>
+          <w:color w:val="auto"/>
+          <w:lang w:val="en-AU"/>
+        </w:rPr>
+        <w:t>08</w:t>
+      </w:r>
+    </w:p>
+    <w:p>
+      <w:pPr>
+        <w:numPr>
+          <w:ilvl w:val="1"/>
+          <w:numId w:val="14"/>
+        </w:numPr>
+        <w:jc w:val="both"/>
+        <w:rPr>
+          <w:rFonts w:ascii="Trebuchet MS" w:eastAsiaTheme="minorHAnsi" w:hAnsi="Trebuchet MS" w:cstheme="minorBidi"/>
+          <w:b/>
+          <w:bCs/>
+          <w:color w:val="auto"/>
+          <w:lang w:val="en-AU"/>
+        </w:rPr>
+      </w:pPr>
+      <w:r>
+        <w:rPr>
+          <w:rFonts w:ascii="Trebuchet MS" w:eastAsiaTheme="minorHAnsi" w:hAnsi="Trebuchet MS" w:cstheme="minorBidi"/>
+          <w:b/>
+          <w:bCs/>
+          <w:color w:val="auto"/>
+          <w:lang w:val="en-AU"/>
+        </w:rPr>
+        <w:t xml:space="preserve">Title: </w:t>
+      </w:r>
+      <w:r>
+        <w:rPr>
+          <w:rFonts w:ascii="Trebuchet MS" w:eastAsiaTheme="minorHAnsi" w:hAnsi="Trebuchet MS" w:cstheme="minorBidi"/>
+          <w:color w:val="auto"/>
+          <w:lang w:val="en-AU"/>
+        </w:rPr>
+        <w:t>Consistent User Experience</w:t>
+      </w:r>
+    </w:p>
+    <w:p>
+      <w:pPr>
+        <w:numPr>
+          <w:ilvl w:val="1"/>
+          <w:numId w:val="14"/>
+        </w:numPr>
+        <w:jc w:val="both"/>
+        <w:rPr>
+          <w:rFonts w:ascii="Trebuchet MS" w:eastAsiaTheme="minorHAnsi" w:hAnsi="Trebuchet MS" w:cstheme="minorBidi"/>
+          <w:b/>
+          <w:bCs/>
+          <w:color w:val="auto"/>
+          <w:lang w:val="en-AU"/>
+        </w:rPr>
+      </w:pPr>
+      <w:r>
+        <w:rPr>
+          <w:rFonts w:ascii="Trebuchet MS" w:eastAsiaTheme="minorHAnsi" w:hAnsi="Trebuchet MS" w:cstheme="minorBidi"/>
+          <w:b/>
+          <w:bCs/>
+          <w:color w:val="auto"/>
+          <w:lang w:val="en-AU"/>
+        </w:rPr>
+        <w:t xml:space="preserve">Description: </w:t>
+      </w:r>
+      <w:r>
+        <w:rPr>
+          <w:rFonts w:ascii="Trebuchet MS" w:eastAsiaTheme="minorHAnsi" w:hAnsi="Trebuchet MS" w:cstheme="minorBidi"/>
+          <w:color w:val="auto"/>
+          <w:lang w:val="en-AU"/>
+        </w:rPr>
+        <w:t>The game should provide a consistent user experience across all levels and menus.</w:t>
+      </w:r>
+    </w:p>
+    <w:p>
+      <w:pPr>
+        <w:numPr>
+          <w:ilvl w:val="1"/>
+          <w:numId w:val="14"/>
+        </w:numPr>
+        <w:jc w:val="both"/>
+        <w:rPr>
+          <w:rFonts w:ascii="Trebuchet MS" w:eastAsiaTheme="minorHAnsi" w:hAnsi="Trebuchet MS" w:cstheme="minorBidi"/>
+          <w:b/>
+          <w:bCs/>
+          <w:color w:val="auto"/>
+          <w:lang w:val="en-AU"/>
+        </w:rPr>
+      </w:pPr>
+      <w:r>
+        <w:rPr>
+          <w:rFonts w:ascii="Trebuchet MS" w:eastAsiaTheme="minorHAnsi" w:hAnsi="Trebuchet MS" w:cstheme="minorBidi"/>
+          <w:b/>
+          <w:bCs/>
+          <w:color w:val="auto"/>
+          <w:lang w:val="en-AU"/>
+        </w:rPr>
+        <w:t xml:space="preserve">Metric: </w:t>
+      </w:r>
+      <w:r>
+        <w:rPr>
+          <w:rFonts w:ascii="Trebuchet MS" w:eastAsiaTheme="minorHAnsi" w:hAnsi="Trebuchet MS" w:cstheme="minorBidi"/>
+          <w:color w:val="auto"/>
+          <w:lang w:val="en-AU"/>
+        </w:rPr>
+        <w:t>User feedback should report minimal complaints about inconsistencies.</w:t>
+      </w:r>
+    </w:p>
+    <w:p>
+      <w:pPr>
+        <w:numPr>
+          <w:ilvl w:val="1"/>
+          <w:numId w:val="14"/>
+        </w:numPr>
+        <w:jc w:val="both"/>
+        <w:rPr>
+          <w:rFonts w:ascii="Trebuchet MS" w:eastAsiaTheme="minorHAnsi" w:hAnsi="Trebuchet MS" w:cstheme="minorBidi"/>
+          <w:b/>
+          <w:bCs/>
+          <w:color w:val="auto"/>
+          <w:lang w:val="en-AU"/>
+        </w:rPr>
+      </w:pPr>
+      <w:r>
+        <w:rPr>
+          <w:rFonts w:ascii="Trebuchet MS" w:eastAsiaTheme="minorHAnsi" w:hAnsi="Trebuchet MS" w:cstheme="minorBidi"/>
+          <w:b/>
+          <w:bCs/>
+          <w:color w:val="auto"/>
+          <w:lang w:val="en-AU"/>
+        </w:rPr>
+        <w:t xml:space="preserve">Priority: </w:t>
+      </w:r>
+      <w:r>
+        <w:rPr>
+          <w:rFonts w:ascii="Trebuchet MS" w:eastAsiaTheme="minorHAnsi" w:hAnsi="Trebuchet MS" w:cstheme="minorBidi"/>
+          <w:color w:val="auto"/>
+          <w:lang w:val="en-AU"/>
+        </w:rPr>
+        <w:t>High</w:t>
+      </w:r>
     </w:p>
     <w:p>
       <w:pPr>
@@ -8363,6 +10103,76 @@
           <w:lang w:val="en-AU"/>
         </w:rPr>
       </w:pPr>
+      <w:r>
+        <w:rPr>
+          <w:noProof/>
+          <w:lang w:val="en-AU"/>
+        </w:rPr>
+        <w:drawing>
+          <wp:inline distT="0" distB="0" distL="0" distR="0" wp14:anchorId="3B90E5AF" wp14:editId="2C2150EF">
+            <wp:extent cx="5943600" cy="5518785"/>
+            <wp:effectExtent l="25400" t="25400" r="25400" b="31115"/>
+            <wp:docPr id="628552979" name="Picture 1" descr="A diagram of a person&#10;&#10;Description automatically generated"/>
+            <wp:cNvGraphicFramePr>
+              <a:graphicFrameLocks xmlns:a="http://schemas.openxmlformats.org/drawingml/2006/main" noChangeAspect="1"/>
+            </wp:cNvGraphicFramePr>
+            <a:graphic xmlns:a="http://schemas.openxmlformats.org/drawingml/2006/main">
+              <a:graphicData uri="http://schemas.openxmlformats.org/drawingml/2006/picture">
+                <pic:pic xmlns:pic="http://schemas.openxmlformats.org/drawingml/2006/picture">
+                  <pic:nvPicPr>
+                    <pic:cNvPr id="628552979" name="Picture 1" descr="A diagram of a person&#10;&#10;Description automatically generated"/>
+                    <pic:cNvPicPr/>
+                  </pic:nvPicPr>
+                  <pic:blipFill>
+                    <a:blip r:embed="rId12" cstate="print">
+                      <a:extLst>
+                        <a:ext uri="{28A0092B-C50C-407E-A947-70E740481C1C}">
+                          <a14:useLocalDpi xmlns:a14="http://schemas.microsoft.com/office/drawing/2010/main" val="0"/>
+                        </a:ext>
+                      </a:extLst>
+                    </a:blip>
+                    <a:stretch>
+                      <a:fillRect/>
+                    </a:stretch>
+                  </pic:blipFill>
+                  <pic:spPr>
+                    <a:xfrm>
+                      <a:off x="0" y="0"/>
+                      <a:ext cx="5943600" cy="5518785"/>
+                    </a:xfrm>
+                    <a:prstGeom prst="rect">
+                      <a:avLst/>
+                    </a:prstGeom>
+                    <a:ln w="19050">
+                      <a:solidFill>
+                        <a:schemeClr val="tx1"/>
+                      </a:solidFill>
+                    </a:ln>
+                  </pic:spPr>
+                </pic:pic>
+              </a:graphicData>
+            </a:graphic>
+          </wp:inline>
+        </w:drawing>
+      </w:r>
+    </w:p>
+    <w:p>
+      <w:pPr>
+        <w:rPr>
+          <w:rFonts w:ascii="Trebuchet MS" w:eastAsia="Trebuchet MS" w:hAnsi="Trebuchet MS" w:cs="Trebuchet MS"/>
+          <w:b/>
+          <w:sz w:val="26"/>
+          <w:szCs w:val="26"/>
+          <w:lang w:val="en-AU"/>
+        </w:rPr>
+      </w:pPr>
+      <w:bookmarkStart w:id="23" w:name="_Toc141114838"/>
+      <w:r>
+        <w:rPr>
+          <w:lang w:val="en-AU"/>
+        </w:rPr>
+        <w:br w:type="page"/>
+      </w:r>
     </w:p>
     <w:p>
       <w:pPr>
@@ -8372,11 +10182,11 @@
           <w:lang w:val="en-AU"/>
         </w:rPr>
       </w:pPr>
-      <w:bookmarkStart w:id="23" w:name="_Toc141114838"/>
-      <w:r>
-        <w:rPr>
-          <w:lang w:val="en-AU"/>
-        </w:rPr>
+      <w:r>
+        <w:rPr>
+          <w:lang w:val="en-AU"/>
+        </w:rPr>
+        <w:lastRenderedPageBreak/>
         <w:t>2.</w:t>
       </w:r>
       <w:r>
@@ -8417,6 +10227,53 @@
           <w:lang w:val="en-AU"/>
         </w:rPr>
       </w:pPr>
+      <w:r>
+        <w:rPr>
+          <w:noProof/>
+          <w:lang w:val="en-AU"/>
+        </w:rPr>
+        <w:drawing>
+          <wp:inline distT="0" distB="0" distL="0" distR="0" wp14:anchorId="0F954EB1" wp14:editId="104A124F">
+            <wp:extent cx="5943600" cy="4372610"/>
+            <wp:effectExtent l="0" t="0" r="0" b="0"/>
+            <wp:docPr id="1431462195" name="Picture 2"/>
+            <wp:cNvGraphicFramePr>
+              <a:graphicFrameLocks xmlns:a="http://schemas.openxmlformats.org/drawingml/2006/main" noChangeAspect="1"/>
+            </wp:cNvGraphicFramePr>
+            <a:graphic xmlns:a="http://schemas.openxmlformats.org/drawingml/2006/main">
+              <a:graphicData uri="http://schemas.openxmlformats.org/drawingml/2006/picture">
+                <pic:pic xmlns:pic="http://schemas.openxmlformats.org/drawingml/2006/picture">
+                  <pic:nvPicPr>
+                    <pic:cNvPr id="1431462195" name="Picture 1431462195"/>
+                    <pic:cNvPicPr/>
+                  </pic:nvPicPr>
+                  <pic:blipFill>
+                    <a:blip r:embed="rId13" cstate="print">
+                      <a:extLst>
+                        <a:ext uri="{28A0092B-C50C-407E-A947-70E740481C1C}">
+                          <a14:useLocalDpi xmlns:a14="http://schemas.microsoft.com/office/drawing/2010/main" val="0"/>
+                        </a:ext>
+                      </a:extLst>
+                    </a:blip>
+                    <a:stretch>
+                      <a:fillRect/>
+                    </a:stretch>
+                  </pic:blipFill>
+                  <pic:spPr>
+                    <a:xfrm>
+                      <a:off x="0" y="0"/>
+                      <a:ext cx="5943600" cy="4372610"/>
+                    </a:xfrm>
+                    <a:prstGeom prst="rect">
+                      <a:avLst/>
+                    </a:prstGeom>
+                  </pic:spPr>
+                </pic:pic>
+              </a:graphicData>
+            </a:graphic>
+          </wp:inline>
+        </w:drawing>
+      </w:r>
     </w:p>
     <w:p>
       <w:pPr>
@@ -8508,16 +10365,8 @@
         <w:rPr>
           <w:lang w:val="en-AU"/>
         </w:rPr>
-        <w:t xml:space="preserve">The whole group need to provide a summary </w:t>
-      </w:r>
-      <w:proofErr w:type="gramStart"/>
-      <w:r>
-        <w:rPr>
-          <w:lang w:val="en-AU"/>
-        </w:rPr>
-        <w:t>table ]</w:t>
-      </w:r>
-      <w:proofErr w:type="gramEnd"/>
+        <w:t>The whole group need to provide a summary table ]</w:t>
+      </w:r>
     </w:p>
     <w:p>
       <w:pPr>
@@ -8606,6 +10455,7 @@
         </w:numPr>
       </w:pPr>
       <w:r>
+        <w:lastRenderedPageBreak/>
         <w:t>How can you do better? How can you better contribute to the team?</w:t>
       </w:r>
     </w:p>
@@ -8623,7 +10473,6 @@
     </w:p>
     <w:p>
       <w:r>
-        <w:lastRenderedPageBreak/>
         <w:t>3.</w:t>
       </w:r>
       <w:r>
@@ -10706,6 +12555,7 @@
                 <w:rFonts w:ascii="Calibri" w:eastAsia="Times New Roman" w:hAnsi="Calibri" w:cs="Calibri"/>
                 <w:lang w:val="en-AU" w:eastAsia="zh-CN"/>
               </w:rPr>
+              <w:lastRenderedPageBreak/>
               <w:t>Over 50%</w:t>
             </w:r>
           </w:p>
@@ -10836,7 +12686,6 @@
                 <w:rFonts w:ascii="Calibri" w:eastAsia="Times New Roman" w:hAnsi="Calibri" w:cs="Calibri"/>
                 <w:lang w:val="en-AU" w:eastAsia="zh-CN"/>
               </w:rPr>
-              <w:lastRenderedPageBreak/>
               <w:t>+ 21% to + 40%</w:t>
             </w:r>
           </w:p>
@@ -11316,21 +13165,7 @@
         <w:rPr>
           <w:lang w:val="en-AU"/>
         </w:rPr>
-        <w:t xml:space="preserve">[each of the master student in the group need to provide a </w:t>
-      </w:r>
-      <w:proofErr w:type="gramStart"/>
-      <w:r>
-        <w:rPr>
-          <w:lang w:val="en-AU"/>
-        </w:rPr>
-        <w:t>one page</w:t>
-      </w:r>
-      <w:proofErr w:type="gramEnd"/>
-      <w:r>
-        <w:rPr>
-          <w:lang w:val="en-AU"/>
-        </w:rPr>
-        <w:t xml:space="preserve"> reflection, details please check the </w:t>
+        <w:t xml:space="preserve">[each of the master student in the group need to provide a one page reflection, details please check the </w:t>
       </w:r>
       <w:r>
         <w:rPr>
@@ -11475,12 +13310,12 @@
       </w:r>
     </w:p>
     <w:sectPr>
-      <w:headerReference w:type="even" r:id="rId11"/>
-      <w:headerReference w:type="default" r:id="rId12"/>
-      <w:footerReference w:type="even" r:id="rId13"/>
-      <w:footerReference w:type="default" r:id="rId14"/>
-      <w:headerReference w:type="first" r:id="rId15"/>
-      <w:footerReference w:type="first" r:id="rId16"/>
+      <w:headerReference w:type="even" r:id="rId14"/>
+      <w:headerReference w:type="default" r:id="rId15"/>
+      <w:footerReference w:type="even" r:id="rId16"/>
+      <w:footerReference w:type="default" r:id="rId17"/>
+      <w:headerReference w:type="first" r:id="rId18"/>
+      <w:footerReference w:type="first" r:id="rId19"/>
       <w:pgSz w:w="12240" w:h="15840"/>
       <w:pgMar w:top="1440" w:right="1440" w:bottom="1440" w:left="1440" w:header="720" w:footer="720" w:gutter="0"/>
       <w:pgNumType w:start="1" w:chapStyle="1"/>
@@ -11685,6 +13520,155 @@
 <file path=word/numbering.xml><?xml version="1.0" encoding="utf-8"?>
 <w:numbering xmlns:wpc="http://schemas.microsoft.com/office/word/2010/wordprocessingCanvas" xmlns:cx="http://schemas.microsoft.com/office/drawing/2014/chartex" xmlns:cx1="http://schemas.microsoft.com/office/drawing/2015/9/8/chartex" xmlns:cx2="http://schemas.microsoft.com/office/drawing/2015/10/21/chartex" xmlns:cx3="http://schemas.microsoft.com/office/drawing/2016/5/9/chartex" xmlns:cx4="http://schemas.microsoft.com/office/drawing/2016/5/10/chartex" xmlns:cx5="http://schemas.microsoft.com/office/drawing/2016/5/11/chartex" xmlns:cx6="http://schemas.microsoft.com/office/drawing/2016/5/12/chartex" xmlns:cx7="http://schemas.microsoft.com/office/drawing/2016/5/13/chartex" xmlns:cx8="http://schemas.microsoft.com/office/drawing/2016/5/14/chartex" xmlns:mc="http://schemas.openxmlformats.org/markup-compatibility/2006" xmlns:aink="http://schemas.microsoft.com/office/drawing/2016/ink" xmlns:am3d="http://schemas.microsoft.com/office/drawing/2017/model3d" xmlns:o="urn:schemas-microsoft-com:office:office" xmlns:oel="http://schemas.microsoft.com/office/2019/extlst" xmlns:r="http://schemas.openxmlformats.org/officeDocument/2006/relationships" xmlns:m="http://schemas.openxmlformats.org/officeDocument/2006/math" xmlns:v="urn:schemas-microsoft-com:vml" xmlns:wp14="http://schemas.microsoft.com/office/word/2010/wordprocessingDrawing" xmlns:wp="http://schemas.openxmlformats.org/drawingml/2006/wordprocessingDrawing" xmlns:w10="urn:schemas-microsoft-com:office:word" xmlns:w="http://schemas.openxmlformats.org/wordprocessingml/2006/main" xmlns:w14="http://schemas.microsoft.com/office/word/2010/wordml" xmlns:w15="http://schemas.microsoft.com/office/word/2012/wordml" xmlns:w16cex="http://schemas.microsoft.com/office/word/2018/wordml/cex" xmlns:w16cid="http://schemas.microsoft.com/office/word/2016/wordml/cid" xmlns:w16="http://schemas.microsoft.com/office/word/2018/wordml" xmlns:w16du="http://schemas.microsoft.com/office/word/2023/wordml/word16du" xmlns:w16sdtdh="http://schemas.microsoft.com/office/word/2020/wordml/sdtdatahash" xmlns:w16se="http://schemas.microsoft.com/office/word/2015/wordml/symex" xmlns:wpg="http://schemas.microsoft.com/office/word/2010/wordprocessingGroup" xmlns:wpi="http://schemas.microsoft.com/office/word/2010/wordprocessingInk" xmlns:wne="http://schemas.microsoft.com/office/word/2006/wordml" xmlns:wps="http://schemas.microsoft.com/office/word/2010/wordprocessingShape" mc:Ignorable="w14 w15 w16se w16cid w16 w16cex w16sdtdh w16du wp14">
   <w:abstractNum w:abstractNumId="0" w15:restartNumberingAfterBreak="0">
+    <w:nsid w:val="03174BA1"/>
+    <w:multiLevelType w:val="multilevel"/>
+    <w:tmpl w:val="418E3196"/>
+    <w:lvl w:ilvl="0">
+      <w:start w:val="1"/>
+      <w:numFmt w:val="bullet"/>
+      <w:lvlText w:val=""/>
+      <w:lvlJc w:val="left"/>
+      <w:pPr>
+        <w:tabs>
+          <w:tab w:val="num" w:pos="720"/>
+        </w:tabs>
+        <w:ind w:left="720" w:hanging="360"/>
+      </w:pPr>
+      <w:rPr>
+        <w:rFonts w:ascii="Symbol" w:hAnsi="Symbol" w:hint="default"/>
+        <w:sz w:val="20"/>
+      </w:rPr>
+    </w:lvl>
+    <w:lvl w:ilvl="1">
+      <w:start w:val="1"/>
+      <w:numFmt w:val="bullet"/>
+      <w:lvlText w:val="o"/>
+      <w:lvlJc w:val="left"/>
+      <w:pPr>
+        <w:tabs>
+          <w:tab w:val="num" w:pos="1440"/>
+        </w:tabs>
+        <w:ind w:left="1440" w:hanging="360"/>
+      </w:pPr>
+      <w:rPr>
+        <w:rFonts w:ascii="Courier New" w:hAnsi="Courier New" w:hint="default"/>
+        <w:sz w:val="20"/>
+      </w:rPr>
+    </w:lvl>
+    <w:lvl w:ilvl="2" w:tentative="1">
+      <w:start w:val="1"/>
+      <w:numFmt w:val="bullet"/>
+      <w:lvlText w:val=""/>
+      <w:lvlJc w:val="left"/>
+      <w:pPr>
+        <w:tabs>
+          <w:tab w:val="num" w:pos="2160"/>
+        </w:tabs>
+        <w:ind w:left="2160" w:hanging="360"/>
+      </w:pPr>
+      <w:rPr>
+        <w:rFonts w:ascii="Wingdings" w:hAnsi="Wingdings" w:hint="default"/>
+        <w:sz w:val="20"/>
+      </w:rPr>
+    </w:lvl>
+    <w:lvl w:ilvl="3" w:tentative="1">
+      <w:start w:val="1"/>
+      <w:numFmt w:val="bullet"/>
+      <w:lvlText w:val=""/>
+      <w:lvlJc w:val="left"/>
+      <w:pPr>
+        <w:tabs>
+          <w:tab w:val="num" w:pos="2880"/>
+        </w:tabs>
+        <w:ind w:left="2880" w:hanging="360"/>
+      </w:pPr>
+      <w:rPr>
+        <w:rFonts w:ascii="Wingdings" w:hAnsi="Wingdings" w:hint="default"/>
+        <w:sz w:val="20"/>
+      </w:rPr>
+    </w:lvl>
+    <w:lvl w:ilvl="4" w:tentative="1">
+      <w:start w:val="1"/>
+      <w:numFmt w:val="bullet"/>
+      <w:lvlText w:val=""/>
+      <w:lvlJc w:val="left"/>
+      <w:pPr>
+        <w:tabs>
+          <w:tab w:val="num" w:pos="3600"/>
+        </w:tabs>
+        <w:ind w:left="3600" w:hanging="360"/>
+      </w:pPr>
+      <w:rPr>
+        <w:rFonts w:ascii="Wingdings" w:hAnsi="Wingdings" w:hint="default"/>
+        <w:sz w:val="20"/>
+      </w:rPr>
+    </w:lvl>
+    <w:lvl w:ilvl="5" w:tentative="1">
+      <w:start w:val="1"/>
+      <w:numFmt w:val="bullet"/>
+      <w:lvlText w:val=""/>
+      <w:lvlJc w:val="left"/>
+      <w:pPr>
+        <w:tabs>
+          <w:tab w:val="num" w:pos="4320"/>
+        </w:tabs>
+        <w:ind w:left="4320" w:hanging="360"/>
+      </w:pPr>
+      <w:rPr>
+        <w:rFonts w:ascii="Wingdings" w:hAnsi="Wingdings" w:hint="default"/>
+        <w:sz w:val="20"/>
+      </w:rPr>
+    </w:lvl>
+    <w:lvl w:ilvl="6" w:tentative="1">
+      <w:start w:val="1"/>
+      <w:numFmt w:val="bullet"/>
+      <w:lvlText w:val=""/>
+      <w:lvlJc w:val="left"/>
+      <w:pPr>
+        <w:tabs>
+          <w:tab w:val="num" w:pos="5040"/>
+        </w:tabs>
+        <w:ind w:left="5040" w:hanging="360"/>
+      </w:pPr>
+      <w:rPr>
+        <w:rFonts w:ascii="Wingdings" w:hAnsi="Wingdings" w:hint="default"/>
+        <w:sz w:val="20"/>
+      </w:rPr>
+    </w:lvl>
+    <w:lvl w:ilvl="7" w:tentative="1">
+      <w:start w:val="1"/>
+      <w:numFmt w:val="bullet"/>
+      <w:lvlText w:val=""/>
+      <w:lvlJc w:val="left"/>
+      <w:pPr>
+        <w:tabs>
+          <w:tab w:val="num" w:pos="5760"/>
+        </w:tabs>
+        <w:ind w:left="5760" w:hanging="360"/>
+      </w:pPr>
+      <w:rPr>
+        <w:rFonts w:ascii="Wingdings" w:hAnsi="Wingdings" w:hint="default"/>
+        <w:sz w:val="20"/>
+      </w:rPr>
+    </w:lvl>
+    <w:lvl w:ilvl="8" w:tentative="1">
+      <w:start w:val="1"/>
+      <w:numFmt w:val="bullet"/>
+      <w:lvlText w:val=""/>
+      <w:lvlJc w:val="left"/>
+      <w:pPr>
+        <w:tabs>
+          <w:tab w:val="num" w:pos="6480"/>
+        </w:tabs>
+        <w:ind w:left="6480" w:hanging="360"/>
+      </w:pPr>
+      <w:rPr>
+        <w:rFonts w:ascii="Wingdings" w:hAnsi="Wingdings" w:hint="default"/>
+        <w:sz w:val="20"/>
+      </w:rPr>
+    </w:lvl>
+  </w:abstractNum>
+  <w:abstractNum w:abstractNumId="1" w15:restartNumberingAfterBreak="0">
     <w:nsid w:val="04377314"/>
     <w:multiLevelType w:val="multilevel"/>
     <w:tmpl w:val="1EA4DD9A"/>
@@ -11797,7 +13781,156 @@
       </w:rPr>
     </w:lvl>
   </w:abstractNum>
-  <w:abstractNum w:abstractNumId="1" w15:restartNumberingAfterBreak="0">
+  <w:abstractNum w:abstractNumId="2" w15:restartNumberingAfterBreak="0">
+    <w:nsid w:val="04777D1A"/>
+    <w:multiLevelType w:val="multilevel"/>
+    <w:tmpl w:val="26BA3A5A"/>
+    <w:lvl w:ilvl="0">
+      <w:start w:val="1"/>
+      <w:numFmt w:val="bullet"/>
+      <w:lvlText w:val=""/>
+      <w:lvlJc w:val="left"/>
+      <w:pPr>
+        <w:tabs>
+          <w:tab w:val="num" w:pos="720"/>
+        </w:tabs>
+        <w:ind w:left="720" w:hanging="360"/>
+      </w:pPr>
+      <w:rPr>
+        <w:rFonts w:ascii="Symbol" w:hAnsi="Symbol" w:hint="default"/>
+        <w:sz w:val="20"/>
+      </w:rPr>
+    </w:lvl>
+    <w:lvl w:ilvl="1">
+      <w:start w:val="1"/>
+      <w:numFmt w:val="bullet"/>
+      <w:lvlText w:val="o"/>
+      <w:lvlJc w:val="left"/>
+      <w:pPr>
+        <w:tabs>
+          <w:tab w:val="num" w:pos="1440"/>
+        </w:tabs>
+        <w:ind w:left="1440" w:hanging="360"/>
+      </w:pPr>
+      <w:rPr>
+        <w:rFonts w:ascii="Courier New" w:hAnsi="Courier New" w:hint="default"/>
+        <w:sz w:val="20"/>
+      </w:rPr>
+    </w:lvl>
+    <w:lvl w:ilvl="2" w:tentative="1">
+      <w:start w:val="1"/>
+      <w:numFmt w:val="bullet"/>
+      <w:lvlText w:val=""/>
+      <w:lvlJc w:val="left"/>
+      <w:pPr>
+        <w:tabs>
+          <w:tab w:val="num" w:pos="2160"/>
+        </w:tabs>
+        <w:ind w:left="2160" w:hanging="360"/>
+      </w:pPr>
+      <w:rPr>
+        <w:rFonts w:ascii="Wingdings" w:hAnsi="Wingdings" w:hint="default"/>
+        <w:sz w:val="20"/>
+      </w:rPr>
+    </w:lvl>
+    <w:lvl w:ilvl="3" w:tentative="1">
+      <w:start w:val="1"/>
+      <w:numFmt w:val="bullet"/>
+      <w:lvlText w:val=""/>
+      <w:lvlJc w:val="left"/>
+      <w:pPr>
+        <w:tabs>
+          <w:tab w:val="num" w:pos="2880"/>
+        </w:tabs>
+        <w:ind w:left="2880" w:hanging="360"/>
+      </w:pPr>
+      <w:rPr>
+        <w:rFonts w:ascii="Wingdings" w:hAnsi="Wingdings" w:hint="default"/>
+        <w:sz w:val="20"/>
+      </w:rPr>
+    </w:lvl>
+    <w:lvl w:ilvl="4" w:tentative="1">
+      <w:start w:val="1"/>
+      <w:numFmt w:val="bullet"/>
+      <w:lvlText w:val=""/>
+      <w:lvlJc w:val="left"/>
+      <w:pPr>
+        <w:tabs>
+          <w:tab w:val="num" w:pos="3600"/>
+        </w:tabs>
+        <w:ind w:left="3600" w:hanging="360"/>
+      </w:pPr>
+      <w:rPr>
+        <w:rFonts w:ascii="Wingdings" w:hAnsi="Wingdings" w:hint="default"/>
+        <w:sz w:val="20"/>
+      </w:rPr>
+    </w:lvl>
+    <w:lvl w:ilvl="5" w:tentative="1">
+      <w:start w:val="1"/>
+      <w:numFmt w:val="bullet"/>
+      <w:lvlText w:val=""/>
+      <w:lvlJc w:val="left"/>
+      <w:pPr>
+        <w:tabs>
+          <w:tab w:val="num" w:pos="4320"/>
+        </w:tabs>
+        <w:ind w:left="4320" w:hanging="360"/>
+      </w:pPr>
+      <w:rPr>
+        <w:rFonts w:ascii="Wingdings" w:hAnsi="Wingdings" w:hint="default"/>
+        <w:sz w:val="20"/>
+      </w:rPr>
+    </w:lvl>
+    <w:lvl w:ilvl="6" w:tentative="1">
+      <w:start w:val="1"/>
+      <w:numFmt w:val="bullet"/>
+      <w:lvlText w:val=""/>
+      <w:lvlJc w:val="left"/>
+      <w:pPr>
+        <w:tabs>
+          <w:tab w:val="num" w:pos="5040"/>
+        </w:tabs>
+        <w:ind w:left="5040" w:hanging="360"/>
+      </w:pPr>
+      <w:rPr>
+        <w:rFonts w:ascii="Wingdings" w:hAnsi="Wingdings" w:hint="default"/>
+        <w:sz w:val="20"/>
+      </w:rPr>
+    </w:lvl>
+    <w:lvl w:ilvl="7" w:tentative="1">
+      <w:start w:val="1"/>
+      <w:numFmt w:val="bullet"/>
+      <w:lvlText w:val=""/>
+      <w:lvlJc w:val="left"/>
+      <w:pPr>
+        <w:tabs>
+          <w:tab w:val="num" w:pos="5760"/>
+        </w:tabs>
+        <w:ind w:left="5760" w:hanging="360"/>
+      </w:pPr>
+      <w:rPr>
+        <w:rFonts w:ascii="Wingdings" w:hAnsi="Wingdings" w:hint="default"/>
+        <w:sz w:val="20"/>
+      </w:rPr>
+    </w:lvl>
+    <w:lvl w:ilvl="8" w:tentative="1">
+      <w:start w:val="1"/>
+      <w:numFmt w:val="bullet"/>
+      <w:lvlText w:val=""/>
+      <w:lvlJc w:val="left"/>
+      <w:pPr>
+        <w:tabs>
+          <w:tab w:val="num" w:pos="6480"/>
+        </w:tabs>
+        <w:ind w:left="6480" w:hanging="360"/>
+      </w:pPr>
+      <w:rPr>
+        <w:rFonts w:ascii="Wingdings" w:hAnsi="Wingdings" w:hint="default"/>
+        <w:sz w:val="20"/>
+      </w:rPr>
+    </w:lvl>
+  </w:abstractNum>
+  <w:abstractNum w:abstractNumId="3" w15:restartNumberingAfterBreak="0">
     <w:nsid w:val="14A06F6B"/>
     <w:multiLevelType w:val="hybridMultilevel"/>
     <w:tmpl w:val="A596DDB0"/>
@@ -11886,7 +14019,305 @@
       </w:pPr>
     </w:lvl>
   </w:abstractNum>
-  <w:abstractNum w:abstractNumId="2" w15:restartNumberingAfterBreak="0">
+  <w:abstractNum w:abstractNumId="4" w15:restartNumberingAfterBreak="0">
+    <w:nsid w:val="22AE1A03"/>
+    <w:multiLevelType w:val="multilevel"/>
+    <w:tmpl w:val="1A7A1E84"/>
+    <w:lvl w:ilvl="0">
+      <w:start w:val="1"/>
+      <w:numFmt w:val="bullet"/>
+      <w:lvlText w:val=""/>
+      <w:lvlJc w:val="left"/>
+      <w:pPr>
+        <w:tabs>
+          <w:tab w:val="num" w:pos="720"/>
+        </w:tabs>
+        <w:ind w:left="720" w:hanging="360"/>
+      </w:pPr>
+      <w:rPr>
+        <w:rFonts w:ascii="Symbol" w:hAnsi="Symbol" w:hint="default"/>
+        <w:sz w:val="20"/>
+      </w:rPr>
+    </w:lvl>
+    <w:lvl w:ilvl="1">
+      <w:start w:val="1"/>
+      <w:numFmt w:val="bullet"/>
+      <w:lvlText w:val="o"/>
+      <w:lvlJc w:val="left"/>
+      <w:pPr>
+        <w:tabs>
+          <w:tab w:val="num" w:pos="1440"/>
+        </w:tabs>
+        <w:ind w:left="1440" w:hanging="360"/>
+      </w:pPr>
+      <w:rPr>
+        <w:rFonts w:ascii="Courier New" w:hAnsi="Courier New" w:hint="default"/>
+        <w:sz w:val="20"/>
+      </w:rPr>
+    </w:lvl>
+    <w:lvl w:ilvl="2" w:tentative="1">
+      <w:start w:val="1"/>
+      <w:numFmt w:val="bullet"/>
+      <w:lvlText w:val=""/>
+      <w:lvlJc w:val="left"/>
+      <w:pPr>
+        <w:tabs>
+          <w:tab w:val="num" w:pos="2160"/>
+        </w:tabs>
+        <w:ind w:left="2160" w:hanging="360"/>
+      </w:pPr>
+      <w:rPr>
+        <w:rFonts w:ascii="Wingdings" w:hAnsi="Wingdings" w:hint="default"/>
+        <w:sz w:val="20"/>
+      </w:rPr>
+    </w:lvl>
+    <w:lvl w:ilvl="3" w:tentative="1">
+      <w:start w:val="1"/>
+      <w:numFmt w:val="bullet"/>
+      <w:lvlText w:val=""/>
+      <w:lvlJc w:val="left"/>
+      <w:pPr>
+        <w:tabs>
+          <w:tab w:val="num" w:pos="2880"/>
+        </w:tabs>
+        <w:ind w:left="2880" w:hanging="360"/>
+      </w:pPr>
+      <w:rPr>
+        <w:rFonts w:ascii="Wingdings" w:hAnsi="Wingdings" w:hint="default"/>
+        <w:sz w:val="20"/>
+      </w:rPr>
+    </w:lvl>
+    <w:lvl w:ilvl="4" w:tentative="1">
+      <w:start w:val="1"/>
+      <w:numFmt w:val="bullet"/>
+      <w:lvlText w:val=""/>
+      <w:lvlJc w:val="left"/>
+      <w:pPr>
+        <w:tabs>
+          <w:tab w:val="num" w:pos="3600"/>
+        </w:tabs>
+        <w:ind w:left="3600" w:hanging="360"/>
+      </w:pPr>
+      <w:rPr>
+        <w:rFonts w:ascii="Wingdings" w:hAnsi="Wingdings" w:hint="default"/>
+        <w:sz w:val="20"/>
+      </w:rPr>
+    </w:lvl>
+    <w:lvl w:ilvl="5" w:tentative="1">
+      <w:start w:val="1"/>
+      <w:numFmt w:val="bullet"/>
+      <w:lvlText w:val=""/>
+      <w:lvlJc w:val="left"/>
+      <w:pPr>
+        <w:tabs>
+          <w:tab w:val="num" w:pos="4320"/>
+        </w:tabs>
+        <w:ind w:left="4320" w:hanging="360"/>
+      </w:pPr>
+      <w:rPr>
+        <w:rFonts w:ascii="Wingdings" w:hAnsi="Wingdings" w:hint="default"/>
+        <w:sz w:val="20"/>
+      </w:rPr>
+    </w:lvl>
+    <w:lvl w:ilvl="6" w:tentative="1">
+      <w:start w:val="1"/>
+      <w:numFmt w:val="bullet"/>
+      <w:lvlText w:val=""/>
+      <w:lvlJc w:val="left"/>
+      <w:pPr>
+        <w:tabs>
+          <w:tab w:val="num" w:pos="5040"/>
+        </w:tabs>
+        <w:ind w:left="5040" w:hanging="360"/>
+      </w:pPr>
+      <w:rPr>
+        <w:rFonts w:ascii="Wingdings" w:hAnsi="Wingdings" w:hint="default"/>
+        <w:sz w:val="20"/>
+      </w:rPr>
+    </w:lvl>
+    <w:lvl w:ilvl="7" w:tentative="1">
+      <w:start w:val="1"/>
+      <w:numFmt w:val="bullet"/>
+      <w:lvlText w:val=""/>
+      <w:lvlJc w:val="left"/>
+      <w:pPr>
+        <w:tabs>
+          <w:tab w:val="num" w:pos="5760"/>
+        </w:tabs>
+        <w:ind w:left="5760" w:hanging="360"/>
+      </w:pPr>
+      <w:rPr>
+        <w:rFonts w:ascii="Wingdings" w:hAnsi="Wingdings" w:hint="default"/>
+        <w:sz w:val="20"/>
+      </w:rPr>
+    </w:lvl>
+    <w:lvl w:ilvl="8" w:tentative="1">
+      <w:start w:val="1"/>
+      <w:numFmt w:val="bullet"/>
+      <w:lvlText w:val=""/>
+      <w:lvlJc w:val="left"/>
+      <w:pPr>
+        <w:tabs>
+          <w:tab w:val="num" w:pos="6480"/>
+        </w:tabs>
+        <w:ind w:left="6480" w:hanging="360"/>
+      </w:pPr>
+      <w:rPr>
+        <w:rFonts w:ascii="Wingdings" w:hAnsi="Wingdings" w:hint="default"/>
+        <w:sz w:val="20"/>
+      </w:rPr>
+    </w:lvl>
+  </w:abstractNum>
+  <w:abstractNum w:abstractNumId="5" w15:restartNumberingAfterBreak="0">
+    <w:nsid w:val="29653775"/>
+    <w:multiLevelType w:val="multilevel"/>
+    <w:tmpl w:val="9EA22D0C"/>
+    <w:lvl w:ilvl="0">
+      <w:start w:val="1"/>
+      <w:numFmt w:val="bullet"/>
+      <w:lvlText w:val=""/>
+      <w:lvlJc w:val="left"/>
+      <w:pPr>
+        <w:tabs>
+          <w:tab w:val="num" w:pos="720"/>
+        </w:tabs>
+        <w:ind w:left="720" w:hanging="360"/>
+      </w:pPr>
+      <w:rPr>
+        <w:rFonts w:ascii="Symbol" w:hAnsi="Symbol" w:hint="default"/>
+        <w:sz w:val="20"/>
+      </w:rPr>
+    </w:lvl>
+    <w:lvl w:ilvl="1">
+      <w:start w:val="1"/>
+      <w:numFmt w:val="bullet"/>
+      <w:lvlText w:val="o"/>
+      <w:lvlJc w:val="left"/>
+      <w:pPr>
+        <w:tabs>
+          <w:tab w:val="num" w:pos="1440"/>
+        </w:tabs>
+        <w:ind w:left="1440" w:hanging="360"/>
+      </w:pPr>
+      <w:rPr>
+        <w:rFonts w:ascii="Courier New" w:hAnsi="Courier New" w:hint="default"/>
+        <w:sz w:val="20"/>
+      </w:rPr>
+    </w:lvl>
+    <w:lvl w:ilvl="2" w:tentative="1">
+      <w:start w:val="1"/>
+      <w:numFmt w:val="bullet"/>
+      <w:lvlText w:val=""/>
+      <w:lvlJc w:val="left"/>
+      <w:pPr>
+        <w:tabs>
+          <w:tab w:val="num" w:pos="2160"/>
+        </w:tabs>
+        <w:ind w:left="2160" w:hanging="360"/>
+      </w:pPr>
+      <w:rPr>
+        <w:rFonts w:ascii="Wingdings" w:hAnsi="Wingdings" w:hint="default"/>
+        <w:sz w:val="20"/>
+      </w:rPr>
+    </w:lvl>
+    <w:lvl w:ilvl="3" w:tentative="1">
+      <w:start w:val="1"/>
+      <w:numFmt w:val="bullet"/>
+      <w:lvlText w:val=""/>
+      <w:lvlJc w:val="left"/>
+      <w:pPr>
+        <w:tabs>
+          <w:tab w:val="num" w:pos="2880"/>
+        </w:tabs>
+        <w:ind w:left="2880" w:hanging="360"/>
+      </w:pPr>
+      <w:rPr>
+        <w:rFonts w:ascii="Wingdings" w:hAnsi="Wingdings" w:hint="default"/>
+        <w:sz w:val="20"/>
+      </w:rPr>
+    </w:lvl>
+    <w:lvl w:ilvl="4" w:tentative="1">
+      <w:start w:val="1"/>
+      <w:numFmt w:val="bullet"/>
+      <w:lvlText w:val=""/>
+      <w:lvlJc w:val="left"/>
+      <w:pPr>
+        <w:tabs>
+          <w:tab w:val="num" w:pos="3600"/>
+        </w:tabs>
+        <w:ind w:left="3600" w:hanging="360"/>
+      </w:pPr>
+      <w:rPr>
+        <w:rFonts w:ascii="Wingdings" w:hAnsi="Wingdings" w:hint="default"/>
+        <w:sz w:val="20"/>
+      </w:rPr>
+    </w:lvl>
+    <w:lvl w:ilvl="5" w:tentative="1">
+      <w:start w:val="1"/>
+      <w:numFmt w:val="bullet"/>
+      <w:lvlText w:val=""/>
+      <w:lvlJc w:val="left"/>
+      <w:pPr>
+        <w:tabs>
+          <w:tab w:val="num" w:pos="4320"/>
+        </w:tabs>
+        <w:ind w:left="4320" w:hanging="360"/>
+      </w:pPr>
+      <w:rPr>
+        <w:rFonts w:ascii="Wingdings" w:hAnsi="Wingdings" w:hint="default"/>
+        <w:sz w:val="20"/>
+      </w:rPr>
+    </w:lvl>
+    <w:lvl w:ilvl="6" w:tentative="1">
+      <w:start w:val="1"/>
+      <w:numFmt w:val="bullet"/>
+      <w:lvlText w:val=""/>
+      <w:lvlJc w:val="left"/>
+      <w:pPr>
+        <w:tabs>
+          <w:tab w:val="num" w:pos="5040"/>
+        </w:tabs>
+        <w:ind w:left="5040" w:hanging="360"/>
+      </w:pPr>
+      <w:rPr>
+        <w:rFonts w:ascii="Wingdings" w:hAnsi="Wingdings" w:hint="default"/>
+        <w:sz w:val="20"/>
+      </w:rPr>
+    </w:lvl>
+    <w:lvl w:ilvl="7" w:tentative="1">
+      <w:start w:val="1"/>
+      <w:numFmt w:val="bullet"/>
+      <w:lvlText w:val=""/>
+      <w:lvlJc w:val="left"/>
+      <w:pPr>
+        <w:tabs>
+          <w:tab w:val="num" w:pos="5760"/>
+        </w:tabs>
+        <w:ind w:left="5760" w:hanging="360"/>
+      </w:pPr>
+      <w:rPr>
+        <w:rFonts w:ascii="Wingdings" w:hAnsi="Wingdings" w:hint="default"/>
+        <w:sz w:val="20"/>
+      </w:rPr>
+    </w:lvl>
+    <w:lvl w:ilvl="8" w:tentative="1">
+      <w:start w:val="1"/>
+      <w:numFmt w:val="bullet"/>
+      <w:lvlText w:val=""/>
+      <w:lvlJc w:val="left"/>
+      <w:pPr>
+        <w:tabs>
+          <w:tab w:val="num" w:pos="6480"/>
+        </w:tabs>
+        <w:ind w:left="6480" w:hanging="360"/>
+      </w:pPr>
+      <w:rPr>
+        <w:rFonts w:ascii="Wingdings" w:hAnsi="Wingdings" w:hint="default"/>
+        <w:sz w:val="20"/>
+      </w:rPr>
+    </w:lvl>
+  </w:abstractNum>
+  <w:abstractNum w:abstractNumId="6" w15:restartNumberingAfterBreak="0">
     <w:nsid w:val="2B3F5CF1"/>
     <w:multiLevelType w:val="hybridMultilevel"/>
     <w:tmpl w:val="20942C92"/>
@@ -11998,7 +14429,156 @@
       </w:rPr>
     </w:lvl>
   </w:abstractNum>
-  <w:abstractNum w:abstractNumId="3" w15:restartNumberingAfterBreak="0">
+  <w:abstractNum w:abstractNumId="7" w15:restartNumberingAfterBreak="0">
+    <w:nsid w:val="4608764A"/>
+    <w:multiLevelType w:val="multilevel"/>
+    <w:tmpl w:val="9FE6DF7A"/>
+    <w:lvl w:ilvl="0">
+      <w:start w:val="1"/>
+      <w:numFmt w:val="bullet"/>
+      <w:lvlText w:val=""/>
+      <w:lvlJc w:val="left"/>
+      <w:pPr>
+        <w:tabs>
+          <w:tab w:val="num" w:pos="720"/>
+        </w:tabs>
+        <w:ind w:left="720" w:hanging="360"/>
+      </w:pPr>
+      <w:rPr>
+        <w:rFonts w:ascii="Symbol" w:hAnsi="Symbol" w:hint="default"/>
+        <w:sz w:val="20"/>
+      </w:rPr>
+    </w:lvl>
+    <w:lvl w:ilvl="1">
+      <w:start w:val="1"/>
+      <w:numFmt w:val="bullet"/>
+      <w:lvlText w:val="o"/>
+      <w:lvlJc w:val="left"/>
+      <w:pPr>
+        <w:tabs>
+          <w:tab w:val="num" w:pos="1440"/>
+        </w:tabs>
+        <w:ind w:left="1440" w:hanging="360"/>
+      </w:pPr>
+      <w:rPr>
+        <w:rFonts w:ascii="Courier New" w:hAnsi="Courier New" w:hint="default"/>
+        <w:sz w:val="20"/>
+      </w:rPr>
+    </w:lvl>
+    <w:lvl w:ilvl="2" w:tentative="1">
+      <w:start w:val="1"/>
+      <w:numFmt w:val="bullet"/>
+      <w:lvlText w:val=""/>
+      <w:lvlJc w:val="left"/>
+      <w:pPr>
+        <w:tabs>
+          <w:tab w:val="num" w:pos="2160"/>
+        </w:tabs>
+        <w:ind w:left="2160" w:hanging="360"/>
+      </w:pPr>
+      <w:rPr>
+        <w:rFonts w:ascii="Wingdings" w:hAnsi="Wingdings" w:hint="default"/>
+        <w:sz w:val="20"/>
+      </w:rPr>
+    </w:lvl>
+    <w:lvl w:ilvl="3" w:tentative="1">
+      <w:start w:val="1"/>
+      <w:numFmt w:val="bullet"/>
+      <w:lvlText w:val=""/>
+      <w:lvlJc w:val="left"/>
+      <w:pPr>
+        <w:tabs>
+          <w:tab w:val="num" w:pos="2880"/>
+        </w:tabs>
+        <w:ind w:left="2880" w:hanging="360"/>
+      </w:pPr>
+      <w:rPr>
+        <w:rFonts w:ascii="Wingdings" w:hAnsi="Wingdings" w:hint="default"/>
+        <w:sz w:val="20"/>
+      </w:rPr>
+    </w:lvl>
+    <w:lvl w:ilvl="4" w:tentative="1">
+      <w:start w:val="1"/>
+      <w:numFmt w:val="bullet"/>
+      <w:lvlText w:val=""/>
+      <w:lvlJc w:val="left"/>
+      <w:pPr>
+        <w:tabs>
+          <w:tab w:val="num" w:pos="3600"/>
+        </w:tabs>
+        <w:ind w:left="3600" w:hanging="360"/>
+      </w:pPr>
+      <w:rPr>
+        <w:rFonts w:ascii="Wingdings" w:hAnsi="Wingdings" w:hint="default"/>
+        <w:sz w:val="20"/>
+      </w:rPr>
+    </w:lvl>
+    <w:lvl w:ilvl="5" w:tentative="1">
+      <w:start w:val="1"/>
+      <w:numFmt w:val="bullet"/>
+      <w:lvlText w:val=""/>
+      <w:lvlJc w:val="left"/>
+      <w:pPr>
+        <w:tabs>
+          <w:tab w:val="num" w:pos="4320"/>
+        </w:tabs>
+        <w:ind w:left="4320" w:hanging="360"/>
+      </w:pPr>
+      <w:rPr>
+        <w:rFonts w:ascii="Wingdings" w:hAnsi="Wingdings" w:hint="default"/>
+        <w:sz w:val="20"/>
+      </w:rPr>
+    </w:lvl>
+    <w:lvl w:ilvl="6" w:tentative="1">
+      <w:start w:val="1"/>
+      <w:numFmt w:val="bullet"/>
+      <w:lvlText w:val=""/>
+      <w:lvlJc w:val="left"/>
+      <w:pPr>
+        <w:tabs>
+          <w:tab w:val="num" w:pos="5040"/>
+        </w:tabs>
+        <w:ind w:left="5040" w:hanging="360"/>
+      </w:pPr>
+      <w:rPr>
+        <w:rFonts w:ascii="Wingdings" w:hAnsi="Wingdings" w:hint="default"/>
+        <w:sz w:val="20"/>
+      </w:rPr>
+    </w:lvl>
+    <w:lvl w:ilvl="7" w:tentative="1">
+      <w:start w:val="1"/>
+      <w:numFmt w:val="bullet"/>
+      <w:lvlText w:val=""/>
+      <w:lvlJc w:val="left"/>
+      <w:pPr>
+        <w:tabs>
+          <w:tab w:val="num" w:pos="5760"/>
+        </w:tabs>
+        <w:ind w:left="5760" w:hanging="360"/>
+      </w:pPr>
+      <w:rPr>
+        <w:rFonts w:ascii="Wingdings" w:hAnsi="Wingdings" w:hint="default"/>
+        <w:sz w:val="20"/>
+      </w:rPr>
+    </w:lvl>
+    <w:lvl w:ilvl="8" w:tentative="1">
+      <w:start w:val="1"/>
+      <w:numFmt w:val="bullet"/>
+      <w:lvlText w:val=""/>
+      <w:lvlJc w:val="left"/>
+      <w:pPr>
+        <w:tabs>
+          <w:tab w:val="num" w:pos="6480"/>
+        </w:tabs>
+        <w:ind w:left="6480" w:hanging="360"/>
+      </w:pPr>
+      <w:rPr>
+        <w:rFonts w:ascii="Wingdings" w:hAnsi="Wingdings" w:hint="default"/>
+        <w:sz w:val="20"/>
+      </w:rPr>
+    </w:lvl>
+  </w:abstractNum>
+  <w:abstractNum w:abstractNumId="8" w15:restartNumberingAfterBreak="0">
     <w:nsid w:val="6E2836C0"/>
     <w:multiLevelType w:val="hybridMultilevel"/>
     <w:tmpl w:val="CF0EDD6A"/>
@@ -12110,7 +14690,305 @@
       </w:rPr>
     </w:lvl>
   </w:abstractNum>
-  <w:abstractNum w:abstractNumId="4" w15:restartNumberingAfterBreak="0">
+  <w:abstractNum w:abstractNumId="9" w15:restartNumberingAfterBreak="0">
+    <w:nsid w:val="72D06EA6"/>
+    <w:multiLevelType w:val="multilevel"/>
+    <w:tmpl w:val="4D2AAF0A"/>
+    <w:lvl w:ilvl="0">
+      <w:start w:val="1"/>
+      <w:numFmt w:val="bullet"/>
+      <w:lvlText w:val=""/>
+      <w:lvlJc w:val="left"/>
+      <w:pPr>
+        <w:tabs>
+          <w:tab w:val="num" w:pos="720"/>
+        </w:tabs>
+        <w:ind w:left="720" w:hanging="360"/>
+      </w:pPr>
+      <w:rPr>
+        <w:rFonts w:ascii="Symbol" w:hAnsi="Symbol" w:hint="default"/>
+        <w:sz w:val="20"/>
+      </w:rPr>
+    </w:lvl>
+    <w:lvl w:ilvl="1">
+      <w:start w:val="1"/>
+      <w:numFmt w:val="bullet"/>
+      <w:lvlText w:val="o"/>
+      <w:lvlJc w:val="left"/>
+      <w:pPr>
+        <w:tabs>
+          <w:tab w:val="num" w:pos="1440"/>
+        </w:tabs>
+        <w:ind w:left="1440" w:hanging="360"/>
+      </w:pPr>
+      <w:rPr>
+        <w:rFonts w:ascii="Courier New" w:hAnsi="Courier New" w:hint="default"/>
+        <w:sz w:val="20"/>
+      </w:rPr>
+    </w:lvl>
+    <w:lvl w:ilvl="2" w:tentative="1">
+      <w:start w:val="1"/>
+      <w:numFmt w:val="bullet"/>
+      <w:lvlText w:val=""/>
+      <w:lvlJc w:val="left"/>
+      <w:pPr>
+        <w:tabs>
+          <w:tab w:val="num" w:pos="2160"/>
+        </w:tabs>
+        <w:ind w:left="2160" w:hanging="360"/>
+      </w:pPr>
+      <w:rPr>
+        <w:rFonts w:ascii="Wingdings" w:hAnsi="Wingdings" w:hint="default"/>
+        <w:sz w:val="20"/>
+      </w:rPr>
+    </w:lvl>
+    <w:lvl w:ilvl="3" w:tentative="1">
+      <w:start w:val="1"/>
+      <w:numFmt w:val="bullet"/>
+      <w:lvlText w:val=""/>
+      <w:lvlJc w:val="left"/>
+      <w:pPr>
+        <w:tabs>
+          <w:tab w:val="num" w:pos="2880"/>
+        </w:tabs>
+        <w:ind w:left="2880" w:hanging="360"/>
+      </w:pPr>
+      <w:rPr>
+        <w:rFonts w:ascii="Wingdings" w:hAnsi="Wingdings" w:hint="default"/>
+        <w:sz w:val="20"/>
+      </w:rPr>
+    </w:lvl>
+    <w:lvl w:ilvl="4" w:tentative="1">
+      <w:start w:val="1"/>
+      <w:numFmt w:val="bullet"/>
+      <w:lvlText w:val=""/>
+      <w:lvlJc w:val="left"/>
+      <w:pPr>
+        <w:tabs>
+          <w:tab w:val="num" w:pos="3600"/>
+        </w:tabs>
+        <w:ind w:left="3600" w:hanging="360"/>
+      </w:pPr>
+      <w:rPr>
+        <w:rFonts w:ascii="Wingdings" w:hAnsi="Wingdings" w:hint="default"/>
+        <w:sz w:val="20"/>
+      </w:rPr>
+    </w:lvl>
+    <w:lvl w:ilvl="5" w:tentative="1">
+      <w:start w:val="1"/>
+      <w:numFmt w:val="bullet"/>
+      <w:lvlText w:val=""/>
+      <w:lvlJc w:val="left"/>
+      <w:pPr>
+        <w:tabs>
+          <w:tab w:val="num" w:pos="4320"/>
+        </w:tabs>
+        <w:ind w:left="4320" w:hanging="360"/>
+      </w:pPr>
+      <w:rPr>
+        <w:rFonts w:ascii="Wingdings" w:hAnsi="Wingdings" w:hint="default"/>
+        <w:sz w:val="20"/>
+      </w:rPr>
+    </w:lvl>
+    <w:lvl w:ilvl="6" w:tentative="1">
+      <w:start w:val="1"/>
+      <w:numFmt w:val="bullet"/>
+      <w:lvlText w:val=""/>
+      <w:lvlJc w:val="left"/>
+      <w:pPr>
+        <w:tabs>
+          <w:tab w:val="num" w:pos="5040"/>
+        </w:tabs>
+        <w:ind w:left="5040" w:hanging="360"/>
+      </w:pPr>
+      <w:rPr>
+        <w:rFonts w:ascii="Wingdings" w:hAnsi="Wingdings" w:hint="default"/>
+        <w:sz w:val="20"/>
+      </w:rPr>
+    </w:lvl>
+    <w:lvl w:ilvl="7" w:tentative="1">
+      <w:start w:val="1"/>
+      <w:numFmt w:val="bullet"/>
+      <w:lvlText w:val=""/>
+      <w:lvlJc w:val="left"/>
+      <w:pPr>
+        <w:tabs>
+          <w:tab w:val="num" w:pos="5760"/>
+        </w:tabs>
+        <w:ind w:left="5760" w:hanging="360"/>
+      </w:pPr>
+      <w:rPr>
+        <w:rFonts w:ascii="Wingdings" w:hAnsi="Wingdings" w:hint="default"/>
+        <w:sz w:val="20"/>
+      </w:rPr>
+    </w:lvl>
+    <w:lvl w:ilvl="8" w:tentative="1">
+      <w:start w:val="1"/>
+      <w:numFmt w:val="bullet"/>
+      <w:lvlText w:val=""/>
+      <w:lvlJc w:val="left"/>
+      <w:pPr>
+        <w:tabs>
+          <w:tab w:val="num" w:pos="6480"/>
+        </w:tabs>
+        <w:ind w:left="6480" w:hanging="360"/>
+      </w:pPr>
+      <w:rPr>
+        <w:rFonts w:ascii="Wingdings" w:hAnsi="Wingdings" w:hint="default"/>
+        <w:sz w:val="20"/>
+      </w:rPr>
+    </w:lvl>
+  </w:abstractNum>
+  <w:abstractNum w:abstractNumId="10" w15:restartNumberingAfterBreak="0">
+    <w:nsid w:val="749121AE"/>
+    <w:multiLevelType w:val="multilevel"/>
+    <w:tmpl w:val="7E74969C"/>
+    <w:lvl w:ilvl="0">
+      <w:start w:val="1"/>
+      <w:numFmt w:val="bullet"/>
+      <w:lvlText w:val=""/>
+      <w:lvlJc w:val="left"/>
+      <w:pPr>
+        <w:tabs>
+          <w:tab w:val="num" w:pos="720"/>
+        </w:tabs>
+        <w:ind w:left="720" w:hanging="360"/>
+      </w:pPr>
+      <w:rPr>
+        <w:rFonts w:ascii="Symbol" w:hAnsi="Symbol" w:hint="default"/>
+        <w:sz w:val="20"/>
+      </w:rPr>
+    </w:lvl>
+    <w:lvl w:ilvl="1">
+      <w:start w:val="1"/>
+      <w:numFmt w:val="bullet"/>
+      <w:lvlText w:val="o"/>
+      <w:lvlJc w:val="left"/>
+      <w:pPr>
+        <w:tabs>
+          <w:tab w:val="num" w:pos="1440"/>
+        </w:tabs>
+        <w:ind w:left="1440" w:hanging="360"/>
+      </w:pPr>
+      <w:rPr>
+        <w:rFonts w:ascii="Courier New" w:hAnsi="Courier New" w:hint="default"/>
+        <w:sz w:val="20"/>
+      </w:rPr>
+    </w:lvl>
+    <w:lvl w:ilvl="2" w:tentative="1">
+      <w:start w:val="1"/>
+      <w:numFmt w:val="bullet"/>
+      <w:lvlText w:val=""/>
+      <w:lvlJc w:val="left"/>
+      <w:pPr>
+        <w:tabs>
+          <w:tab w:val="num" w:pos="2160"/>
+        </w:tabs>
+        <w:ind w:left="2160" w:hanging="360"/>
+      </w:pPr>
+      <w:rPr>
+        <w:rFonts w:ascii="Wingdings" w:hAnsi="Wingdings" w:hint="default"/>
+        <w:sz w:val="20"/>
+      </w:rPr>
+    </w:lvl>
+    <w:lvl w:ilvl="3" w:tentative="1">
+      <w:start w:val="1"/>
+      <w:numFmt w:val="bullet"/>
+      <w:lvlText w:val=""/>
+      <w:lvlJc w:val="left"/>
+      <w:pPr>
+        <w:tabs>
+          <w:tab w:val="num" w:pos="2880"/>
+        </w:tabs>
+        <w:ind w:left="2880" w:hanging="360"/>
+      </w:pPr>
+      <w:rPr>
+        <w:rFonts w:ascii="Wingdings" w:hAnsi="Wingdings" w:hint="default"/>
+        <w:sz w:val="20"/>
+      </w:rPr>
+    </w:lvl>
+    <w:lvl w:ilvl="4" w:tentative="1">
+      <w:start w:val="1"/>
+      <w:numFmt w:val="bullet"/>
+      <w:lvlText w:val=""/>
+      <w:lvlJc w:val="left"/>
+      <w:pPr>
+        <w:tabs>
+          <w:tab w:val="num" w:pos="3600"/>
+        </w:tabs>
+        <w:ind w:left="3600" w:hanging="360"/>
+      </w:pPr>
+      <w:rPr>
+        <w:rFonts w:ascii="Wingdings" w:hAnsi="Wingdings" w:hint="default"/>
+        <w:sz w:val="20"/>
+      </w:rPr>
+    </w:lvl>
+    <w:lvl w:ilvl="5" w:tentative="1">
+      <w:start w:val="1"/>
+      <w:numFmt w:val="bullet"/>
+      <w:lvlText w:val=""/>
+      <w:lvlJc w:val="left"/>
+      <w:pPr>
+        <w:tabs>
+          <w:tab w:val="num" w:pos="4320"/>
+        </w:tabs>
+        <w:ind w:left="4320" w:hanging="360"/>
+      </w:pPr>
+      <w:rPr>
+        <w:rFonts w:ascii="Wingdings" w:hAnsi="Wingdings" w:hint="default"/>
+        <w:sz w:val="20"/>
+      </w:rPr>
+    </w:lvl>
+    <w:lvl w:ilvl="6" w:tentative="1">
+      <w:start w:val="1"/>
+      <w:numFmt w:val="bullet"/>
+      <w:lvlText w:val=""/>
+      <w:lvlJc w:val="left"/>
+      <w:pPr>
+        <w:tabs>
+          <w:tab w:val="num" w:pos="5040"/>
+        </w:tabs>
+        <w:ind w:left="5040" w:hanging="360"/>
+      </w:pPr>
+      <w:rPr>
+        <w:rFonts w:ascii="Wingdings" w:hAnsi="Wingdings" w:hint="default"/>
+        <w:sz w:val="20"/>
+      </w:rPr>
+    </w:lvl>
+    <w:lvl w:ilvl="7" w:tentative="1">
+      <w:start w:val="1"/>
+      <w:numFmt w:val="bullet"/>
+      <w:lvlText w:val=""/>
+      <w:lvlJc w:val="left"/>
+      <w:pPr>
+        <w:tabs>
+          <w:tab w:val="num" w:pos="5760"/>
+        </w:tabs>
+        <w:ind w:left="5760" w:hanging="360"/>
+      </w:pPr>
+      <w:rPr>
+        <w:rFonts w:ascii="Wingdings" w:hAnsi="Wingdings" w:hint="default"/>
+        <w:sz w:val="20"/>
+      </w:rPr>
+    </w:lvl>
+    <w:lvl w:ilvl="8" w:tentative="1">
+      <w:start w:val="1"/>
+      <w:numFmt w:val="bullet"/>
+      <w:lvlText w:val=""/>
+      <w:lvlJc w:val="left"/>
+      <w:pPr>
+        <w:tabs>
+          <w:tab w:val="num" w:pos="6480"/>
+        </w:tabs>
+        <w:ind w:left="6480" w:hanging="360"/>
+      </w:pPr>
+      <w:rPr>
+        <w:rFonts w:ascii="Wingdings" w:hAnsi="Wingdings" w:hint="default"/>
+        <w:sz w:val="20"/>
+      </w:rPr>
+    </w:lvl>
+  </w:abstractNum>
+  <w:abstractNum w:abstractNumId="11" w15:restartNumberingAfterBreak="0">
     <w:nsid w:val="774B5B44"/>
     <w:multiLevelType w:val="hybridMultilevel"/>
     <w:tmpl w:val="133410EE"/>
@@ -12199,7 +15077,152 @@
       </w:pPr>
     </w:lvl>
   </w:abstractNum>
-  <w:abstractNum w:abstractNumId="5" w15:restartNumberingAfterBreak="0">
+  <w:abstractNum w:abstractNumId="12" w15:restartNumberingAfterBreak="0">
+    <w:nsid w:val="7A461C22"/>
+    <w:multiLevelType w:val="multilevel"/>
+    <w:tmpl w:val="3C24ACA4"/>
+    <w:lvl w:ilvl="0">
+      <w:numFmt w:val="bullet"/>
+      <w:lvlText w:val="-"/>
+      <w:lvlJc w:val="left"/>
+      <w:pPr>
+        <w:ind w:left="720" w:hanging="360"/>
+      </w:pPr>
+      <w:rPr>
+        <w:rFonts w:ascii="Aptos" w:eastAsiaTheme="minorHAnsi" w:hAnsi="Aptos" w:cstheme="minorBidi" w:hint="default"/>
+        <w:sz w:val="20"/>
+      </w:rPr>
+    </w:lvl>
+    <w:lvl w:ilvl="1">
+      <w:start w:val="1"/>
+      <w:numFmt w:val="bullet"/>
+      <w:lvlText w:val="o"/>
+      <w:lvlJc w:val="left"/>
+      <w:pPr>
+        <w:tabs>
+          <w:tab w:val="num" w:pos="1440"/>
+        </w:tabs>
+        <w:ind w:left="1440" w:hanging="360"/>
+      </w:pPr>
+      <w:rPr>
+        <w:rFonts w:ascii="Courier New" w:hAnsi="Courier New" w:hint="default"/>
+        <w:sz w:val="20"/>
+      </w:rPr>
+    </w:lvl>
+    <w:lvl w:ilvl="2" w:tentative="1">
+      <w:start w:val="1"/>
+      <w:numFmt w:val="bullet"/>
+      <w:lvlText w:val=""/>
+      <w:lvlJc w:val="left"/>
+      <w:pPr>
+        <w:tabs>
+          <w:tab w:val="num" w:pos="2160"/>
+        </w:tabs>
+        <w:ind w:left="2160" w:hanging="360"/>
+      </w:pPr>
+      <w:rPr>
+        <w:rFonts w:ascii="Wingdings" w:hAnsi="Wingdings" w:hint="default"/>
+        <w:sz w:val="20"/>
+      </w:rPr>
+    </w:lvl>
+    <w:lvl w:ilvl="3" w:tentative="1">
+      <w:start w:val="1"/>
+      <w:numFmt w:val="bullet"/>
+      <w:lvlText w:val=""/>
+      <w:lvlJc w:val="left"/>
+      <w:pPr>
+        <w:tabs>
+          <w:tab w:val="num" w:pos="2880"/>
+        </w:tabs>
+        <w:ind w:left="2880" w:hanging="360"/>
+      </w:pPr>
+      <w:rPr>
+        <w:rFonts w:ascii="Wingdings" w:hAnsi="Wingdings" w:hint="default"/>
+        <w:sz w:val="20"/>
+      </w:rPr>
+    </w:lvl>
+    <w:lvl w:ilvl="4" w:tentative="1">
+      <w:start w:val="1"/>
+      <w:numFmt w:val="bullet"/>
+      <w:lvlText w:val=""/>
+      <w:lvlJc w:val="left"/>
+      <w:pPr>
+        <w:tabs>
+          <w:tab w:val="num" w:pos="3600"/>
+        </w:tabs>
+        <w:ind w:left="3600" w:hanging="360"/>
+      </w:pPr>
+      <w:rPr>
+        <w:rFonts w:ascii="Wingdings" w:hAnsi="Wingdings" w:hint="default"/>
+        <w:sz w:val="20"/>
+      </w:rPr>
+    </w:lvl>
+    <w:lvl w:ilvl="5" w:tentative="1">
+      <w:start w:val="1"/>
+      <w:numFmt w:val="bullet"/>
+      <w:lvlText w:val=""/>
+      <w:lvlJc w:val="left"/>
+      <w:pPr>
+        <w:tabs>
+          <w:tab w:val="num" w:pos="4320"/>
+        </w:tabs>
+        <w:ind w:left="4320" w:hanging="360"/>
+      </w:pPr>
+      <w:rPr>
+        <w:rFonts w:ascii="Wingdings" w:hAnsi="Wingdings" w:hint="default"/>
+        <w:sz w:val="20"/>
+      </w:rPr>
+    </w:lvl>
+    <w:lvl w:ilvl="6" w:tentative="1">
+      <w:start w:val="1"/>
+      <w:numFmt w:val="bullet"/>
+      <w:lvlText w:val=""/>
+      <w:lvlJc w:val="left"/>
+      <w:pPr>
+        <w:tabs>
+          <w:tab w:val="num" w:pos="5040"/>
+        </w:tabs>
+        <w:ind w:left="5040" w:hanging="360"/>
+      </w:pPr>
+      <w:rPr>
+        <w:rFonts w:ascii="Wingdings" w:hAnsi="Wingdings" w:hint="default"/>
+        <w:sz w:val="20"/>
+      </w:rPr>
+    </w:lvl>
+    <w:lvl w:ilvl="7" w:tentative="1">
+      <w:start w:val="1"/>
+      <w:numFmt w:val="bullet"/>
+      <w:lvlText w:val=""/>
+      <w:lvlJc w:val="left"/>
+      <w:pPr>
+        <w:tabs>
+          <w:tab w:val="num" w:pos="5760"/>
+        </w:tabs>
+        <w:ind w:left="5760" w:hanging="360"/>
+      </w:pPr>
+      <w:rPr>
+        <w:rFonts w:ascii="Wingdings" w:hAnsi="Wingdings" w:hint="default"/>
+        <w:sz w:val="20"/>
+      </w:rPr>
+    </w:lvl>
+    <w:lvl w:ilvl="8" w:tentative="1">
+      <w:start w:val="1"/>
+      <w:numFmt w:val="bullet"/>
+      <w:lvlText w:val=""/>
+      <w:lvlJc w:val="left"/>
+      <w:pPr>
+        <w:tabs>
+          <w:tab w:val="num" w:pos="6480"/>
+        </w:tabs>
+        <w:ind w:left="6480" w:hanging="360"/>
+      </w:pPr>
+      <w:rPr>
+        <w:rFonts w:ascii="Wingdings" w:hAnsi="Wingdings" w:hint="default"/>
+        <w:sz w:val="20"/>
+      </w:rPr>
+    </w:lvl>
+  </w:abstractNum>
+  <w:abstractNum w:abstractNumId="13" w15:restartNumberingAfterBreak="0">
     <w:nsid w:val="7B9D06B6"/>
     <w:multiLevelType w:val="hybridMultilevel"/>
     <w:tmpl w:val="E66A1E9E"/>
@@ -12289,22 +15312,46 @@
     </w:lvl>
   </w:abstractNum>
   <w:num w:numId="1" w16cid:durableId="701976698">
+    <w:abstractNumId w:val="1"/>
+  </w:num>
+  <w:num w:numId="2" w16cid:durableId="2122144882">
+    <w:abstractNumId w:val="6"/>
+  </w:num>
+  <w:num w:numId="3" w16cid:durableId="425660582">
+    <w:abstractNumId w:val="3"/>
+  </w:num>
+  <w:num w:numId="4" w16cid:durableId="1540629569">
+    <w:abstractNumId w:val="11"/>
+  </w:num>
+  <w:num w:numId="5" w16cid:durableId="2011784925">
+    <w:abstractNumId w:val="13"/>
+  </w:num>
+  <w:num w:numId="6" w16cid:durableId="1484662620">
+    <w:abstractNumId w:val="8"/>
+  </w:num>
+  <w:num w:numId="7" w16cid:durableId="1312520515">
+    <w:abstractNumId w:val="12"/>
+  </w:num>
+  <w:num w:numId="8" w16cid:durableId="1815558147">
+    <w:abstractNumId w:val="7"/>
+  </w:num>
+  <w:num w:numId="9" w16cid:durableId="1484348895">
     <w:abstractNumId w:val="0"/>
   </w:num>
-  <w:num w:numId="2" w16cid:durableId="2122144882">
+  <w:num w:numId="10" w16cid:durableId="1585609229">
+    <w:abstractNumId w:val="9"/>
+  </w:num>
+  <w:num w:numId="11" w16cid:durableId="47848546">
+    <w:abstractNumId w:val="4"/>
+  </w:num>
+  <w:num w:numId="12" w16cid:durableId="111822139">
     <w:abstractNumId w:val="2"/>
   </w:num>
-  <w:num w:numId="3" w16cid:durableId="425660582">
-    <w:abstractNumId w:val="1"/>
-  </w:num>
-  <w:num w:numId="4" w16cid:durableId="1540629569">
-    <w:abstractNumId w:val="4"/>
-  </w:num>
-  <w:num w:numId="5" w16cid:durableId="2011784925">
+  <w:num w:numId="13" w16cid:durableId="1070689073">
     <w:abstractNumId w:val="5"/>
   </w:num>
-  <w:num w:numId="6" w16cid:durableId="1484662620">
-    <w:abstractNumId w:val="3"/>
+  <w:num w:numId="14" w16cid:durableId="678002447">
+    <w:abstractNumId w:val="10"/>
   </w:num>
 </w:numbering>
 </file>
@@ -12815,14 +15862,11 @@
   <w:style w:type="character" w:default="1" w:styleId="DefaultParagraphFont">
     <w:name w:val="Default Paragraph Font"/>
     <w:uiPriority w:val="1"/>
-    <w:semiHidden/>
     <w:unhideWhenUsed/>
   </w:style>
   <w:style w:type="table" w:default="1" w:styleId="TableNormal">
     <w:name w:val="Normal Table"/>
     <w:uiPriority w:val="99"/>
-    <w:semiHidden/>
-    <w:unhideWhenUsed/>
     <w:tblPr>
       <w:tblInd w:w="0" w:type="dxa"/>
       <w:tblCellMar>
@@ -13071,6 +16115,18 @@
       <w:rFonts w:asciiTheme="minorHAnsi" w:eastAsiaTheme="minorHAnsi" w:hAnsiTheme="minorHAnsi" w:cstheme="minorBidi"/>
       <w:color w:val="auto"/>
       <w:lang w:val="en-AU"/>
+    </w:rPr>
+  </w:style>
+  <w:style w:type="character" w:styleId="Hyperlink">
+    <w:name w:val="Hyperlink"/>
+    <w:basedOn w:val="DefaultParagraphFont"/>
+    <w:uiPriority w:val="99"/>
+    <w:semiHidden/>
+    <w:unhideWhenUsed/>
+    <w:rsid w:val="00B24BAC"/>
+    <w:rPr>
+      <w:color w:val="0000FF"/>
+      <w:u w:val="single"/>
     </w:rPr>
   </w:style>
 </w:styles>
@@ -13338,6 +16394,30 @@
 </file>
 
 <file path=customXml/item1.xml><?xml version="1.0" encoding="utf-8"?>
+<?mso-contentType ?>
+<FormTemplates xmlns="http://schemas.microsoft.com/sharepoint/v3/contenttype/forms">
+  <Display>DocumentLibraryForm</Display>
+  <Edit>DocumentLibraryForm</Edit>
+  <New>DocumentLibraryForm</New>
+</FormTemplates>
+</file>
+
+<file path=customXml/item2.xml><?xml version="1.0" encoding="utf-8"?>
+<b:Sources xmlns:b="http://schemas.openxmlformats.org/officeDocument/2006/bibliography" xmlns="http://schemas.openxmlformats.org/officeDocument/2006/bibliography" SelectedStyle="/APASixthEditionOfficeOnline.xsl" StyleName="APA" Version="6"/>
+</file>
+
+<file path=customXml/item3.xml><?xml version="1.0" encoding="utf-8"?>
+<p:properties xmlns:p="http://schemas.microsoft.com/office/2006/metadata/properties" xmlns:xsi="http://www.w3.org/2001/XMLSchema-instance" xmlns:pc="http://schemas.microsoft.com/office/infopath/2007/PartnerControls">
+  <documentManagement>
+    <lcf76f155ced4ddcb4097134ff3c332f xmlns="6f9b473b-91bb-4d9c-9684-671ec8c1f3ce">
+      <Terms xmlns="http://schemas.microsoft.com/office/infopath/2007/PartnerControls"/>
+    </lcf76f155ced4ddcb4097134ff3c332f>
+    <TaxCatchAll xmlns="c3b83cc7-babd-4f96-8313-97a6bd93fbab" xsi:nil="true"/>
+  </documentManagement>
+</p:properties>
+</file>
+
+<file path=customXml/item4.xml><?xml version="1.0" encoding="utf-8"?>
 <ct:contentTypeSchema xmlns:ct="http://schemas.microsoft.com/office/2006/metadata/contentType" xmlns:ma="http://schemas.microsoft.com/office/2006/metadata/properties/metaAttributes" ct:_="" ma:_="" ma:contentTypeName="Document" ma:contentTypeID="0x01010005DF83431C14B942825B0D33071DC254" ma:contentTypeVersion="18" ma:contentTypeDescription="Create a new document." ma:contentTypeScope="" ma:versionID="7d8f93612ac31462740f13e237e5cb83">
   <xsd:schema xmlns:xsd="http://www.w3.org/2001/XMLSchema" xmlns:xs="http://www.w3.org/2001/XMLSchema" xmlns:p="http://schemas.microsoft.com/office/2006/metadata/properties" xmlns:ns2="6f9b473b-91bb-4d9c-9684-671ec8c1f3ce" xmlns:ns3="c3b83cc7-babd-4f96-8313-97a6bd93fbab" targetNamespace="http://schemas.microsoft.com/office/2006/metadata/properties" ma:root="true" ma:fieldsID="51d075c62b2405d5aaefe377096b94e9" ns2:_="" ns3:_="">
     <xsd:import namespace="6f9b473b-91bb-4d9c-9684-671ec8c1f3ce"/>
@@ -13592,31 +16672,34 @@
 </ct:contentTypeSchema>
 </file>
 
-<file path=customXml/item2.xml><?xml version="1.0" encoding="utf-8"?>
-<?mso-contentType ?>
-<FormTemplates xmlns="http://schemas.microsoft.com/sharepoint/v3/contenttype/forms">
-  <Display>DocumentLibraryForm</Display>
-  <Edit>DocumentLibraryForm</Edit>
-  <New>DocumentLibraryForm</New>
-</FormTemplates>
+<file path=customXml/itemProps1.xml><?xml version="1.0" encoding="utf-8"?>
+<ds:datastoreItem xmlns:ds="http://schemas.openxmlformats.org/officeDocument/2006/customXml" ds:itemID="{0706489E-4B78-4F48-942B-FDEAA6BC1BFF}">
+  <ds:schemaRefs>
+    <ds:schemaRef ds:uri="http://schemas.microsoft.com/sharepoint/v3/contenttype/forms"/>
+  </ds:schemaRefs>
+</ds:datastoreItem>
 </file>
 
-<file path=customXml/item3.xml><?xml version="1.0" encoding="utf-8"?>
-<p:properties xmlns:p="http://schemas.microsoft.com/office/2006/metadata/properties" xmlns:xsi="http://www.w3.org/2001/XMLSchema-instance" xmlns:pc="http://schemas.microsoft.com/office/infopath/2007/PartnerControls">
-  <documentManagement>
-    <lcf76f155ced4ddcb4097134ff3c332f xmlns="6f9b473b-91bb-4d9c-9684-671ec8c1f3ce">
-      <Terms xmlns="http://schemas.microsoft.com/office/infopath/2007/PartnerControls"/>
-    </lcf76f155ced4ddcb4097134ff3c332f>
-    <TaxCatchAll xmlns="c3b83cc7-babd-4f96-8313-97a6bd93fbab" xsi:nil="true"/>
-  </documentManagement>
-</p:properties>
+<file path=customXml/itemProps2.xml><?xml version="1.0" encoding="utf-8"?>
+<ds:datastoreItem xmlns:ds="http://schemas.openxmlformats.org/officeDocument/2006/customXml" ds:itemID="{544077E3-188C-1747-8C27-4D9A51EF7A95}">
+  <ds:schemaRefs>
+    <ds:schemaRef ds:uri="http://schemas.openxmlformats.org/officeDocument/2006/bibliography"/>
+  </ds:schemaRefs>
+</ds:datastoreItem>
 </file>
 
-<file path=customXml/item4.xml><?xml version="1.0" encoding="utf-8"?>
-<b:Sources xmlns:b="http://schemas.openxmlformats.org/officeDocument/2006/bibliography" xmlns="http://schemas.openxmlformats.org/officeDocument/2006/bibliography" SelectedStyle="/APASixthEditionOfficeOnline.xsl" StyleName="APA" Version="6"/>
+<file path=customXml/itemProps3.xml><?xml version="1.0" encoding="utf-8"?>
+<ds:datastoreItem xmlns:ds="http://schemas.openxmlformats.org/officeDocument/2006/customXml" ds:itemID="{514FE168-1793-424D-969F-AC376219BE68}">
+  <ds:schemaRefs>
+    <ds:schemaRef ds:uri="http://schemas.microsoft.com/office/2006/metadata/properties"/>
+    <ds:schemaRef ds:uri="http://schemas.microsoft.com/office/infopath/2007/PartnerControls"/>
+    <ds:schemaRef ds:uri="6f9b473b-91bb-4d9c-9684-671ec8c1f3ce"/>
+    <ds:schemaRef ds:uri="c3b83cc7-babd-4f96-8313-97a6bd93fbab"/>
+  </ds:schemaRefs>
+</ds:datastoreItem>
 </file>
 
-<file path=customXml/itemProps1.xml><?xml version="1.0" encoding="utf-8"?>
+<file path=customXml/itemProps4.xml><?xml version="1.0" encoding="utf-8"?>
 <ds:datastoreItem xmlns:ds="http://schemas.openxmlformats.org/officeDocument/2006/customXml" ds:itemID="{FEFE5501-2E78-441B-A05F-5F75C0F1F21A}">
   <ds:schemaRefs>
     <ds:schemaRef ds:uri="http://schemas.microsoft.com/office/2006/metadata/contentType"/>
@@ -13635,33 +16718,6 @@
 </ds:datastoreItem>
 </file>
 
-<file path=customXml/itemProps2.xml><?xml version="1.0" encoding="utf-8"?>
-<ds:datastoreItem xmlns:ds="http://schemas.openxmlformats.org/officeDocument/2006/customXml" ds:itemID="{0706489E-4B78-4F48-942B-FDEAA6BC1BFF}">
-  <ds:schemaRefs>
-    <ds:schemaRef ds:uri="http://schemas.microsoft.com/sharepoint/v3/contenttype/forms"/>
-  </ds:schemaRefs>
-</ds:datastoreItem>
-</file>
-
-<file path=customXml/itemProps3.xml><?xml version="1.0" encoding="utf-8"?>
-<ds:datastoreItem xmlns:ds="http://schemas.openxmlformats.org/officeDocument/2006/customXml" ds:itemID="{514FE168-1793-424D-969F-AC376219BE68}">
-  <ds:schemaRefs>
-    <ds:schemaRef ds:uri="http://schemas.microsoft.com/office/2006/metadata/properties"/>
-    <ds:schemaRef ds:uri="http://schemas.microsoft.com/office/infopath/2007/PartnerControls"/>
-    <ds:schemaRef ds:uri="6f9b473b-91bb-4d9c-9684-671ec8c1f3ce"/>
-    <ds:schemaRef ds:uri="c3b83cc7-babd-4f96-8313-97a6bd93fbab"/>
-  </ds:schemaRefs>
-</ds:datastoreItem>
-</file>
-
-<file path=customXml/itemProps4.xml><?xml version="1.0" encoding="utf-8"?>
-<ds:datastoreItem xmlns:ds="http://schemas.openxmlformats.org/officeDocument/2006/customXml" ds:itemID="{544077E3-188C-1747-8C27-4D9A51EF7A95}">
-  <ds:schemaRefs>
-    <ds:schemaRef ds:uri="http://schemas.openxmlformats.org/officeDocument/2006/bibliography"/>
-  </ds:schemaRefs>
-</ds:datastoreItem>
-</file>
-
 <file path=docMetadata/LabelInfo.xml><?xml version="1.0" encoding="utf-8"?>
 <clbl:labelList xmlns:clbl="http://schemas.microsoft.com/office/2020/mipLabelMetadata">
   <clbl:label id="{adaa4be3-f650-4692-881a-64ae220cbceb}" enabled="1" method="Standard" siteId="{5a7cc8ab-a4dc-4f9b-bf60-66714049ad62}" removed="0"/>

</xml_diff>